<commit_message>
Minor Changes Linear Regression Practice
</commit_message>
<xml_diff>
--- a/Datasets/Bitcoin, housePrices (Linear Regression)/Practice 8.docx
+++ b/Datasets/Bitcoin, housePrices (Linear Regression)/Practice 8.docx
@@ -2,1222 +2,6 @@
 <file path=word/document.xml><?xml version="1.0" encoding="utf-8"?>
 <w:document xmlns:wpc="http://schemas.microsoft.com/office/word/2010/wordprocessingCanvas" xmlns:cx="http://schemas.microsoft.com/office/drawing/2014/chartex" xmlns:cx1="http://schemas.microsoft.com/office/drawing/2015/9/8/chartex" xmlns:cx2="http://schemas.microsoft.com/office/drawing/2015/10/21/chartex" xmlns:cx3="http://schemas.microsoft.com/office/drawing/2016/5/9/chartex" xmlns:cx4="http://schemas.microsoft.com/office/drawing/2016/5/10/chartex" xmlns:cx5="http://schemas.microsoft.com/office/drawing/2016/5/11/chartex" xmlns:cx6="http://schemas.microsoft.com/office/drawing/2016/5/12/chartex" xmlns:cx7="http://schemas.microsoft.com/office/drawing/2016/5/13/chartex" xmlns:cx8="http://schemas.microsoft.com/office/drawing/2016/5/14/chartex" xmlns:mc="http://schemas.openxmlformats.org/markup-compatibility/2006" xmlns:aink="http://schemas.microsoft.com/office/drawing/2016/ink" xmlns:am3d="http://schemas.microsoft.com/office/drawing/2017/model3d" xmlns:o="urn:schemas-microsoft-com:office:office" xmlns:r="http://schemas.openxmlformats.org/officeDocument/2006/relationships" xmlns:m="http://schemas.openxmlformats.org/officeDocument/2006/math" xmlns:v="urn:schemas-microsoft-com:vml" xmlns:wp14="http://schemas.microsoft.com/office/word/2010/wordprocessingDrawing" xmlns:wp="http://schemas.openxmlformats.org/drawingml/2006/wordprocessingDrawing" xmlns:w10="urn:schemas-microsoft-com:office:word" xmlns:w="http://schemas.openxmlformats.org/wordprocessingml/2006/main" xmlns:w14="http://schemas.microsoft.com/office/word/2010/wordml" xmlns:w15="http://schemas.microsoft.com/office/word/2012/wordml" xmlns:w16cex="http://schemas.microsoft.com/office/word/2018/wordml/cex" xmlns:w16cid="http://schemas.microsoft.com/office/word/2016/wordml/cid" xmlns:w16="http://schemas.microsoft.com/office/word/2018/wordml" xmlns:w16se="http://schemas.microsoft.com/office/word/2015/wordml/symex" xmlns:wpg="http://schemas.microsoft.com/office/word/2010/wordprocessingGroup" xmlns:wpi="http://schemas.microsoft.com/office/word/2010/wordprocessingInk" xmlns:wne="http://schemas.microsoft.com/office/word/2006/wordml" xmlns:wps="http://schemas.microsoft.com/office/word/2010/wordprocessingShape" mc:Ignorable="w14 w15 w16se w16cid w16 w16cex wp14">
   <w:body>
-    <w:tbl>
-      <w:tblPr>
-        <w:tblW w:w="10245" w:type="dxa"/>
-        <w:jc w:val="center"/>
-        <w:tblLayout w:type="fixed"/>
-        <w:tblCellMar>
-          <w:left w:w="0" w:type="dxa"/>
-          <w:right w:w="0" w:type="dxa"/>
-        </w:tblCellMar>
-        <w:tblLook w:val="0000" w:firstRow="0" w:lastRow="0" w:firstColumn="0" w:lastColumn="0" w:noHBand="0" w:noVBand="0"/>
-      </w:tblPr>
-      <w:tblGrid>
-        <w:gridCol w:w="356"/>
-        <w:gridCol w:w="9487"/>
-        <w:gridCol w:w="402"/>
-      </w:tblGrid>
-      <w:tr>
-        <w:trPr>
-          <w:gridAfter w:val="1"/>
-          <w:wAfter w:w="402" w:type="dxa"/>
-          <w:cantSplit/>
-          <w:trHeight w:val="180"/>
-          <w:jc w:val="center"/>
-        </w:trPr>
-        <w:tc>
-          <w:tcPr>
-            <w:tcW w:w="9843" w:type="dxa"/>
-            <w:gridSpan w:val="2"/>
-          </w:tcPr>
-          <w:p>
-            <w:pPr>
-              <w:jc w:val="center"/>
-              <w:rPr>
-                <w:caps/>
-              </w:rPr>
-            </w:pPr>
-            <w:bookmarkStart w:id="0" w:name="_Hlk68953007"/>
-            <w:bookmarkEnd w:id="0"/>
-            <w:r>
-              <w:rPr>
-                <w:noProof/>
-              </w:rPr>
-              <w:drawing>
-                <wp:inline distT="0" distB="0" distL="0" distR="0" wp14:anchorId="21A57D3D" wp14:editId="64C25371">
-                  <wp:extent cx="1005840" cy="1005840"/>
-                  <wp:effectExtent l="0" t="0" r="3810" b="3810"/>
-                  <wp:docPr id="4" name="Рисунок 4"/>
-                  <wp:cNvGraphicFramePr>
-                    <a:graphicFrameLocks xmlns:a="http://schemas.openxmlformats.org/drawingml/2006/main" noChangeAspect="1"/>
-                  </wp:cNvGraphicFramePr>
-                  <a:graphic xmlns:a="http://schemas.openxmlformats.org/drawingml/2006/main">
-                    <a:graphicData uri="http://schemas.openxmlformats.org/drawingml/2006/picture">
-                      <pic:pic xmlns:pic="http://schemas.openxmlformats.org/drawingml/2006/picture">
-                        <pic:nvPicPr>
-                          <pic:cNvPr id="0" name="Picture 3"/>
-                          <pic:cNvPicPr>
-                            <a:picLocks noChangeAspect="1" noChangeArrowheads="1"/>
-                          </pic:cNvPicPr>
-                        </pic:nvPicPr>
-                        <pic:blipFill>
-                          <a:blip r:embed="rId7" cstate="print">
-                            <a:extLst>
-                              <a:ext uri="{28A0092B-C50C-407E-A947-70E740481C1C}">
-                                <a14:useLocalDpi xmlns:a14="http://schemas.microsoft.com/office/drawing/2010/main" val="0"/>
-                              </a:ext>
-                            </a:extLst>
-                          </a:blip>
-                          <a:srcRect/>
-                          <a:stretch>
-                            <a:fillRect/>
-                          </a:stretch>
-                        </pic:blipFill>
-                        <pic:spPr bwMode="auto">
-                          <a:xfrm>
-                            <a:off x="0" y="0"/>
-                            <a:ext cx="1005840" cy="1005840"/>
-                          </a:xfrm>
-                          <a:prstGeom prst="rect">
-                            <a:avLst/>
-                          </a:prstGeom>
-                          <a:noFill/>
-                          <a:ln>
-                            <a:noFill/>
-                          </a:ln>
-                        </pic:spPr>
-                      </pic:pic>
-                    </a:graphicData>
-                  </a:graphic>
-                </wp:inline>
-              </w:drawing>
-            </w:r>
-          </w:p>
-        </w:tc>
-      </w:tr>
-      <w:tr>
-        <w:trPr>
-          <w:gridAfter w:val="1"/>
-          <w:wAfter w:w="402" w:type="dxa"/>
-          <w:cantSplit/>
-          <w:trHeight w:val="180"/>
-          <w:jc w:val="center"/>
-        </w:trPr>
-        <w:tc>
-          <w:tcPr>
-            <w:tcW w:w="9843" w:type="dxa"/>
-            <w:gridSpan w:val="2"/>
-          </w:tcPr>
-          <w:p>
-            <w:pPr>
-              <w:spacing w:line="240" w:lineRule="atLeast"/>
-              <w:jc w:val="center"/>
-              <w:rPr>
-                <w:caps/>
-              </w:rPr>
-            </w:pPr>
-            <w:r>
-              <w:rPr>
-                <w:caps/>
-              </w:rPr>
-              <w:t>МИНистерство Науки и высшего образования российской федерации</w:t>
-            </w:r>
-          </w:p>
-        </w:tc>
-      </w:tr>
-      <w:tr>
-        <w:trPr>
-          <w:gridAfter w:val="1"/>
-          <w:wAfter w:w="402" w:type="dxa"/>
-          <w:cantSplit/>
-          <w:trHeight w:val="18"/>
-          <w:jc w:val="center"/>
-        </w:trPr>
-        <w:tc>
-          <w:tcPr>
-            <w:tcW w:w="9843" w:type="dxa"/>
-            <w:gridSpan w:val="2"/>
-          </w:tcPr>
-          <w:p>
-            <w:pPr>
-              <w:pStyle w:val="1"/>
-              <w:spacing w:before="0" w:after="0"/>
-              <w:jc w:val="center"/>
-              <w:rPr>
-                <w:rFonts w:cs="Times New Roman"/>
-                <w:b w:val="0"/>
-                <w:sz w:val="24"/>
-              </w:rPr>
-            </w:pPr>
-            <w:bookmarkStart w:id="1" w:name="_Toc529380737"/>
-            <w:bookmarkStart w:id="2" w:name="_Toc68955910"/>
-            <w:bookmarkStart w:id="3" w:name="_Toc70444009"/>
-            <w:bookmarkStart w:id="4" w:name="_Toc70867997"/>
-            <w:bookmarkStart w:id="5" w:name="_Toc85541074"/>
-            <w:bookmarkStart w:id="6" w:name="_Toc85541174"/>
-            <w:bookmarkStart w:id="7" w:name="_Toc96156665"/>
-            <w:bookmarkStart w:id="8" w:name="_Toc96171648"/>
-            <w:bookmarkStart w:id="9" w:name="_Toc96684233"/>
-            <w:bookmarkStart w:id="10" w:name="_Toc96687477"/>
-            <w:bookmarkStart w:id="11" w:name="_Toc96687769"/>
-            <w:bookmarkStart w:id="12" w:name="_Toc97637608"/>
-            <w:r>
-              <w:rPr>
-                <w:rFonts w:cs="Times New Roman"/>
-                <w:b w:val="0"/>
-                <w:sz w:val="24"/>
-              </w:rPr>
-              <w:t>Федеральное государственное бюджетное образовательное учреждение</w:t>
-            </w:r>
-            <w:bookmarkEnd w:id="1"/>
-            <w:bookmarkEnd w:id="2"/>
-            <w:bookmarkEnd w:id="3"/>
-            <w:bookmarkEnd w:id="4"/>
-            <w:bookmarkEnd w:id="5"/>
-            <w:bookmarkEnd w:id="6"/>
-            <w:bookmarkEnd w:id="7"/>
-            <w:bookmarkEnd w:id="8"/>
-            <w:bookmarkEnd w:id="9"/>
-            <w:bookmarkEnd w:id="10"/>
-            <w:bookmarkEnd w:id="11"/>
-            <w:bookmarkEnd w:id="12"/>
-          </w:p>
-          <w:p>
-            <w:pPr>
-              <w:pStyle w:val="1"/>
-              <w:spacing w:before="0" w:after="0"/>
-              <w:jc w:val="center"/>
-              <w:rPr>
-                <w:rFonts w:cs="Times New Roman"/>
-                <w:b w:val="0"/>
-                <w:sz w:val="24"/>
-              </w:rPr>
-            </w:pPr>
-            <w:bookmarkStart w:id="13" w:name="_Toc529380738"/>
-            <w:bookmarkStart w:id="14" w:name="_Toc68955911"/>
-            <w:bookmarkStart w:id="15" w:name="_Toc70444010"/>
-            <w:bookmarkStart w:id="16" w:name="_Toc70867998"/>
-            <w:bookmarkStart w:id="17" w:name="_Toc85541075"/>
-            <w:bookmarkStart w:id="18" w:name="_Toc85541175"/>
-            <w:bookmarkStart w:id="19" w:name="_Toc96156666"/>
-            <w:bookmarkStart w:id="20" w:name="_Toc96171649"/>
-            <w:bookmarkStart w:id="21" w:name="_Toc96684234"/>
-            <w:bookmarkStart w:id="22" w:name="_Toc96687478"/>
-            <w:bookmarkStart w:id="23" w:name="_Toc96687770"/>
-            <w:bookmarkStart w:id="24" w:name="_Toc97637609"/>
-            <w:r>
-              <w:rPr>
-                <w:rFonts w:cs="Times New Roman"/>
-                <w:b w:val="0"/>
-                <w:sz w:val="24"/>
-              </w:rPr>
-              <w:t>высшего образования</w:t>
-            </w:r>
-            <w:bookmarkEnd w:id="13"/>
-            <w:bookmarkEnd w:id="14"/>
-            <w:bookmarkEnd w:id="15"/>
-            <w:bookmarkEnd w:id="16"/>
-            <w:bookmarkEnd w:id="17"/>
-            <w:bookmarkEnd w:id="18"/>
-            <w:bookmarkEnd w:id="19"/>
-            <w:bookmarkEnd w:id="20"/>
-            <w:bookmarkEnd w:id="21"/>
-            <w:bookmarkEnd w:id="22"/>
-            <w:bookmarkEnd w:id="23"/>
-            <w:bookmarkEnd w:id="24"/>
-          </w:p>
-          <w:p>
-            <w:pPr>
-              <w:pStyle w:val="1"/>
-              <w:spacing w:before="0" w:after="0"/>
-              <w:jc w:val="center"/>
-              <w:rPr>
-                <w:rFonts w:cs="Times New Roman"/>
-                <w:sz w:val="24"/>
-              </w:rPr>
-            </w:pPr>
-            <w:bookmarkStart w:id="25" w:name="_Toc529380739"/>
-            <w:bookmarkStart w:id="26" w:name="_Toc68955912"/>
-            <w:bookmarkStart w:id="27" w:name="_Toc70444011"/>
-            <w:bookmarkStart w:id="28" w:name="_Toc70867999"/>
-            <w:bookmarkStart w:id="29" w:name="_Toc85541076"/>
-            <w:bookmarkStart w:id="30" w:name="_Toc85541176"/>
-            <w:bookmarkStart w:id="31" w:name="_Toc96156667"/>
-            <w:bookmarkStart w:id="32" w:name="_Toc96171650"/>
-            <w:bookmarkStart w:id="33" w:name="_Toc96684235"/>
-            <w:bookmarkStart w:id="34" w:name="_Toc96687479"/>
-            <w:bookmarkStart w:id="35" w:name="_Toc96687771"/>
-            <w:bookmarkStart w:id="36" w:name="_Toc97637610"/>
-            <w:r>
-              <w:rPr>
-                <w:rFonts w:cs="Times New Roman"/>
-                <w:sz w:val="24"/>
-              </w:rPr>
-              <w:t>"МИРЭА - Российский технологический университет"</w:t>
-            </w:r>
-            <w:bookmarkEnd w:id="25"/>
-            <w:bookmarkEnd w:id="26"/>
-            <w:bookmarkEnd w:id="27"/>
-            <w:bookmarkEnd w:id="28"/>
-            <w:bookmarkEnd w:id="29"/>
-            <w:bookmarkEnd w:id="30"/>
-            <w:bookmarkEnd w:id="31"/>
-            <w:bookmarkEnd w:id="32"/>
-            <w:bookmarkEnd w:id="33"/>
-            <w:bookmarkEnd w:id="34"/>
-            <w:bookmarkEnd w:id="35"/>
-            <w:bookmarkEnd w:id="36"/>
-          </w:p>
-          <w:p>
-            <w:pPr>
-              <w:pStyle w:val="1"/>
-              <w:jc w:val="center"/>
-              <w:rPr>
-                <w:rFonts w:cs="Times New Roman"/>
-              </w:rPr>
-            </w:pPr>
-            <w:bookmarkStart w:id="37" w:name="_Toc529380740"/>
-            <w:bookmarkStart w:id="38" w:name="_Toc68955913"/>
-            <w:bookmarkStart w:id="39" w:name="_Toc70444012"/>
-            <w:bookmarkStart w:id="40" w:name="_Toc70868000"/>
-            <w:bookmarkStart w:id="41" w:name="_Toc85541077"/>
-            <w:bookmarkStart w:id="42" w:name="_Toc85541177"/>
-            <w:bookmarkStart w:id="43" w:name="_Toc96156668"/>
-            <w:bookmarkStart w:id="44" w:name="_Toc96171651"/>
-            <w:bookmarkStart w:id="45" w:name="_Toc96684236"/>
-            <w:bookmarkStart w:id="46" w:name="_Toc96687480"/>
-            <w:bookmarkStart w:id="47" w:name="_Toc96687772"/>
-            <w:bookmarkStart w:id="48" w:name="_Toc97637611"/>
-            <w:r>
-              <w:rPr>
-                <w:rFonts w:cs="Times New Roman"/>
-              </w:rPr>
-              <w:t>РТУ МИРЭА</w:t>
-            </w:r>
-            <w:bookmarkEnd w:id="37"/>
-            <w:bookmarkEnd w:id="38"/>
-            <w:bookmarkEnd w:id="39"/>
-            <w:bookmarkEnd w:id="40"/>
-            <w:bookmarkEnd w:id="41"/>
-            <w:bookmarkEnd w:id="42"/>
-            <w:bookmarkEnd w:id="43"/>
-            <w:bookmarkEnd w:id="44"/>
-            <w:bookmarkEnd w:id="45"/>
-            <w:bookmarkEnd w:id="46"/>
-            <w:bookmarkEnd w:id="47"/>
-            <w:bookmarkEnd w:id="48"/>
-          </w:p>
-          <w:p>
-            <w:r>
-              <w:rPr>
-                <w:noProof/>
-              </w:rPr>
-              <mc:AlternateContent>
-                <mc:Choice Requires="wpc">
-                  <w:drawing>
-                    <wp:inline distT="0" distB="0" distL="0" distR="0" wp14:anchorId="0E07FE6E" wp14:editId="63B87669">
-                      <wp:extent cx="5829300" cy="342900"/>
-                      <wp:effectExtent l="3810" t="0" r="24765" b="2540"/>
-                      <wp:docPr id="8" name="Полотно 8"/>
-                      <wp:cNvGraphicFramePr>
-                        <a:graphicFrameLocks xmlns:a="http://schemas.openxmlformats.org/drawingml/2006/main" noChangeAspect="1"/>
-                      </wp:cNvGraphicFramePr>
-                      <a:graphic xmlns:a="http://schemas.openxmlformats.org/drawingml/2006/main">
-                        <a:graphicData uri="http://schemas.microsoft.com/office/word/2010/wordprocessingCanvas">
-                          <wpc:wpc>
-                            <wpc:bg>
-                              <a:noFill/>
-                            </wpc:bg>
-                            <wpc:whole/>
-                            <wps:wsp>
-                              <wps:cNvPr id="1" name="Line 10"/>
-                              <wps:cNvCnPr>
-                                <a:cxnSpLocks noChangeShapeType="1"/>
-                              </wps:cNvCnPr>
-                              <wps:spPr bwMode="auto">
-                                <a:xfrm flipV="1">
-                                  <a:off x="228649" y="114027"/>
-                                  <a:ext cx="5600651" cy="1641"/>
-                                </a:xfrm>
-                                <a:prstGeom prst="line">
-                                  <a:avLst/>
-                                </a:prstGeom>
-                                <a:noFill/>
-                                <a:ln w="38100" cmpd="dbl">
-                                  <a:solidFill>
-                                    <a:srgbClr val="000000"/>
-                                  </a:solidFill>
-                                  <a:round/>
-                                  <a:headEnd/>
-                                  <a:tailEnd/>
-                                </a:ln>
-                                <a:extLst>
-                                  <a:ext uri="{909E8E84-426E-40DD-AFC4-6F175D3DCCD1}">
-                                    <a14:hiddenFill xmlns:a14="http://schemas.microsoft.com/office/drawing/2010/main">
-                                      <a:noFill/>
-                                    </a14:hiddenFill>
-                                  </a:ext>
-                                </a:extLst>
-                              </wps:spPr>
-                              <wps:bodyPr/>
-                            </wps:wsp>
-                          </wpc:wpc>
-                        </a:graphicData>
-                      </a:graphic>
-                    </wp:inline>
-                  </w:drawing>
-                </mc:Choice>
-                <mc:Fallback>
-                  <w:pict>
-                    <v:group w14:anchorId="2C6A182B" id="Полотно 8" o:spid="_x0000_s1026" editas="canvas" style="width:459pt;height:27pt;mso-position-horizontal-relative:char;mso-position-vertical-relative:line" coordsize="58293,3429" o:gfxdata="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">
-                      <v:shapetype id="_x0000_t75" coordsize="21600,21600" o:spt="75" o:preferrelative="t" path="m@4@5l@4@11@9@11@9@5xe" filled="f" stroked="f">
-                        <v:stroke joinstyle="miter"/>
-                        <v:formulas>
-                          <v:f eqn="if lineDrawn pixelLineWidth 0"/>
-                          <v:f eqn="sum @0 1 0"/>
-                          <v:f eqn="sum 0 0 @1"/>
-                          <v:f eqn="prod @2 1 2"/>
-                          <v:f eqn="prod @3 21600 pixelWidth"/>
-                          <v:f eqn="prod @3 21600 pixelHeight"/>
-                          <v:f eqn="sum @0 0 1"/>
-                          <v:f eqn="prod @6 1 2"/>
-                          <v:f eqn="prod @7 21600 pixelWidth"/>
-                          <v:f eqn="sum @8 21600 0"/>
-                          <v:f eqn="prod @7 21600 pixelHeight"/>
-                          <v:f eqn="sum @10 21600 0"/>
-                        </v:formulas>
-                        <v:path o:extrusionok="f" gradientshapeok="t" o:connecttype="rect"/>
-                        <o:lock v:ext="edit" aspectratio="t"/>
-                      </v:shapetype>
-                      <v:shape id="_x0000_s1027" type="#_x0000_t75" style="position:absolute;width:58293;height:3429;visibility:visible;mso-wrap-style:square">
-                        <v:fill o:detectmouseclick="t"/>
-                        <v:path o:connecttype="none"/>
-                      </v:shape>
-                      <v:line id="Line 10" o:spid="_x0000_s1028" style="position:absolute;flip:y;visibility:visible;mso-wrap-style:square" from="2286,1140" to="58293,1156" o:connectortype="straight" o:gfxdata="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" strokeweight="3pt">
-                        <v:stroke linestyle="thinThin"/>
-                      </v:line>
-                      <w10:anchorlock/>
-                    </v:group>
-                  </w:pict>
-                </mc:Fallback>
-              </mc:AlternateContent>
-            </w:r>
-          </w:p>
-        </w:tc>
-      </w:tr>
-      <w:tr>
-        <w:tblPrEx>
-          <w:jc w:val="left"/>
-          <w:tblCellMar>
-            <w:left w:w="108" w:type="dxa"/>
-            <w:right w:w="108" w:type="dxa"/>
-          </w:tblCellMar>
-          <w:tblLook w:val="01E0" w:firstRow="1" w:lastRow="1" w:firstColumn="1" w:lastColumn="1" w:noHBand="0" w:noVBand="0"/>
-        </w:tblPrEx>
-        <w:trPr>
-          <w:gridBefore w:val="1"/>
-          <w:wBefore w:w="356" w:type="dxa"/>
-        </w:trPr>
-        <w:tc>
-          <w:tcPr>
-            <w:tcW w:w="9889" w:type="dxa"/>
-            <w:gridSpan w:val="2"/>
-          </w:tcPr>
-          <w:p>
-            <w:pPr>
-              <w:jc w:val="center"/>
-              <w:rPr>
-                <w:sz w:val="24"/>
-                <w:szCs w:val="24"/>
-              </w:rPr>
-            </w:pPr>
-            <w:r>
-              <w:rPr>
-                <w:sz w:val="24"/>
-                <w:szCs w:val="24"/>
-              </w:rPr>
-              <w:t>Институт информационных технологий (ИТ)</w:t>
-            </w:r>
-          </w:p>
-        </w:tc>
-      </w:tr>
-      <w:tr>
-        <w:tblPrEx>
-          <w:jc w:val="left"/>
-          <w:tblCellMar>
-            <w:left w:w="108" w:type="dxa"/>
-            <w:right w:w="108" w:type="dxa"/>
-          </w:tblCellMar>
-          <w:tblLook w:val="01E0" w:firstRow="1" w:lastRow="1" w:firstColumn="1" w:lastColumn="1" w:noHBand="0" w:noVBand="0"/>
-        </w:tblPrEx>
-        <w:trPr>
-          <w:gridBefore w:val="1"/>
-          <w:wBefore w:w="356" w:type="dxa"/>
-          <w:trHeight w:val="283"/>
-        </w:trPr>
-        <w:tc>
-          <w:tcPr>
-            <w:tcW w:w="9889" w:type="dxa"/>
-            <w:gridSpan w:val="2"/>
-          </w:tcPr>
-          <w:p>
-            <w:pPr>
-              <w:jc w:val="center"/>
-            </w:pPr>
-            <w:r>
-              <w:rPr>
-                <w:sz w:val="24"/>
-                <w:szCs w:val="24"/>
-              </w:rPr>
-              <w:t xml:space="preserve">Кафедра </w:t>
-            </w:r>
-            <w:r>
-              <w:rPr>
-                <w:sz w:val="24"/>
-                <w:szCs w:val="24"/>
-              </w:rPr>
-              <w:t>прикладной математики</w:t>
-            </w:r>
-            <w:r>
-              <w:rPr>
-                <w:sz w:val="24"/>
-                <w:szCs w:val="24"/>
-              </w:rPr>
-              <w:t xml:space="preserve"> (П</w:t>
-            </w:r>
-            <w:r>
-              <w:rPr>
-                <w:sz w:val="24"/>
-                <w:szCs w:val="24"/>
-              </w:rPr>
-              <w:t>М</w:t>
-            </w:r>
-            <w:r>
-              <w:rPr>
-                <w:sz w:val="24"/>
-                <w:szCs w:val="24"/>
-              </w:rPr>
-              <w:t>)</w:t>
-            </w:r>
-          </w:p>
-        </w:tc>
-      </w:tr>
-    </w:tbl>
-    <w:p>
-      <w:pPr>
-        <w:shd w:val="clear" w:color="auto" w:fill="FFFFFF"/>
-        <w:rPr>
-          <w:b/>
-          <w:sz w:val="32"/>
-          <w:szCs w:val="32"/>
-        </w:rPr>
-      </w:pPr>
-    </w:p>
-    <w:p>
-      <w:pPr>
-        <w:shd w:val="clear" w:color="auto" w:fill="FFFFFF"/>
-        <w:jc w:val="center"/>
-        <w:rPr>
-          <w:b/>
-          <w:sz w:val="32"/>
-          <w:szCs w:val="32"/>
-        </w:rPr>
-      </w:pPr>
-    </w:p>
-    <w:tbl>
-      <w:tblPr>
-        <w:tblW w:w="4873" w:type="pct"/>
-        <w:tblLayout w:type="fixed"/>
-        <w:tblLook w:val="00A0" w:firstRow="1" w:lastRow="0" w:firstColumn="1" w:lastColumn="0" w:noHBand="0" w:noVBand="0"/>
-      </w:tblPr>
-      <w:tblGrid>
-        <w:gridCol w:w="7177"/>
-        <w:gridCol w:w="2219"/>
-      </w:tblGrid>
-      <w:tr>
-        <w:tc>
-          <w:tcPr>
-            <w:tcW w:w="5000" w:type="pct"/>
-            <w:gridSpan w:val="2"/>
-          </w:tcPr>
-          <w:p>
-            <w:pPr>
-              <w:shd w:val="clear" w:color="auto" w:fill="FFFFFF"/>
-              <w:jc w:val="center"/>
-              <w:rPr>
-                <w:b/>
-                <w:sz w:val="28"/>
-                <w:szCs w:val="28"/>
-              </w:rPr>
-            </w:pPr>
-            <w:r>
-              <w:rPr>
-                <w:b/>
-                <w:sz w:val="28"/>
-                <w:szCs w:val="28"/>
-              </w:rPr>
-              <w:t xml:space="preserve">ОТЧЕТ </w:t>
-            </w:r>
-          </w:p>
-          <w:p>
-            <w:pPr>
-              <w:shd w:val="clear" w:color="auto" w:fill="FFFFFF"/>
-              <w:jc w:val="center"/>
-              <w:rPr>
-                <w:b/>
-                <w:sz w:val="28"/>
-                <w:szCs w:val="28"/>
-              </w:rPr>
-            </w:pPr>
-            <w:r>
-              <w:rPr>
-                <w:b/>
-                <w:sz w:val="28"/>
-                <w:szCs w:val="28"/>
-              </w:rPr>
-              <w:t xml:space="preserve">ПО </w:t>
-            </w:r>
-            <w:r>
-              <w:rPr>
-                <w:b/>
-                <w:sz w:val="28"/>
-                <w:szCs w:val="28"/>
-              </w:rPr>
-              <w:t>ПРАКТИЧЕСКИМ</w:t>
-            </w:r>
-            <w:r>
-              <w:rPr>
-                <w:b/>
-                <w:sz w:val="28"/>
-                <w:szCs w:val="28"/>
-              </w:rPr>
-              <w:t xml:space="preserve"> РАБОТ</w:t>
-            </w:r>
-            <w:r>
-              <w:rPr>
-                <w:b/>
-                <w:sz w:val="28"/>
-                <w:szCs w:val="28"/>
-              </w:rPr>
-              <w:t>АМ</w:t>
-            </w:r>
-          </w:p>
-        </w:tc>
-      </w:tr>
-      <w:tr>
-        <w:tc>
-          <w:tcPr>
-            <w:tcW w:w="5000" w:type="pct"/>
-            <w:gridSpan w:val="2"/>
-          </w:tcPr>
-          <w:p>
-            <w:pPr>
-              <w:shd w:val="clear" w:color="auto" w:fill="FFFFFF"/>
-              <w:jc w:val="center"/>
-              <w:rPr>
-                <w:b/>
-                <w:sz w:val="28"/>
-                <w:szCs w:val="28"/>
-              </w:rPr>
-            </w:pPr>
-            <w:r>
-              <w:rPr>
-                <w:b/>
-                <w:spacing w:val="-5"/>
-                <w:sz w:val="28"/>
-                <w:szCs w:val="28"/>
-              </w:rPr>
-              <w:t>по дисциплине</w:t>
-            </w:r>
-          </w:p>
-        </w:tc>
-      </w:tr>
-      <w:tr>
-        <w:tc>
-          <w:tcPr>
-            <w:tcW w:w="5000" w:type="pct"/>
-            <w:gridSpan w:val="2"/>
-          </w:tcPr>
-          <w:p>
-            <w:pPr>
-              <w:shd w:val="clear" w:color="auto" w:fill="FFFFFF"/>
-              <w:jc w:val="center"/>
-              <w:rPr>
-                <w:bCs/>
-                <w:spacing w:val="-5"/>
-                <w:sz w:val="28"/>
-                <w:szCs w:val="28"/>
-              </w:rPr>
-            </w:pPr>
-            <w:r>
-              <w:rPr>
-                <w:bCs/>
-                <w:spacing w:val="-5"/>
-                <w:sz w:val="32"/>
-                <w:szCs w:val="32"/>
-              </w:rPr>
-              <w:t>«Технологии и инструментарий анализа больших данных»</w:t>
-            </w:r>
-          </w:p>
-          <w:p>
-            <w:pPr>
-              <w:rPr>
-                <w:color w:val="FF0000"/>
-                <w:sz w:val="28"/>
-                <w:szCs w:val="28"/>
-              </w:rPr>
-            </w:pPr>
-          </w:p>
-        </w:tc>
-      </w:tr>
-      <w:tr>
-        <w:tc>
-          <w:tcPr>
-            <w:tcW w:w="5000" w:type="pct"/>
-            <w:gridSpan w:val="2"/>
-          </w:tcPr>
-          <w:p>
-            <w:pPr>
-              <w:shd w:val="clear" w:color="auto" w:fill="FFFFFF"/>
-              <w:rPr>
-                <w:b/>
-              </w:rPr>
-            </w:pPr>
-          </w:p>
-        </w:tc>
-      </w:tr>
-      <w:tr>
-        <w:tc>
-          <w:tcPr>
-            <w:tcW w:w="3819" w:type="pct"/>
-          </w:tcPr>
-          <w:p>
-            <w:pPr>
-              <w:rPr>
-                <w:sz w:val="24"/>
-                <w:szCs w:val="24"/>
-              </w:rPr>
-            </w:pPr>
-          </w:p>
-          <w:p>
-            <w:pPr>
-              <w:rPr>
-                <w:sz w:val="24"/>
-                <w:szCs w:val="24"/>
-              </w:rPr>
-            </w:pPr>
-          </w:p>
-          <w:p>
-            <w:pPr>
-              <w:rPr>
-                <w:sz w:val="24"/>
-                <w:szCs w:val="24"/>
-              </w:rPr>
-            </w:pPr>
-          </w:p>
-          <w:p>
-            <w:pPr>
-              <w:rPr>
-                <w:sz w:val="24"/>
-                <w:szCs w:val="24"/>
-              </w:rPr>
-            </w:pPr>
-            <w:r>
-              <w:rPr>
-                <w:sz w:val="24"/>
-                <w:szCs w:val="24"/>
-              </w:rPr>
-              <w:t>Выполнил</w:t>
-            </w:r>
-            <w:r>
-              <w:rPr>
-                <w:sz w:val="24"/>
-                <w:szCs w:val="24"/>
-              </w:rPr>
-              <w:t>и</w:t>
-            </w:r>
-            <w:r>
-              <w:rPr>
-                <w:sz w:val="24"/>
-                <w:szCs w:val="24"/>
-              </w:rPr>
-              <w:t xml:space="preserve"> студент</w:t>
-            </w:r>
-            <w:r>
-              <w:rPr>
-                <w:sz w:val="24"/>
-                <w:szCs w:val="24"/>
-              </w:rPr>
-              <w:t>ы</w:t>
-            </w:r>
-            <w:r>
-              <w:rPr>
-                <w:sz w:val="24"/>
-                <w:szCs w:val="24"/>
-              </w:rPr>
-              <w:t xml:space="preserve"> группы ИВБО-07-19                        </w:t>
-            </w:r>
-          </w:p>
-          <w:p>
-            <w:pPr>
-              <w:shd w:val="clear" w:color="auto" w:fill="FFFFFF"/>
-              <w:rPr>
-                <w:b/>
-                <w:color w:val="FF0000"/>
-              </w:rPr>
-            </w:pPr>
-            <w:r>
-              <w:t xml:space="preserve">                                    </w:t>
-            </w:r>
-          </w:p>
-        </w:tc>
-        <w:tc>
-          <w:tcPr>
-            <w:tcW w:w="1181" w:type="pct"/>
-          </w:tcPr>
-          <w:p>
-            <w:pPr>
-              <w:shd w:val="clear" w:color="auto" w:fill="FFFFFF"/>
-              <w:jc w:val="center"/>
-              <w:rPr>
-                <w:sz w:val="24"/>
-                <w:szCs w:val="24"/>
-              </w:rPr>
-            </w:pPr>
-          </w:p>
-          <w:p>
-            <w:pPr>
-              <w:shd w:val="clear" w:color="auto" w:fill="FFFFFF"/>
-              <w:jc w:val="center"/>
-              <w:rPr>
-                <w:sz w:val="24"/>
-                <w:szCs w:val="24"/>
-              </w:rPr>
-            </w:pPr>
-          </w:p>
-          <w:p>
-            <w:pPr>
-              <w:shd w:val="clear" w:color="auto" w:fill="FFFFFF"/>
-              <w:rPr>
-                <w:color w:val="000000"/>
-                <w:sz w:val="24"/>
-                <w:szCs w:val="24"/>
-              </w:rPr>
-            </w:pPr>
-            <w:r>
-              <w:rPr>
-                <w:color w:val="000000"/>
-                <w:sz w:val="24"/>
-                <w:szCs w:val="24"/>
-              </w:rPr>
-              <w:t xml:space="preserve">  </w:t>
-            </w:r>
-          </w:p>
-          <w:p>
-            <w:pPr>
-              <w:shd w:val="clear" w:color="auto" w:fill="FFFFFF"/>
-              <w:rPr>
-                <w:color w:val="000000"/>
-                <w:sz w:val="24"/>
-                <w:szCs w:val="24"/>
-              </w:rPr>
-            </w:pPr>
-            <w:r>
-              <w:rPr>
-                <w:color w:val="000000"/>
-                <w:sz w:val="24"/>
-                <w:szCs w:val="24"/>
-              </w:rPr>
-              <w:t>Гридасов Е.А.</w:t>
-            </w:r>
-          </w:p>
-          <w:p>
-            <w:pPr>
-              <w:shd w:val="clear" w:color="auto" w:fill="FFFFFF"/>
-              <w:rPr>
-                <w:color w:val="000000"/>
-                <w:sz w:val="24"/>
-                <w:szCs w:val="24"/>
-              </w:rPr>
-            </w:pPr>
-          </w:p>
-          <w:p>
-            <w:pPr>
-              <w:shd w:val="clear" w:color="auto" w:fill="FFFFFF"/>
-              <w:rPr>
-                <w:b/>
-                <w:color w:val="000000"/>
-                <w:sz w:val="24"/>
-                <w:szCs w:val="24"/>
-              </w:rPr>
-            </w:pPr>
-          </w:p>
-          <w:p>
-            <w:pPr>
-              <w:shd w:val="clear" w:color="auto" w:fill="FFFFFF"/>
-              <w:rPr>
-                <w:b/>
-                <w:color w:val="000000"/>
-                <w:sz w:val="24"/>
-                <w:szCs w:val="24"/>
-              </w:rPr>
-            </w:pPr>
-          </w:p>
-        </w:tc>
-      </w:tr>
-      <w:tr>
-        <w:tc>
-          <w:tcPr>
-            <w:tcW w:w="3819" w:type="pct"/>
-          </w:tcPr>
-          <w:p>
-            <w:pPr>
-              <w:rPr>
-                <w:sz w:val="24"/>
-                <w:szCs w:val="24"/>
-              </w:rPr>
-            </w:pPr>
-            <w:r>
-              <w:rPr>
-                <w:sz w:val="24"/>
-                <w:szCs w:val="24"/>
-              </w:rPr>
-              <w:t>Принял</w:t>
-            </w:r>
-            <w:r>
-              <w:rPr>
-                <w:sz w:val="24"/>
-                <w:szCs w:val="24"/>
-              </w:rPr>
-              <w:t xml:space="preserve"> ассистент кафедры ПМ</w:t>
-            </w:r>
-          </w:p>
-          <w:p>
-            <w:pPr>
-              <w:rPr>
-                <w:color w:val="000000"/>
-              </w:rPr>
-            </w:pPr>
-          </w:p>
-        </w:tc>
-        <w:tc>
-          <w:tcPr>
-            <w:tcW w:w="1181" w:type="pct"/>
-          </w:tcPr>
-          <w:p>
-            <w:pPr>
-              <w:shd w:val="clear" w:color="auto" w:fill="FFFFFF"/>
-              <w:rPr>
-                <w:color w:val="000000"/>
-                <w:sz w:val="24"/>
-                <w:szCs w:val="24"/>
-              </w:rPr>
-            </w:pPr>
-            <w:r>
-              <w:rPr>
-                <w:color w:val="000000"/>
-                <w:sz w:val="24"/>
-                <w:szCs w:val="24"/>
-              </w:rPr>
-              <w:t>Горячев А.А.</w:t>
-            </w:r>
-          </w:p>
-        </w:tc>
-      </w:tr>
-    </w:tbl>
-    <w:p>
-      <w:pPr>
-        <w:shd w:val="clear" w:color="auto" w:fill="FFFFFF"/>
-        <w:rPr>
-          <w:b/>
-          <w:sz w:val="34"/>
-          <w:szCs w:val="34"/>
-          <w:lang w:val="en-US"/>
-        </w:rPr>
-      </w:pPr>
-    </w:p>
-    <w:p>
-      <w:pPr>
-        <w:shd w:val="clear" w:color="auto" w:fill="FFFFFF"/>
-        <w:rPr>
-          <w:b/>
-          <w:sz w:val="34"/>
-          <w:szCs w:val="34"/>
-          <w:lang w:val="en-US"/>
-        </w:rPr>
-      </w:pPr>
-    </w:p>
-    <w:tbl>
-      <w:tblPr>
-        <w:tblW w:w="0" w:type="auto"/>
-        <w:tblLook w:val="00A0" w:firstRow="1" w:lastRow="0" w:firstColumn="1" w:lastColumn="0" w:noHBand="0" w:noVBand="0"/>
-      </w:tblPr>
-      <w:tblGrid>
-        <w:gridCol w:w="3510"/>
-        <w:gridCol w:w="3402"/>
-        <w:gridCol w:w="2658"/>
-      </w:tblGrid>
-      <w:tr>
-        <w:tc>
-          <w:tcPr>
-            <w:tcW w:w="3510" w:type="dxa"/>
-            <w:vAlign w:val="center"/>
-          </w:tcPr>
-          <w:p>
-            <w:pPr>
-              <w:jc w:val="center"/>
-            </w:pPr>
-            <w:r>
-              <w:t>Практическ</w:t>
-            </w:r>
-            <w:r>
-              <w:t>ая</w:t>
-            </w:r>
-            <w:r>
-              <w:t xml:space="preserve"> работ</w:t>
-            </w:r>
-            <w:r>
-              <w:t>а</w:t>
-            </w:r>
-            <w:r>
-              <w:t xml:space="preserve"> выполнен</w:t>
-            </w:r>
-            <w:r>
-              <w:t>а</w:t>
-            </w:r>
-          </w:p>
-        </w:tc>
-        <w:tc>
-          <w:tcPr>
-            <w:tcW w:w="3402" w:type="dxa"/>
-            <w:vAlign w:val="center"/>
-          </w:tcPr>
-          <w:p>
-            <w:pPr>
-              <w:jc w:val="center"/>
-            </w:pPr>
-            <w:r>
-              <w:t>«__»_________202</w:t>
-            </w:r>
-            <w:r>
-              <w:t>2</w:t>
-            </w:r>
-            <w:r>
-              <w:t xml:space="preserve"> г.</w:t>
-            </w:r>
-          </w:p>
-        </w:tc>
-        <w:tc>
-          <w:tcPr>
-            <w:tcW w:w="2658" w:type="dxa"/>
-          </w:tcPr>
-          <w:p>
-            <w:pPr>
-              <w:rPr>
-                <w:i/>
-              </w:rPr>
-            </w:pPr>
-          </w:p>
-          <w:p>
-            <w:pPr>
-              <w:jc w:val="center"/>
-              <w:rPr>
-                <w:i/>
-                <w:color w:val="FF0000"/>
-              </w:rPr>
-            </w:pPr>
-          </w:p>
-        </w:tc>
-      </w:tr>
-      <w:tr>
-        <w:tc>
-          <w:tcPr>
-            <w:tcW w:w="3510" w:type="dxa"/>
-          </w:tcPr>
-          <w:p>
-            <w:pPr>
-              <w:jc w:val="center"/>
-            </w:pPr>
-          </w:p>
-        </w:tc>
-        <w:tc>
-          <w:tcPr>
-            <w:tcW w:w="3402" w:type="dxa"/>
-          </w:tcPr>
-          <w:p>
-            <w:pPr>
-              <w:jc w:val="center"/>
-              <w:rPr>
-                <w:i/>
-              </w:rPr>
-            </w:pPr>
-          </w:p>
-        </w:tc>
-        <w:tc>
-          <w:tcPr>
-            <w:tcW w:w="2658" w:type="dxa"/>
-          </w:tcPr>
-          <w:p>
-            <w:pPr>
-              <w:jc w:val="center"/>
-            </w:pPr>
-          </w:p>
-        </w:tc>
-      </w:tr>
-      <w:tr>
-        <w:tc>
-          <w:tcPr>
-            <w:tcW w:w="3510" w:type="dxa"/>
-            <w:vAlign w:val="center"/>
-          </w:tcPr>
-          <w:p>
-            <w:pPr>
-              <w:jc w:val="center"/>
-            </w:pPr>
-          </w:p>
-          <w:p>
-            <w:pPr>
-              <w:jc w:val="center"/>
-            </w:pPr>
-            <w:r>
-              <w:t>«Зачтено»</w:t>
-            </w:r>
-          </w:p>
-        </w:tc>
-        <w:tc>
-          <w:tcPr>
-            <w:tcW w:w="3402" w:type="dxa"/>
-            <w:vAlign w:val="center"/>
-          </w:tcPr>
-          <w:p>
-            <w:pPr>
-              <w:jc w:val="center"/>
-            </w:pPr>
-          </w:p>
-          <w:p>
-            <w:pPr>
-              <w:jc w:val="center"/>
-            </w:pPr>
-            <w:r>
-              <w:t>«__»_________202</w:t>
-            </w:r>
-            <w:r>
-              <w:t>2</w:t>
-            </w:r>
-            <w:r>
-              <w:t xml:space="preserve"> г.</w:t>
-            </w:r>
-          </w:p>
-        </w:tc>
-        <w:tc>
-          <w:tcPr>
-            <w:tcW w:w="2658" w:type="dxa"/>
-          </w:tcPr>
-          <w:p>
-            <w:pPr>
-              <w:rPr>
-                <w:i/>
-              </w:rPr>
-            </w:pPr>
-          </w:p>
-          <w:p>
-            <w:pPr>
-              <w:jc w:val="center"/>
-              <w:rPr>
-                <w:i/>
-                <w:color w:val="FF0000"/>
-              </w:rPr>
-            </w:pPr>
-            <w:r>
-              <w:rPr>
-                <w:i/>
-              </w:rPr>
-              <w:t xml:space="preserve"> </w:t>
-            </w:r>
-          </w:p>
-        </w:tc>
-      </w:tr>
-    </w:tbl>
-    <w:p>
-      <w:pPr>
-        <w:shd w:val="clear" w:color="auto" w:fill="FFFFFF"/>
-        <w:jc w:val="center"/>
-        <w:rPr>
-          <w:sz w:val="24"/>
-          <w:szCs w:val="24"/>
-        </w:rPr>
-      </w:pPr>
-    </w:p>
-    <w:p>
-      <w:pPr>
-        <w:shd w:val="clear" w:color="auto" w:fill="FFFFFF"/>
-        <w:rPr>
-          <w:sz w:val="24"/>
-          <w:szCs w:val="24"/>
-        </w:rPr>
-      </w:pPr>
-    </w:p>
-    <w:p>
-      <w:pPr>
-        <w:shd w:val="clear" w:color="auto" w:fill="FFFFFF"/>
-        <w:rPr>
-          <w:sz w:val="24"/>
-          <w:szCs w:val="24"/>
-        </w:rPr>
-      </w:pPr>
-    </w:p>
-    <w:p>
-      <w:pPr>
-        <w:shd w:val="clear" w:color="auto" w:fill="FFFFFF"/>
-        <w:rPr>
-          <w:sz w:val="24"/>
-          <w:szCs w:val="24"/>
-        </w:rPr>
-      </w:pPr>
-    </w:p>
-    <w:p>
-      <w:pPr>
-        <w:shd w:val="clear" w:color="auto" w:fill="FFFFFF"/>
-        <w:tabs>
-          <w:tab w:val="left" w:pos="3144"/>
-          <w:tab w:val="center" w:pos="4820"/>
-        </w:tabs>
-        <w:rPr>
-          <w:sz w:val="24"/>
-          <w:szCs w:val="24"/>
-        </w:rPr>
-      </w:pPr>
-      <w:r>
-        <w:rPr>
-          <w:sz w:val="24"/>
-          <w:szCs w:val="24"/>
-        </w:rPr>
-        <w:tab/>
-      </w:r>
-      <w:r>
-        <w:rPr>
-          <w:sz w:val="24"/>
-          <w:szCs w:val="24"/>
-        </w:rPr>
-        <w:tab/>
-        <w:t>Москва 202</w:t>
-      </w:r>
-      <w:r>
-        <w:rPr>
-          <w:sz w:val="24"/>
-          <w:szCs w:val="24"/>
-        </w:rPr>
-        <w:t>2</w:t>
-      </w:r>
-      <w:r>
-        <w:rPr>
-          <w:sz w:val="24"/>
-          <w:szCs w:val="24"/>
-        </w:rPr>
-        <w:br w:type="page"/>
-      </w:r>
-    </w:p>
     <w:p>
       <w:pPr>
         <w:pStyle w:val="1"/>
@@ -1232,7 +16,6 @@
         <w:rPr>
           <w:rFonts w:eastAsia="SimSun"/>
         </w:rPr>
-        <w:lastRenderedPageBreak/>
         <w:t>ВЫПОЛНЕНИЕ ЗАДАЧ</w:t>
       </w:r>
     </w:p>
@@ -1297,17 +80,37 @@
           <w:sz w:val="28"/>
           <w:szCs w:val="28"/>
         </w:rPr>
-        <w:t xml:space="preserve"> создан датафрейм, вычислена корреляция между переменными «Улица» и «Гараж» с помощью библиотеки </w:t>
-      </w:r>
+        <w:t xml:space="preserve"> создан </w:t>
+      </w:r>
+      <w:proofErr w:type="spellStart"/>
       <w:r>
         <w:rPr>
           <w:rStyle w:val="markedcontent"/>
           <w:sz w:val="28"/>
           <w:szCs w:val="28"/>
+        </w:rPr>
+        <w:t>датафрейм</w:t>
+      </w:r>
+      <w:proofErr w:type="spellEnd"/>
+      <w:r>
+        <w:rPr>
+          <w:rStyle w:val="markedcontent"/>
+          <w:sz w:val="28"/>
+          <w:szCs w:val="28"/>
+        </w:rPr>
+        <w:t xml:space="preserve">, вычислена корреляция между переменными «Улица» и «Гараж» с помощью библиотеки </w:t>
+      </w:r>
+      <w:proofErr w:type="spellStart"/>
+      <w:r>
+        <w:rPr>
+          <w:rStyle w:val="markedcontent"/>
+          <w:sz w:val="28"/>
+          <w:szCs w:val="28"/>
           <w:lang w:val="en-US"/>
         </w:rPr>
         <w:t>numpy</w:t>
       </w:r>
+      <w:proofErr w:type="spellEnd"/>
       <w:r>
         <w:rPr>
           <w:rStyle w:val="markedcontent"/>
@@ -1369,6 +172,115 @@
             <wp:extent cx="6122035" cy="2995295"/>
             <wp:effectExtent l="0" t="0" r="0" b="0"/>
             <wp:docPr id="12" name="Рисунок 12"/>
+            <wp:cNvGraphicFramePr>
+              <a:graphicFrameLocks xmlns:a="http://schemas.openxmlformats.org/drawingml/2006/main" noChangeAspect="1"/>
+            </wp:cNvGraphicFramePr>
+            <a:graphic xmlns:a="http://schemas.openxmlformats.org/drawingml/2006/main">
+              <a:graphicData uri="http://schemas.openxmlformats.org/drawingml/2006/picture">
+                <pic:pic xmlns:pic="http://schemas.openxmlformats.org/drawingml/2006/picture">
+                  <pic:nvPicPr>
+                    <pic:cNvPr id="1" name=""/>
+                    <pic:cNvPicPr/>
+                  </pic:nvPicPr>
+                  <pic:blipFill>
+                    <a:blip r:embed="rId7"/>
+                    <a:stretch>
+                      <a:fillRect/>
+                    </a:stretch>
+                  </pic:blipFill>
+                  <pic:spPr>
+                    <a:xfrm>
+                      <a:off x="0" y="0"/>
+                      <a:ext cx="6122035" cy="2995295"/>
+                    </a:xfrm>
+                    <a:prstGeom prst="rect">
+                      <a:avLst/>
+                    </a:prstGeom>
+                  </pic:spPr>
+                </pic:pic>
+              </a:graphicData>
+            </a:graphic>
+          </wp:inline>
+        </w:drawing>
+      </w:r>
+    </w:p>
+    <w:p>
+      <w:pPr>
+        <w:spacing w:line="360" w:lineRule="auto"/>
+        <w:jc w:val="center"/>
+        <w:rPr>
+          <w:rFonts w:eastAsia="SimSun"/>
+          <w:b/>
+          <w:bCs/>
+          <w:sz w:val="24"/>
+          <w:szCs w:val="24"/>
+        </w:rPr>
+      </w:pPr>
+      <w:r>
+        <w:rPr>
+          <w:rFonts w:eastAsia="SimSun"/>
+          <w:b/>
+          <w:bCs/>
+          <w:sz w:val="24"/>
+          <w:szCs w:val="24"/>
+        </w:rPr>
+        <w:t xml:space="preserve">Рисунок 1 – </w:t>
+      </w:r>
+      <w:r>
+        <w:rPr>
+          <w:rFonts w:eastAsia="SimSun"/>
+          <w:b/>
+          <w:bCs/>
+          <w:sz w:val="24"/>
+          <w:szCs w:val="24"/>
+        </w:rPr>
+        <w:t>Создание</w:t>
+      </w:r>
+      <w:r>
+        <w:rPr>
+          <w:rFonts w:eastAsia="SimSun"/>
+          <w:b/>
+          <w:bCs/>
+          <w:sz w:val="24"/>
+          <w:szCs w:val="24"/>
+        </w:rPr>
+        <w:t xml:space="preserve"> </w:t>
+      </w:r>
+      <w:proofErr w:type="spellStart"/>
+      <w:r>
+        <w:rPr>
+          <w:rFonts w:eastAsia="SimSun"/>
+          <w:b/>
+          <w:bCs/>
+          <w:sz w:val="24"/>
+          <w:szCs w:val="24"/>
+        </w:rPr>
+        <w:t>датасета</w:t>
+      </w:r>
+      <w:proofErr w:type="spellEnd"/>
+    </w:p>
+    <w:p>
+      <w:pPr>
+        <w:spacing w:line="360" w:lineRule="auto"/>
+        <w:jc w:val="center"/>
+        <w:rPr>
+          <w:rFonts w:eastAsia="SimSun"/>
+          <w:b/>
+          <w:bCs/>
+          <w:sz w:val="24"/>
+          <w:szCs w:val="24"/>
+        </w:rPr>
+      </w:pPr>
+      <w:r>
+        <w:rPr>
+          <w:noProof/>
+        </w:rPr>
+        <w:lastRenderedPageBreak/>
+        <w:drawing>
+          <wp:inline distT="0" distB="0" distL="0" distR="0" wp14:anchorId="74FD18A4" wp14:editId="2EC00C39">
+            <wp:extent cx="6122035" cy="5553075"/>
+            <wp:effectExtent l="0" t="0" r="0" b="9525"/>
+            <wp:docPr id="13" name="Рисунок 13"/>
             <wp:cNvGraphicFramePr>
               <a:graphicFrameLocks xmlns:a="http://schemas.openxmlformats.org/drawingml/2006/main" noChangeAspect="1"/>
             </wp:cNvGraphicFramePr>
@@ -1388,7 +300,7 @@
                   <pic:spPr>
                     <a:xfrm>
                       <a:off x="0" y="0"/>
-                      <a:ext cx="6122035" cy="2995295"/>
+                      <a:ext cx="6122035" cy="5553075"/>
                     </a:xfrm>
                     <a:prstGeom prst="rect">
                       <a:avLst/>
@@ -1421,27 +333,181 @@
           <w:sz w:val="24"/>
           <w:szCs w:val="24"/>
         </w:rPr>
-        <w:t xml:space="preserve">Рисунок 1 – </w:t>
-      </w:r>
-      <w:r>
-        <w:rPr>
-          <w:rFonts w:eastAsia="SimSun"/>
-          <w:b/>
-          <w:bCs/>
-          <w:sz w:val="24"/>
-          <w:szCs w:val="24"/>
-        </w:rPr>
-        <w:t>Создание</w:t>
-      </w:r>
-      <w:r>
-        <w:rPr>
-          <w:rFonts w:eastAsia="SimSun"/>
-          <w:b/>
-          <w:bCs/>
-          <w:sz w:val="24"/>
-          <w:szCs w:val="24"/>
-        </w:rPr>
-        <w:t xml:space="preserve"> датасета</w:t>
+        <w:t xml:space="preserve">Рисунок 2 — </w:t>
+      </w:r>
+      <w:r>
+        <w:rPr>
+          <w:rFonts w:eastAsia="SimSun"/>
+          <w:b/>
+          <w:bCs/>
+          <w:sz w:val="24"/>
+          <w:szCs w:val="24"/>
+        </w:rPr>
+        <w:t>Вычисление корреляции</w:t>
+      </w:r>
+    </w:p>
+    <w:p>
+      <w:pPr>
+        <w:spacing w:line="360" w:lineRule="auto"/>
+        <w:ind w:firstLine="709"/>
+        <w:jc w:val="both"/>
+        <w:rPr>
+          <w:rFonts w:eastAsia="SimSun"/>
+          <w:sz w:val="28"/>
+          <w:szCs w:val="28"/>
+        </w:rPr>
+      </w:pPr>
+      <w:r>
+        <w:rPr>
+          <w:rFonts w:eastAsia="SimSun"/>
+          <w:sz w:val="28"/>
+          <w:szCs w:val="28"/>
+        </w:rPr>
+        <w:t xml:space="preserve">Корреляция была вычислена с помощью </w:t>
+      </w:r>
+      <w:proofErr w:type="spellStart"/>
+      <w:r>
+        <w:rPr>
+          <w:rFonts w:eastAsia="SimSun"/>
+          <w:sz w:val="28"/>
+          <w:szCs w:val="28"/>
+          <w:lang w:val="en-US"/>
+        </w:rPr>
+        <w:t>numpy</w:t>
+      </w:r>
+      <w:proofErr w:type="spellEnd"/>
+      <w:r>
+        <w:rPr>
+          <w:rFonts w:eastAsia="SimSun"/>
+          <w:sz w:val="28"/>
+          <w:szCs w:val="28"/>
+        </w:rPr>
+        <w:t xml:space="preserve"> </w:t>
+      </w:r>
+      <w:r>
+        <w:rPr>
+          <w:rFonts w:eastAsia="SimSun"/>
+          <w:sz w:val="28"/>
+          <w:szCs w:val="28"/>
+        </w:rPr>
+        <w:t xml:space="preserve">и </w:t>
+      </w:r>
+      <w:proofErr w:type="gramStart"/>
+      <w:r>
+        <w:rPr>
+          <w:rFonts w:eastAsia="SimSun"/>
+          <w:sz w:val="28"/>
+          <w:szCs w:val="28"/>
+          <w:lang w:val="en-US"/>
+        </w:rPr>
+        <w:t>stats</w:t>
+      </w:r>
+      <w:r>
+        <w:rPr>
+          <w:rFonts w:eastAsia="SimSun"/>
+          <w:sz w:val="28"/>
+          <w:szCs w:val="28"/>
+        </w:rPr>
+        <w:t>.</w:t>
+      </w:r>
+      <w:proofErr w:type="spellStart"/>
+      <w:r>
+        <w:rPr>
+          <w:rFonts w:eastAsia="SimSun"/>
+          <w:sz w:val="28"/>
+          <w:szCs w:val="28"/>
+          <w:lang w:val="en-US"/>
+        </w:rPr>
+        <w:t>pearsonr</w:t>
+      </w:r>
+      <w:proofErr w:type="spellEnd"/>
+      <w:proofErr w:type="gramEnd"/>
+      <w:r>
+        <w:rPr>
+          <w:rFonts w:eastAsia="SimSun"/>
+          <w:sz w:val="28"/>
+          <w:szCs w:val="28"/>
+        </w:rPr>
+        <w:t>. Видно, что полученные значения равны, а по графику можем убедиться в правильности предположения, что между данными — полная отрицательная связь.</w:t>
+      </w:r>
+    </w:p>
+    <w:p>
+      <w:pPr>
+        <w:spacing w:line="360" w:lineRule="auto"/>
+        <w:ind w:firstLine="709"/>
+        <w:jc w:val="both"/>
+        <w:rPr>
+          <w:rFonts w:eastAsia="SimSun"/>
+          <w:sz w:val="28"/>
+          <w:szCs w:val="28"/>
+        </w:rPr>
+      </w:pPr>
+      <w:r>
+        <w:rPr>
+          <w:rFonts w:eastAsia="SimSun"/>
+          <w:sz w:val="28"/>
+          <w:szCs w:val="28"/>
+        </w:rPr>
+        <w:t xml:space="preserve">После нужно было загрузить файл </w:t>
+      </w:r>
+      <w:r>
+        <w:rPr>
+          <w:rFonts w:eastAsia="SimSun"/>
+          <w:sz w:val="28"/>
+          <w:szCs w:val="28"/>
+          <w:lang w:val="en-US"/>
+        </w:rPr>
+        <w:t>bitcoin</w:t>
+      </w:r>
+      <w:r>
+        <w:rPr>
+          <w:rFonts w:eastAsia="SimSun"/>
+          <w:sz w:val="28"/>
+          <w:szCs w:val="28"/>
+        </w:rPr>
+        <w:t>.</w:t>
+      </w:r>
+      <w:r>
+        <w:rPr>
+          <w:rFonts w:eastAsia="SimSun"/>
+          <w:sz w:val="28"/>
+          <w:szCs w:val="28"/>
+          <w:lang w:val="en-US"/>
+        </w:rPr>
+        <w:t>csv</w:t>
+      </w:r>
+      <w:r>
+        <w:rPr>
+          <w:rFonts w:eastAsia="SimSun"/>
+          <w:sz w:val="28"/>
+          <w:szCs w:val="28"/>
+        </w:rPr>
+        <w:t xml:space="preserve">, скрыть последние 14 дней, вывести угол наклона и </w:t>
+      </w:r>
+      <w:r>
+        <w:rPr>
+          <w:rFonts w:eastAsia="SimSun"/>
+          <w:sz w:val="28"/>
+          <w:szCs w:val="28"/>
+          <w:lang w:val="en-US"/>
+        </w:rPr>
+        <w:t>y</w:t>
+      </w:r>
+      <w:r>
+        <w:rPr>
+          <w:rFonts w:eastAsia="SimSun"/>
+          <w:sz w:val="28"/>
+          <w:szCs w:val="28"/>
+        </w:rPr>
+        <w:t>-</w:t>
+      </w:r>
+      <w:r>
+        <w:rPr>
+          <w:rFonts w:eastAsia="SimSun"/>
+          <w:sz w:val="28"/>
+          <w:szCs w:val="28"/>
+        </w:rPr>
+        <w:t>перехвата, построить диаграмму.</w:t>
       </w:r>
     </w:p>
     <w:p>
@@ -1462,10 +528,10 @@
         </w:rPr>
         <w:lastRenderedPageBreak/>
         <w:drawing>
-          <wp:inline distT="0" distB="0" distL="0" distR="0" wp14:anchorId="74FD18A4" wp14:editId="2EC00C39">
-            <wp:extent cx="6122035" cy="5553075"/>
-            <wp:effectExtent l="0" t="0" r="0" b="9525"/>
-            <wp:docPr id="13" name="Рисунок 13"/>
+          <wp:inline distT="0" distB="0" distL="0" distR="0" wp14:anchorId="505A12C2" wp14:editId="7535505E">
+            <wp:extent cx="6122035" cy="3134360"/>
+            <wp:effectExtent l="0" t="0" r="0" b="8890"/>
+            <wp:docPr id="14" name="Рисунок 14"/>
             <wp:cNvGraphicFramePr>
               <a:graphicFrameLocks xmlns:a="http://schemas.openxmlformats.org/drawingml/2006/main" noChangeAspect="1"/>
             </wp:cNvGraphicFramePr>
@@ -1485,7 +551,7 @@
                   <pic:spPr>
                     <a:xfrm>
                       <a:off x="0" y="0"/>
-                      <a:ext cx="6122035" cy="5553075"/>
+                      <a:ext cx="6122035" cy="3134360"/>
                     </a:xfrm>
                     <a:prstGeom prst="rect">
                       <a:avLst/>
@@ -1518,175 +584,71 @@
           <w:sz w:val="24"/>
           <w:szCs w:val="24"/>
         </w:rPr>
-        <w:t xml:space="preserve">Рисунок 2 — </w:t>
-      </w:r>
-      <w:r>
-        <w:rPr>
-          <w:rFonts w:eastAsia="SimSun"/>
-          <w:b/>
-          <w:bCs/>
-          <w:sz w:val="24"/>
-          <w:szCs w:val="24"/>
-        </w:rPr>
-        <w:t>Вычисление корреляции</w:t>
-      </w:r>
-    </w:p>
-    <w:p>
-      <w:pPr>
-        <w:spacing w:line="360" w:lineRule="auto"/>
-        <w:ind w:firstLine="709"/>
-        <w:jc w:val="both"/>
-        <w:rPr>
-          <w:rFonts w:eastAsia="SimSun"/>
-          <w:sz w:val="28"/>
-          <w:szCs w:val="28"/>
-        </w:rPr>
-      </w:pPr>
-      <w:r>
-        <w:rPr>
-          <w:rFonts w:eastAsia="SimSun"/>
-          <w:sz w:val="28"/>
-          <w:szCs w:val="28"/>
-        </w:rPr>
-        <w:t xml:space="preserve">Корреляция была вычислена с помощью </w:t>
-      </w:r>
-      <w:r>
-        <w:rPr>
-          <w:rFonts w:eastAsia="SimSun"/>
-          <w:sz w:val="28"/>
-          <w:szCs w:val="28"/>
-          <w:lang w:val="en-US"/>
-        </w:rPr>
-        <w:t>numpy</w:t>
-      </w:r>
-      <w:r>
-        <w:rPr>
-          <w:rFonts w:eastAsia="SimSun"/>
-          <w:sz w:val="28"/>
-          <w:szCs w:val="28"/>
+        <w:t xml:space="preserve">Рисунок 3 — </w:t>
+      </w:r>
+      <w:r>
+        <w:rPr>
+          <w:rFonts w:eastAsia="SimSun"/>
+          <w:b/>
+          <w:bCs/>
+          <w:sz w:val="24"/>
+          <w:szCs w:val="24"/>
+        </w:rPr>
+        <w:t xml:space="preserve">Загрузка </w:t>
+      </w:r>
+      <w:proofErr w:type="spellStart"/>
+      <w:r>
+        <w:rPr>
+          <w:rFonts w:eastAsia="SimSun"/>
+          <w:b/>
+          <w:bCs/>
+          <w:sz w:val="24"/>
+          <w:szCs w:val="24"/>
+        </w:rPr>
+        <w:t>датасета</w:t>
+      </w:r>
+      <w:proofErr w:type="spellEnd"/>
+      <w:r>
+        <w:rPr>
+          <w:rFonts w:eastAsia="SimSun"/>
+          <w:b/>
+          <w:bCs/>
+          <w:sz w:val="24"/>
+          <w:szCs w:val="24"/>
         </w:rPr>
         <w:t xml:space="preserve"> </w:t>
       </w:r>
       <w:r>
         <w:rPr>
           <w:rFonts w:eastAsia="SimSun"/>
-          <w:sz w:val="28"/>
-          <w:szCs w:val="28"/>
-        </w:rPr>
-        <w:t xml:space="preserve">и </w:t>
-      </w:r>
-      <w:r>
-        <w:rPr>
-          <w:rFonts w:eastAsia="SimSun"/>
-          <w:sz w:val="28"/>
-          <w:szCs w:val="28"/>
-          <w:lang w:val="en-US"/>
-        </w:rPr>
-        <w:t>stats</w:t>
-      </w:r>
-      <w:r>
-        <w:rPr>
-          <w:rFonts w:eastAsia="SimSun"/>
-          <w:sz w:val="28"/>
-          <w:szCs w:val="28"/>
+          <w:b/>
+          <w:bCs/>
+          <w:sz w:val="24"/>
+          <w:szCs w:val="24"/>
+          <w:lang w:val="en-US"/>
+        </w:rPr>
+        <w:t>bitcoin</w:t>
+      </w:r>
+      <w:r>
+        <w:rPr>
+          <w:rFonts w:eastAsia="SimSun"/>
+          <w:b/>
+          <w:bCs/>
+          <w:sz w:val="24"/>
+          <w:szCs w:val="24"/>
         </w:rPr>
         <w:t>.</w:t>
       </w:r>
       <w:r>
         <w:rPr>
           <w:rFonts w:eastAsia="SimSun"/>
-          <w:sz w:val="28"/>
-          <w:szCs w:val="28"/>
-          <w:lang w:val="en-US"/>
-        </w:rPr>
-        <w:t>pearsonr</w:t>
-      </w:r>
-      <w:r>
-        <w:rPr>
-          <w:rFonts w:eastAsia="SimSun"/>
-          <w:sz w:val="28"/>
-          <w:szCs w:val="28"/>
-        </w:rPr>
-        <w:t>. Видно, что полученные значения равны, а по графику можем убедиться в правильности предположения, что между данными — полная отрицательная связь.</w:t>
-      </w:r>
-    </w:p>
-    <w:p>
-      <w:pPr>
-        <w:spacing w:line="360" w:lineRule="auto"/>
-        <w:ind w:firstLine="709"/>
-        <w:jc w:val="both"/>
-        <w:rPr>
-          <w:rFonts w:eastAsia="SimSun"/>
-          <w:sz w:val="28"/>
-          <w:szCs w:val="28"/>
-        </w:rPr>
-      </w:pPr>
-      <w:r>
-        <w:rPr>
-          <w:rFonts w:eastAsia="SimSun"/>
-          <w:sz w:val="28"/>
-          <w:szCs w:val="28"/>
-        </w:rPr>
-        <w:t xml:space="preserve">После нужно было загрузить файл </w:t>
-      </w:r>
-      <w:r>
-        <w:rPr>
-          <w:rFonts w:eastAsia="SimSun"/>
-          <w:sz w:val="28"/>
-          <w:szCs w:val="28"/>
-          <w:lang w:val="en-US"/>
-        </w:rPr>
-        <w:t>bitcoin</w:t>
-      </w:r>
-      <w:r>
-        <w:rPr>
-          <w:rFonts w:eastAsia="SimSun"/>
-          <w:sz w:val="28"/>
-          <w:szCs w:val="28"/>
-        </w:rPr>
-        <w:t>.</w:t>
-      </w:r>
-      <w:r>
-        <w:rPr>
-          <w:rFonts w:eastAsia="SimSun"/>
-          <w:sz w:val="28"/>
-          <w:szCs w:val="28"/>
+          <w:b/>
+          <w:bCs/>
+          <w:sz w:val="24"/>
+          <w:szCs w:val="24"/>
           <w:lang w:val="en-US"/>
         </w:rPr>
         <w:t>csv</w:t>
-      </w:r>
-      <w:r>
-        <w:rPr>
-          <w:rFonts w:eastAsia="SimSun"/>
-          <w:sz w:val="28"/>
-          <w:szCs w:val="28"/>
-        </w:rPr>
-        <w:t xml:space="preserve">, скрыть последние 14 дней, вывести угол наклона и </w:t>
-      </w:r>
-      <w:r>
-        <w:rPr>
-          <w:rFonts w:eastAsia="SimSun"/>
-          <w:sz w:val="28"/>
-          <w:szCs w:val="28"/>
-          <w:lang w:val="en-US"/>
-        </w:rPr>
-        <w:t>y</w:t>
-      </w:r>
-      <w:r>
-        <w:rPr>
-          <w:rFonts w:eastAsia="SimSun"/>
-          <w:sz w:val="28"/>
-          <w:szCs w:val="28"/>
-        </w:rPr>
-        <w:t>-</w:t>
-      </w:r>
-      <w:r>
-        <w:rPr>
-          <w:rFonts w:eastAsia="SimSun"/>
-          <w:sz w:val="28"/>
-          <w:szCs w:val="28"/>
-        </w:rPr>
-        <w:t>перехвата, построить диаграмму.</w:t>
       </w:r>
     </w:p>
     <w:p>
@@ -1707,10 +669,10 @@
         </w:rPr>
         <w:lastRenderedPageBreak/>
         <w:drawing>
-          <wp:inline distT="0" distB="0" distL="0" distR="0" wp14:anchorId="505A12C2" wp14:editId="7535505E">
-            <wp:extent cx="6122035" cy="3134360"/>
-            <wp:effectExtent l="0" t="0" r="0" b="8890"/>
-            <wp:docPr id="14" name="Рисунок 14"/>
+          <wp:inline distT="0" distB="0" distL="0" distR="0" wp14:anchorId="2C8068AC" wp14:editId="3CBA9710">
+            <wp:extent cx="6122035" cy="6605270"/>
+            <wp:effectExtent l="0" t="0" r="0" b="5080"/>
+            <wp:docPr id="15" name="Рисунок 15"/>
             <wp:cNvGraphicFramePr>
               <a:graphicFrameLocks xmlns:a="http://schemas.openxmlformats.org/drawingml/2006/main" noChangeAspect="1"/>
             </wp:cNvGraphicFramePr>
@@ -1730,7 +692,7 @@
                   <pic:spPr>
                     <a:xfrm>
                       <a:off x="0" y="0"/>
-                      <a:ext cx="6122035" cy="3134360"/>
+                      <a:ext cx="6122035" cy="6605270"/>
                     </a:xfrm>
                     <a:prstGeom prst="rect">
                       <a:avLst/>
@@ -1763,49 +725,39 @@
           <w:sz w:val="24"/>
           <w:szCs w:val="24"/>
         </w:rPr>
-        <w:t xml:space="preserve">Рисунок 3 — </w:t>
-      </w:r>
-      <w:r>
-        <w:rPr>
-          <w:rFonts w:eastAsia="SimSun"/>
-          <w:b/>
-          <w:bCs/>
-          <w:sz w:val="24"/>
-          <w:szCs w:val="24"/>
-        </w:rPr>
-        <w:t xml:space="preserve">Загрузка датасета </w:t>
-      </w:r>
-      <w:r>
-        <w:rPr>
-          <w:rFonts w:eastAsia="SimSun"/>
-          <w:b/>
-          <w:bCs/>
-          <w:sz w:val="24"/>
-          <w:szCs w:val="24"/>
-          <w:lang w:val="en-US"/>
-        </w:rPr>
-        <w:t>bitcoin</w:t>
-      </w:r>
-      <w:r>
-        <w:rPr>
-          <w:rFonts w:eastAsia="SimSun"/>
-          <w:b/>
-          <w:bCs/>
-          <w:sz w:val="24"/>
-          <w:szCs w:val="24"/>
-        </w:rPr>
-        <w:t>.</w:t>
-      </w:r>
-      <w:r>
-        <w:rPr>
-          <w:rFonts w:eastAsia="SimSun"/>
-          <w:b/>
-          <w:bCs/>
-          <w:sz w:val="24"/>
-          <w:szCs w:val="24"/>
-          <w:lang w:val="en-US"/>
-        </w:rPr>
-        <w:t>csv</w:t>
+        <w:t xml:space="preserve">Рисунок 4 — </w:t>
+      </w:r>
+      <w:r>
+        <w:rPr>
+          <w:rFonts w:eastAsia="SimSun"/>
+          <w:b/>
+          <w:bCs/>
+          <w:sz w:val="24"/>
+          <w:szCs w:val="24"/>
+        </w:rPr>
+        <w:t xml:space="preserve">Смещение значений и исправление </w:t>
+      </w:r>
+      <w:proofErr w:type="spellStart"/>
+      <w:r>
+        <w:rPr>
+          <w:rFonts w:eastAsia="SimSun"/>
+          <w:b/>
+          <w:bCs/>
+          <w:sz w:val="24"/>
+          <w:szCs w:val="24"/>
+        </w:rPr>
+        <w:t>нейминга</w:t>
+      </w:r>
+      <w:proofErr w:type="spellEnd"/>
+      <w:r>
+        <w:rPr>
+          <w:rFonts w:eastAsia="SimSun"/>
+          <w:b/>
+          <w:bCs/>
+          <w:sz w:val="24"/>
+          <w:szCs w:val="24"/>
+        </w:rPr>
+        <w:t xml:space="preserve"> индексов для удобства</w:t>
       </w:r>
     </w:p>
     <w:p>
@@ -1826,10 +778,10 @@
         </w:rPr>
         <w:lastRenderedPageBreak/>
         <w:drawing>
-          <wp:inline distT="0" distB="0" distL="0" distR="0" wp14:anchorId="2C8068AC" wp14:editId="3CBA9710">
-            <wp:extent cx="6122035" cy="6605270"/>
-            <wp:effectExtent l="0" t="0" r="0" b="5080"/>
-            <wp:docPr id="15" name="Рисунок 15"/>
+          <wp:inline distT="0" distB="0" distL="0" distR="0" wp14:anchorId="54B0ED60" wp14:editId="055E1BE1">
+            <wp:extent cx="6122035" cy="5527040"/>
+            <wp:effectExtent l="0" t="0" r="0" b="0"/>
+            <wp:docPr id="16" name="Рисунок 16"/>
             <wp:cNvGraphicFramePr>
               <a:graphicFrameLocks xmlns:a="http://schemas.openxmlformats.org/drawingml/2006/main" noChangeAspect="1"/>
             </wp:cNvGraphicFramePr>
@@ -1849,7 +801,7 @@
                   <pic:spPr>
                     <a:xfrm>
                       <a:off x="0" y="0"/>
-                      <a:ext cx="6122035" cy="6605270"/>
+                      <a:ext cx="6122035" cy="5527040"/>
                     </a:xfrm>
                     <a:prstGeom prst="rect">
                       <a:avLst/>
@@ -1882,17 +834,17 @@
           <w:sz w:val="24"/>
           <w:szCs w:val="24"/>
         </w:rPr>
-        <w:t xml:space="preserve">Рисунок 4 — </w:t>
-      </w:r>
-      <w:r>
-        <w:rPr>
-          <w:rFonts w:eastAsia="SimSun"/>
-          <w:b/>
-          <w:bCs/>
-          <w:sz w:val="24"/>
-          <w:szCs w:val="24"/>
-        </w:rPr>
-        <w:t>Смещение значений и исправление нейминга индексов для удобства</w:t>
+        <w:t xml:space="preserve">Рисунок 5 — </w:t>
+      </w:r>
+      <w:r>
+        <w:rPr>
+          <w:rFonts w:eastAsia="SimSun"/>
+          <w:b/>
+          <w:bCs/>
+          <w:sz w:val="24"/>
+          <w:szCs w:val="24"/>
+        </w:rPr>
+        <w:t>Создание данных для обучения модели</w:t>
       </w:r>
     </w:p>
     <w:p>
@@ -1901,10 +853,8 @@
         <w:jc w:val="center"/>
         <w:rPr>
           <w:rFonts w:eastAsia="SimSun"/>
-          <w:b/>
-          <w:bCs/>
-          <w:sz w:val="24"/>
-          <w:szCs w:val="24"/>
+          <w:sz w:val="28"/>
+          <w:szCs w:val="28"/>
         </w:rPr>
       </w:pPr>
       <w:r>
@@ -1913,10 +863,10 @@
         </w:rPr>
         <w:lastRenderedPageBreak/>
         <w:drawing>
-          <wp:inline distT="0" distB="0" distL="0" distR="0" wp14:anchorId="54B0ED60" wp14:editId="055E1BE1">
-            <wp:extent cx="6122035" cy="5527040"/>
+          <wp:inline distT="0" distB="0" distL="0" distR="0" wp14:anchorId="092E320C" wp14:editId="5291A16C">
+            <wp:extent cx="6122035" cy="3700780"/>
             <wp:effectExtent l="0" t="0" r="0" b="0"/>
-            <wp:docPr id="16" name="Рисунок 16"/>
+            <wp:docPr id="17" name="Рисунок 17"/>
             <wp:cNvGraphicFramePr>
               <a:graphicFrameLocks xmlns:a="http://schemas.openxmlformats.org/drawingml/2006/main" noChangeAspect="1"/>
             </wp:cNvGraphicFramePr>
@@ -1936,7 +886,7 @@
                   <pic:spPr>
                     <a:xfrm>
                       <a:off x="0" y="0"/>
-                      <a:ext cx="6122035" cy="5527040"/>
+                      <a:ext cx="6122035" cy="3700780"/>
                     </a:xfrm>
                     <a:prstGeom prst="rect">
                       <a:avLst/>
@@ -1969,17 +919,37 @@
           <w:sz w:val="24"/>
           <w:szCs w:val="24"/>
         </w:rPr>
-        <w:t xml:space="preserve">Рисунок 5 — </w:t>
-      </w:r>
-      <w:r>
-        <w:rPr>
-          <w:rFonts w:eastAsia="SimSun"/>
-          <w:b/>
-          <w:bCs/>
-          <w:sz w:val="24"/>
-          <w:szCs w:val="24"/>
-        </w:rPr>
-        <w:t>Создание данных для обучения модели</w:t>
+        <w:t xml:space="preserve">Рисунок 6 — </w:t>
+      </w:r>
+      <w:r>
+        <w:rPr>
+          <w:rFonts w:eastAsia="SimSun"/>
+          <w:b/>
+          <w:bCs/>
+          <w:sz w:val="24"/>
+          <w:szCs w:val="24"/>
+        </w:rPr>
+        <w:t>Обучение модели и предсказание</w:t>
+      </w:r>
+    </w:p>
+    <w:p>
+      <w:pPr>
+        <w:spacing w:line="360" w:lineRule="auto"/>
+        <w:ind w:firstLine="709"/>
+        <w:jc w:val="both"/>
+        <w:rPr>
+          <w:rFonts w:eastAsia="SimSun"/>
+          <w:sz w:val="28"/>
+          <w:szCs w:val="28"/>
+        </w:rPr>
+      </w:pPr>
+      <w:r>
+        <w:rPr>
+          <w:rFonts w:eastAsia="SimSun"/>
+          <w:sz w:val="28"/>
+          <w:szCs w:val="28"/>
+        </w:rPr>
+        <w:t>Как мы видим, значения, вычисленные на изначальных данных и данных, полученных смещением, равны.</w:t>
       </w:r>
     </w:p>
     <w:p>
@@ -1988,20 +958,21 @@
         <w:jc w:val="center"/>
         <w:rPr>
           <w:rFonts w:eastAsia="SimSun"/>
-          <w:sz w:val="28"/>
-          <w:szCs w:val="28"/>
+          <w:b/>
+          <w:bCs/>
+          <w:sz w:val="24"/>
+          <w:szCs w:val="24"/>
         </w:rPr>
       </w:pPr>
       <w:r>
         <w:rPr>
           <w:noProof/>
         </w:rPr>
-        <w:lastRenderedPageBreak/>
         <w:drawing>
-          <wp:inline distT="0" distB="0" distL="0" distR="0" wp14:anchorId="092E320C" wp14:editId="5291A16C">
-            <wp:extent cx="6122035" cy="3700780"/>
-            <wp:effectExtent l="0" t="0" r="0" b="0"/>
-            <wp:docPr id="17" name="Рисунок 17"/>
+          <wp:inline distT="0" distB="0" distL="0" distR="0" wp14:anchorId="557C26B6" wp14:editId="16E5E45E">
+            <wp:extent cx="2676525" cy="1724025"/>
+            <wp:effectExtent l="0" t="0" r="9525" b="9525"/>
+            <wp:docPr id="18" name="Рисунок 18"/>
             <wp:cNvGraphicFramePr>
               <a:graphicFrameLocks xmlns:a="http://schemas.openxmlformats.org/drawingml/2006/main" noChangeAspect="1"/>
             </wp:cNvGraphicFramePr>
@@ -2021,7 +992,7 @@
                   <pic:spPr>
                     <a:xfrm>
                       <a:off x="0" y="0"/>
-                      <a:ext cx="6122035" cy="3700780"/>
+                      <a:ext cx="2676525" cy="1724025"/>
                     </a:xfrm>
                     <a:prstGeom prst="rect">
                       <a:avLst/>
@@ -2054,37 +1025,48 @@
           <w:sz w:val="24"/>
           <w:szCs w:val="24"/>
         </w:rPr>
-        <w:t xml:space="preserve">Рисунок 6 — </w:t>
-      </w:r>
-      <w:r>
-        <w:rPr>
-          <w:rFonts w:eastAsia="SimSun"/>
-          <w:b/>
-          <w:bCs/>
-          <w:sz w:val="24"/>
-          <w:szCs w:val="24"/>
-        </w:rPr>
-        <w:t>Обучение модели и предсказание</w:t>
-      </w:r>
-    </w:p>
-    <w:p>
-      <w:pPr>
-        <w:spacing w:line="360" w:lineRule="auto"/>
-        <w:ind w:firstLine="709"/>
-        <w:jc w:val="both"/>
-        <w:rPr>
-          <w:rFonts w:eastAsia="SimSun"/>
-          <w:sz w:val="28"/>
-          <w:szCs w:val="28"/>
-        </w:rPr>
-      </w:pPr>
-      <w:r>
-        <w:rPr>
-          <w:rFonts w:eastAsia="SimSun"/>
-          <w:sz w:val="28"/>
-          <w:szCs w:val="28"/>
-        </w:rPr>
-        <w:t>Как мы видим, значения, вычисленные на изначальных данных и данных, полученных смещением, равны.</w:t>
+        <w:t xml:space="preserve">Рисунок 7 — </w:t>
+      </w:r>
+      <w:r>
+        <w:rPr>
+          <w:rFonts w:eastAsia="SimSun"/>
+          <w:b/>
+          <w:bCs/>
+          <w:sz w:val="24"/>
+          <w:szCs w:val="24"/>
+        </w:rPr>
+        <w:t xml:space="preserve">Угол наклона и </w:t>
+      </w:r>
+      <w:r>
+        <w:rPr>
+          <w:rFonts w:eastAsia="SimSun"/>
+          <w:b/>
+          <w:bCs/>
+          <w:sz w:val="24"/>
+          <w:szCs w:val="24"/>
+          <w:lang w:val="en-US"/>
+        </w:rPr>
+        <w:t>y</w:t>
+      </w:r>
+      <w:r>
+        <w:rPr>
+          <w:rFonts w:eastAsia="SimSun"/>
+          <w:b/>
+          <w:bCs/>
+          <w:sz w:val="24"/>
+          <w:szCs w:val="24"/>
+        </w:rPr>
+        <w:t>-</w:t>
+      </w:r>
+      <w:r>
+        <w:rPr>
+          <w:rFonts w:eastAsia="SimSun"/>
+          <w:b/>
+          <w:bCs/>
+          <w:sz w:val="24"/>
+          <w:szCs w:val="24"/>
+        </w:rPr>
+        <w:t>перехват</w:t>
       </w:r>
     </w:p>
     <w:p>
@@ -2103,11 +1085,12 @@
         <w:rPr>
           <w:noProof/>
         </w:rPr>
+        <w:lastRenderedPageBreak/>
         <w:drawing>
-          <wp:inline distT="0" distB="0" distL="0" distR="0" wp14:anchorId="557C26B6" wp14:editId="16E5E45E">
-            <wp:extent cx="2676525" cy="1724025"/>
-            <wp:effectExtent l="0" t="0" r="9525" b="9525"/>
-            <wp:docPr id="18" name="Рисунок 18"/>
+          <wp:inline distT="0" distB="0" distL="0" distR="0" wp14:anchorId="4BB278C2" wp14:editId="3B3DA505">
+            <wp:extent cx="6122035" cy="5807710"/>
+            <wp:effectExtent l="0" t="0" r="0" b="2540"/>
+            <wp:docPr id="19" name="Рисунок 19"/>
             <wp:cNvGraphicFramePr>
               <a:graphicFrameLocks xmlns:a="http://schemas.openxmlformats.org/drawingml/2006/main" noChangeAspect="1"/>
             </wp:cNvGraphicFramePr>
@@ -2127,7 +1110,7 @@
                   <pic:spPr>
                     <a:xfrm>
                       <a:off x="0" y="0"/>
-                      <a:ext cx="2676525" cy="1724025"/>
+                      <a:ext cx="6122035" cy="5807710"/>
                     </a:xfrm>
                     <a:prstGeom prst="rect">
                       <a:avLst/>
@@ -2160,25 +1143,145 @@
           <w:sz w:val="24"/>
           <w:szCs w:val="24"/>
         </w:rPr>
-        <w:t xml:space="preserve">Рисунок 7 — </w:t>
-      </w:r>
-      <w:r>
-        <w:rPr>
-          <w:rFonts w:eastAsia="SimSun"/>
-          <w:b/>
-          <w:bCs/>
-          <w:sz w:val="24"/>
-          <w:szCs w:val="24"/>
-        </w:rPr>
-        <w:t xml:space="preserve">Угол наклона и </w:t>
-      </w:r>
-      <w:r>
-        <w:rPr>
-          <w:rFonts w:eastAsia="SimSun"/>
-          <w:b/>
-          <w:bCs/>
-          <w:sz w:val="24"/>
-          <w:szCs w:val="24"/>
+        <w:t>Рисунок</w:t>
+      </w:r>
+      <w:r>
+        <w:rPr>
+          <w:rFonts w:eastAsia="SimSun"/>
+          <w:b/>
+          <w:bCs/>
+          <w:sz w:val="24"/>
+          <w:szCs w:val="24"/>
+        </w:rPr>
+        <w:t xml:space="preserve"> </w:t>
+      </w:r>
+      <w:r>
+        <w:rPr>
+          <w:rFonts w:eastAsia="SimSun"/>
+          <w:b/>
+          <w:bCs/>
+          <w:sz w:val="24"/>
+          <w:szCs w:val="24"/>
+        </w:rPr>
+        <w:t>8</w:t>
+      </w:r>
+      <w:r>
+        <w:rPr>
+          <w:rFonts w:eastAsia="SimSun"/>
+          <w:b/>
+          <w:bCs/>
+          <w:sz w:val="24"/>
+          <w:szCs w:val="24"/>
+        </w:rPr>
+        <w:t xml:space="preserve"> —</w:t>
+      </w:r>
+      <w:r>
+        <w:rPr>
+          <w:rFonts w:eastAsia="SimSun"/>
+          <w:b/>
+          <w:bCs/>
+          <w:sz w:val="24"/>
+          <w:szCs w:val="24"/>
+        </w:rPr>
+        <w:t xml:space="preserve"> </w:t>
+      </w:r>
+      <w:r>
+        <w:rPr>
+          <w:rFonts w:eastAsia="SimSun"/>
+          <w:b/>
+          <w:bCs/>
+          <w:sz w:val="24"/>
+          <w:szCs w:val="24"/>
+        </w:rPr>
+        <w:t>Построение диаграммы рассеивания с регрессией</w:t>
+      </w:r>
+    </w:p>
+    <w:p>
+      <w:pPr>
+        <w:spacing w:line="360" w:lineRule="auto"/>
+        <w:ind w:firstLine="709"/>
+        <w:jc w:val="both"/>
+        <w:rPr>
+          <w:rFonts w:eastAsia="SimSun"/>
+          <w:sz w:val="28"/>
+          <w:szCs w:val="28"/>
+        </w:rPr>
+      </w:pPr>
+      <w:r>
+        <w:rPr>
+          <w:rFonts w:eastAsia="SimSun"/>
+          <w:sz w:val="28"/>
+          <w:szCs w:val="28"/>
+        </w:rPr>
+        <w:t xml:space="preserve">Последняя часть задания заключалась в скачивании </w:t>
+      </w:r>
+      <w:proofErr w:type="spellStart"/>
+      <w:r>
+        <w:rPr>
+          <w:rFonts w:eastAsia="SimSun"/>
+          <w:sz w:val="28"/>
+          <w:szCs w:val="28"/>
+        </w:rPr>
+        <w:t>датасета</w:t>
+      </w:r>
+      <w:proofErr w:type="spellEnd"/>
+      <w:r>
+        <w:rPr>
+          <w:rFonts w:eastAsia="SimSun"/>
+          <w:sz w:val="28"/>
+          <w:szCs w:val="28"/>
+        </w:rPr>
+        <w:t xml:space="preserve"> </w:t>
+      </w:r>
+      <w:proofErr w:type="spellStart"/>
+      <w:r>
+        <w:rPr>
+          <w:rFonts w:eastAsia="SimSun"/>
+          <w:sz w:val="28"/>
+          <w:szCs w:val="28"/>
+          <w:lang w:val="en-US"/>
+        </w:rPr>
+        <w:t>housePrice</w:t>
+      </w:r>
+      <w:proofErr w:type="spellEnd"/>
+      <w:r>
+        <w:rPr>
+          <w:rFonts w:eastAsia="SimSun"/>
+          <w:sz w:val="28"/>
+          <w:szCs w:val="28"/>
+        </w:rPr>
+        <w:t>.</w:t>
+      </w:r>
+      <w:r>
+        <w:rPr>
+          <w:rFonts w:eastAsia="SimSun"/>
+          <w:sz w:val="28"/>
+          <w:szCs w:val="28"/>
+          <w:lang w:val="en-US"/>
+        </w:rPr>
+        <w:t>csv</w:t>
+      </w:r>
+      <w:r>
+        <w:rPr>
+          <w:rFonts w:eastAsia="SimSun"/>
+          <w:sz w:val="28"/>
+          <w:szCs w:val="28"/>
+        </w:rPr>
+        <w:t xml:space="preserve">, </w:t>
+      </w:r>
+      <w:r>
+        <w:rPr>
+          <w:rFonts w:eastAsia="SimSun"/>
+          <w:sz w:val="28"/>
+          <w:szCs w:val="28"/>
+        </w:rPr>
+        <w:t xml:space="preserve">предобработка данных, реализация линейной регрессии вручную, вывод угла наклона и </w:t>
+      </w:r>
+      <w:r>
+        <w:rPr>
+          <w:rFonts w:eastAsia="SimSun"/>
+          <w:sz w:val="28"/>
+          <w:szCs w:val="28"/>
           <w:lang w:val="en-US"/>
         </w:rPr>
         <w:t>y</w:t>
@@ -2186,22 +1289,153 @@
       <w:r>
         <w:rPr>
           <w:rFonts w:eastAsia="SimSun"/>
-          <w:b/>
-          <w:bCs/>
-          <w:sz w:val="24"/>
-          <w:szCs w:val="24"/>
-        </w:rPr>
-        <w:t>-</w:t>
-      </w:r>
-      <w:r>
-        <w:rPr>
-          <w:rFonts w:eastAsia="SimSun"/>
-          <w:b/>
-          <w:bCs/>
-          <w:sz w:val="24"/>
-          <w:szCs w:val="24"/>
-        </w:rPr>
-        <w:t>перехват</w:t>
+          <w:sz w:val="28"/>
+          <w:szCs w:val="28"/>
+        </w:rPr>
+        <w:t>-перехвата, построение диаграммы.</w:t>
+      </w:r>
+    </w:p>
+    <w:p>
+      <w:pPr>
+        <w:spacing w:line="360" w:lineRule="auto"/>
+        <w:ind w:firstLine="709"/>
+        <w:jc w:val="both"/>
+        <w:rPr>
+          <w:rFonts w:eastAsia="SimSun"/>
+          <w:sz w:val="28"/>
+          <w:szCs w:val="28"/>
+        </w:rPr>
+      </w:pPr>
+      <w:r>
+        <w:rPr>
+          <w:rFonts w:eastAsia="SimSun"/>
+          <w:sz w:val="28"/>
+          <w:szCs w:val="28"/>
+        </w:rPr>
+        <w:t xml:space="preserve">Для начала был изменен </w:t>
+      </w:r>
+      <w:proofErr w:type="spellStart"/>
+      <w:r>
+        <w:rPr>
+          <w:rFonts w:eastAsia="SimSun"/>
+          <w:sz w:val="28"/>
+          <w:szCs w:val="28"/>
+        </w:rPr>
+        <w:t>нейминг</w:t>
+      </w:r>
+      <w:proofErr w:type="spellEnd"/>
+      <w:r>
+        <w:rPr>
+          <w:rFonts w:eastAsia="SimSun"/>
+          <w:sz w:val="28"/>
+          <w:szCs w:val="28"/>
+        </w:rPr>
+        <w:t xml:space="preserve"> колонок, чтобы было легче ориентироваться в будущем.</w:t>
+      </w:r>
+    </w:p>
+    <w:p>
+      <w:pPr>
+        <w:spacing w:line="360" w:lineRule="auto"/>
+        <w:ind w:firstLine="709"/>
+        <w:jc w:val="both"/>
+        <w:rPr>
+          <w:rFonts w:eastAsia="SimSun"/>
+          <w:sz w:val="28"/>
+          <w:szCs w:val="28"/>
+        </w:rPr>
+      </w:pPr>
+      <w:r>
+        <w:rPr>
+          <w:rFonts w:eastAsia="SimSun"/>
+          <w:sz w:val="28"/>
+          <w:szCs w:val="28"/>
+        </w:rPr>
+        <w:t xml:space="preserve">При изучении было подмечено две вещи: корреляция наиболее очевидна между значениями </w:t>
+      </w:r>
+      <w:proofErr w:type="spellStart"/>
+      <w:r>
+        <w:rPr>
+          <w:rFonts w:eastAsia="SimSun"/>
+          <w:sz w:val="28"/>
+          <w:szCs w:val="28"/>
+          <w:lang w:val="en-US"/>
+        </w:rPr>
+        <w:t>usd</w:t>
+      </w:r>
+      <w:proofErr w:type="spellEnd"/>
+      <w:r>
+        <w:rPr>
+          <w:rFonts w:eastAsia="SimSun"/>
+          <w:sz w:val="28"/>
+          <w:szCs w:val="28"/>
+        </w:rPr>
+        <w:t xml:space="preserve"> </w:t>
+      </w:r>
+      <w:r>
+        <w:rPr>
+          <w:rFonts w:eastAsia="SimSun"/>
+          <w:sz w:val="28"/>
+          <w:szCs w:val="28"/>
+        </w:rPr>
+        <w:t xml:space="preserve">и </w:t>
+      </w:r>
+      <w:r>
+        <w:rPr>
+          <w:rFonts w:eastAsia="SimSun"/>
+          <w:sz w:val="28"/>
+          <w:szCs w:val="28"/>
+          <w:lang w:val="en-US"/>
+        </w:rPr>
+        <w:t>area</w:t>
+      </w:r>
+      <w:r>
+        <w:rPr>
+          <w:rFonts w:eastAsia="SimSun"/>
+          <w:sz w:val="28"/>
+          <w:szCs w:val="28"/>
+        </w:rPr>
+        <w:t xml:space="preserve"> — на них решено было построить линейную регрессию, а также то, что часть значений </w:t>
+      </w:r>
+      <w:r>
+        <w:rPr>
+          <w:rFonts w:eastAsia="SimSun"/>
+          <w:sz w:val="28"/>
+          <w:szCs w:val="28"/>
+          <w:lang w:val="en-US"/>
+        </w:rPr>
+        <w:t>area</w:t>
+      </w:r>
+      <w:r>
+        <w:rPr>
+          <w:rFonts w:eastAsia="SimSun"/>
+          <w:sz w:val="28"/>
+          <w:szCs w:val="28"/>
+        </w:rPr>
+        <w:t xml:space="preserve"> </w:t>
+      </w:r>
+      <w:r>
+        <w:rPr>
+          <w:rFonts w:eastAsia="SimSun"/>
+          <w:sz w:val="28"/>
+          <w:szCs w:val="28"/>
+        </w:rPr>
+        <w:t>–</w:t>
+      </w:r>
+      <w:r>
+        <w:rPr>
+          <w:rFonts w:eastAsia="SimSun"/>
+          <w:sz w:val="28"/>
+          <w:szCs w:val="28"/>
+        </w:rPr>
+        <w:t xml:space="preserve"> </w:t>
+      </w:r>
+      <w:r>
+        <w:rPr>
+          <w:rFonts w:eastAsia="SimSun"/>
+          <w:sz w:val="28"/>
+          <w:szCs w:val="28"/>
+        </w:rPr>
+        <w:t>пропущена. Ввиду их малого количества, было решено заменить недостающие данные на среднее значение данных колонки.</w:t>
       </w:r>
     </w:p>
     <w:p>
@@ -2222,10 +1456,10 @@
         </w:rPr>
         <w:lastRenderedPageBreak/>
         <w:drawing>
-          <wp:inline distT="0" distB="0" distL="0" distR="0" wp14:anchorId="4BB278C2" wp14:editId="3B3DA505">
-            <wp:extent cx="6122035" cy="5807710"/>
-            <wp:effectExtent l="0" t="0" r="0" b="2540"/>
-            <wp:docPr id="19" name="Рисунок 19"/>
+          <wp:inline distT="0" distB="0" distL="0" distR="0" wp14:anchorId="5CA7704C" wp14:editId="2094FCF9">
+            <wp:extent cx="6122035" cy="5497195"/>
+            <wp:effectExtent l="0" t="0" r="0" b="8255"/>
+            <wp:docPr id="20" name="Рисунок 20"/>
             <wp:cNvGraphicFramePr>
               <a:graphicFrameLocks xmlns:a="http://schemas.openxmlformats.org/drawingml/2006/main" noChangeAspect="1"/>
             </wp:cNvGraphicFramePr>
@@ -2245,7 +1479,7 @@
                   <pic:spPr>
                     <a:xfrm>
                       <a:off x="0" y="0"/>
-                      <a:ext cx="6122035" cy="5807710"/>
+                      <a:ext cx="6122035" cy="5497195"/>
                     </a:xfrm>
                     <a:prstGeom prst="rect">
                       <a:avLst/>
@@ -2278,260 +1512,39 @@
           <w:sz w:val="24"/>
           <w:szCs w:val="24"/>
         </w:rPr>
-        <w:t>Рисунок</w:t>
-      </w:r>
-      <w:r>
-        <w:rPr>
-          <w:rFonts w:eastAsia="SimSun"/>
-          <w:b/>
-          <w:bCs/>
-          <w:sz w:val="24"/>
-          <w:szCs w:val="24"/>
-        </w:rPr>
-        <w:t xml:space="preserve"> </w:t>
-      </w:r>
-      <w:r>
-        <w:rPr>
-          <w:rFonts w:eastAsia="SimSun"/>
-          <w:b/>
-          <w:bCs/>
-          <w:sz w:val="24"/>
-          <w:szCs w:val="24"/>
-        </w:rPr>
-        <w:t>8</w:t>
-      </w:r>
-      <w:r>
-        <w:rPr>
-          <w:rFonts w:eastAsia="SimSun"/>
-          <w:b/>
-          <w:bCs/>
-          <w:sz w:val="24"/>
-          <w:szCs w:val="24"/>
-        </w:rPr>
-        <w:t xml:space="preserve"> —</w:t>
-      </w:r>
-      <w:r>
-        <w:rPr>
-          <w:rFonts w:eastAsia="SimSun"/>
-          <w:b/>
-          <w:bCs/>
-          <w:sz w:val="24"/>
-          <w:szCs w:val="24"/>
-        </w:rPr>
-        <w:t xml:space="preserve"> </w:t>
-      </w:r>
-      <w:r>
-        <w:rPr>
-          <w:rFonts w:eastAsia="SimSun"/>
-          <w:b/>
-          <w:bCs/>
-          <w:sz w:val="24"/>
-          <w:szCs w:val="24"/>
-        </w:rPr>
-        <w:t>Построение диаграммы рассеивания с регрессией</w:t>
-      </w:r>
-    </w:p>
-    <w:p>
-      <w:pPr>
-        <w:spacing w:line="360" w:lineRule="auto"/>
-        <w:ind w:firstLine="709"/>
-        <w:jc w:val="both"/>
-        <w:rPr>
-          <w:rFonts w:eastAsia="SimSun"/>
-          <w:sz w:val="28"/>
-          <w:szCs w:val="28"/>
-        </w:rPr>
-      </w:pPr>
-      <w:r>
-        <w:rPr>
-          <w:rFonts w:eastAsia="SimSun"/>
-          <w:sz w:val="28"/>
-          <w:szCs w:val="28"/>
-        </w:rPr>
-        <w:t xml:space="preserve">Последняя часть задания заключалась в скачивании датасета </w:t>
-      </w:r>
-      <w:r>
-        <w:rPr>
-          <w:rFonts w:eastAsia="SimSun"/>
-          <w:sz w:val="28"/>
-          <w:szCs w:val="28"/>
-          <w:lang w:val="en-US"/>
-        </w:rPr>
-        <w:t>housePrice</w:t>
-      </w:r>
-      <w:r>
-        <w:rPr>
-          <w:rFonts w:eastAsia="SimSun"/>
-          <w:sz w:val="28"/>
-          <w:szCs w:val="28"/>
-        </w:rPr>
-        <w:t>.</w:t>
-      </w:r>
-      <w:r>
-        <w:rPr>
-          <w:rFonts w:eastAsia="SimSun"/>
-          <w:sz w:val="28"/>
-          <w:szCs w:val="28"/>
-          <w:lang w:val="en-US"/>
-        </w:rPr>
-        <w:t>csv</w:t>
-      </w:r>
-      <w:r>
-        <w:rPr>
-          <w:rFonts w:eastAsia="SimSun"/>
-          <w:sz w:val="28"/>
-          <w:szCs w:val="28"/>
-        </w:rPr>
-        <w:t xml:space="preserve">, </w:t>
-      </w:r>
-      <w:r>
-        <w:rPr>
-          <w:rFonts w:eastAsia="SimSun"/>
-          <w:sz w:val="28"/>
-          <w:szCs w:val="28"/>
-        </w:rPr>
-        <w:t xml:space="preserve">предобработка данных, реализация линейной регрессии вручную, вывод угла наклона и </w:t>
-      </w:r>
-      <w:r>
-        <w:rPr>
-          <w:rFonts w:eastAsia="SimSun"/>
-          <w:sz w:val="28"/>
-          <w:szCs w:val="28"/>
-          <w:lang w:val="en-US"/>
-        </w:rPr>
-        <w:t>y</w:t>
-      </w:r>
-      <w:r>
-        <w:rPr>
-          <w:rFonts w:eastAsia="SimSun"/>
-          <w:sz w:val="28"/>
-          <w:szCs w:val="28"/>
-        </w:rPr>
-        <w:t>-перехвата, построение диаграммы.</w:t>
-      </w:r>
-    </w:p>
-    <w:p>
-      <w:pPr>
-        <w:spacing w:line="360" w:lineRule="auto"/>
-        <w:ind w:firstLine="709"/>
-        <w:jc w:val="both"/>
-        <w:rPr>
-          <w:rFonts w:eastAsia="SimSun"/>
-          <w:sz w:val="28"/>
-          <w:szCs w:val="28"/>
-          <w:lang w:val="en-US"/>
-        </w:rPr>
-      </w:pPr>
-      <w:r>
-        <w:rPr>
-          <w:rFonts w:eastAsia="SimSun"/>
-          <w:sz w:val="28"/>
-          <w:szCs w:val="28"/>
-        </w:rPr>
-        <w:t>Для начала был изменен нейминг колонок, чтобы было легче ориентироваться в будущем.</w:t>
-      </w:r>
-    </w:p>
-    <w:p>
-      <w:pPr>
-        <w:spacing w:line="360" w:lineRule="auto"/>
-        <w:ind w:firstLine="709"/>
-        <w:jc w:val="both"/>
-        <w:rPr>
-          <w:rFonts w:eastAsia="SimSun"/>
-          <w:sz w:val="28"/>
-          <w:szCs w:val="28"/>
-        </w:rPr>
-      </w:pPr>
-      <w:r>
-        <w:rPr>
-          <w:rFonts w:eastAsia="SimSun"/>
-          <w:sz w:val="28"/>
-          <w:szCs w:val="28"/>
-        </w:rPr>
-        <w:t xml:space="preserve">При изучении было подмечено две вещи: корреляция наиболее очевидна между значениями </w:t>
-      </w:r>
-      <w:r>
-        <w:rPr>
-          <w:rFonts w:eastAsia="SimSun"/>
-          <w:sz w:val="28"/>
-          <w:szCs w:val="28"/>
-          <w:lang w:val="en-US"/>
-        </w:rPr>
-        <w:t>usd</w:t>
-      </w:r>
-      <w:r>
-        <w:rPr>
-          <w:rFonts w:eastAsia="SimSun"/>
-          <w:sz w:val="28"/>
-          <w:szCs w:val="28"/>
-        </w:rPr>
-        <w:t xml:space="preserve"> </w:t>
-      </w:r>
-      <w:r>
-        <w:rPr>
-          <w:rFonts w:eastAsia="SimSun"/>
-          <w:sz w:val="28"/>
-          <w:szCs w:val="28"/>
-        </w:rPr>
-        <w:t xml:space="preserve">и </w:t>
-      </w:r>
-      <w:r>
-        <w:rPr>
-          <w:rFonts w:eastAsia="SimSun"/>
-          <w:sz w:val="28"/>
-          <w:szCs w:val="28"/>
-          <w:lang w:val="en-US"/>
-        </w:rPr>
-        <w:t>area</w:t>
-      </w:r>
-      <w:r>
-        <w:rPr>
-          <w:rFonts w:eastAsia="SimSun"/>
-          <w:sz w:val="28"/>
-          <w:szCs w:val="28"/>
-        </w:rPr>
-        <w:t xml:space="preserve"> — на них решено было построить линейную регрессию, а также то, что часть значений </w:t>
-      </w:r>
-      <w:r>
-        <w:rPr>
-          <w:rFonts w:eastAsia="SimSun"/>
-          <w:sz w:val="28"/>
-          <w:szCs w:val="28"/>
-          <w:lang w:val="en-US"/>
-        </w:rPr>
-        <w:t>area</w:t>
-      </w:r>
-      <w:r>
-        <w:rPr>
-          <w:rFonts w:eastAsia="SimSun"/>
-          <w:sz w:val="28"/>
-          <w:szCs w:val="28"/>
-        </w:rPr>
-        <w:t xml:space="preserve"> </w:t>
-      </w:r>
-      <w:r>
-        <w:rPr>
-          <w:rFonts w:eastAsia="SimSun"/>
-          <w:sz w:val="28"/>
-          <w:szCs w:val="28"/>
-        </w:rPr>
-        <w:t>–</w:t>
-      </w:r>
-      <w:r>
-        <w:rPr>
-          <w:rFonts w:eastAsia="SimSun"/>
-          <w:sz w:val="28"/>
-          <w:szCs w:val="28"/>
-        </w:rPr>
-        <w:t xml:space="preserve"> </w:t>
-      </w:r>
-      <w:r>
-        <w:rPr>
-          <w:rFonts w:eastAsia="SimSun"/>
-          <w:sz w:val="28"/>
-          <w:szCs w:val="28"/>
-        </w:rPr>
-        <w:t>пропущена. Ввиду их малого количества, было решено заменить недостающие данные на среднее значение данных колонки.</w:t>
+        <w:t xml:space="preserve">Рисунок 9 — </w:t>
+      </w:r>
+      <w:r>
+        <w:rPr>
+          <w:rFonts w:eastAsia="SimSun"/>
+          <w:b/>
+          <w:bCs/>
+          <w:sz w:val="24"/>
+          <w:szCs w:val="24"/>
+        </w:rPr>
+        <w:t xml:space="preserve">Скачивание </w:t>
+      </w:r>
+      <w:proofErr w:type="spellStart"/>
+      <w:r>
+        <w:rPr>
+          <w:rFonts w:eastAsia="SimSun"/>
+          <w:b/>
+          <w:bCs/>
+          <w:sz w:val="24"/>
+          <w:szCs w:val="24"/>
+        </w:rPr>
+        <w:t>датасета</w:t>
+      </w:r>
+      <w:proofErr w:type="spellEnd"/>
+      <w:r>
+        <w:rPr>
+          <w:rFonts w:eastAsia="SimSun"/>
+          <w:b/>
+          <w:bCs/>
+          <w:sz w:val="24"/>
+          <w:szCs w:val="24"/>
+        </w:rPr>
+        <w:t xml:space="preserve"> и изменение названий колонок</w:t>
       </w:r>
     </w:p>
     <w:p>
@@ -2550,12 +1563,11 @@
         <w:rPr>
           <w:noProof/>
         </w:rPr>
-        <w:lastRenderedPageBreak/>
         <w:drawing>
-          <wp:inline distT="0" distB="0" distL="0" distR="0" wp14:anchorId="5CA7704C" wp14:editId="2094FCF9">
-            <wp:extent cx="6122035" cy="5497195"/>
-            <wp:effectExtent l="0" t="0" r="0" b="8255"/>
-            <wp:docPr id="20" name="Рисунок 20"/>
+          <wp:inline distT="0" distB="0" distL="0" distR="0" wp14:anchorId="3EA58B4F" wp14:editId="6142FB53">
+            <wp:extent cx="6122035" cy="3065780"/>
+            <wp:effectExtent l="0" t="0" r="0" b="1270"/>
+            <wp:docPr id="21" name="Рисунок 21"/>
             <wp:cNvGraphicFramePr>
               <a:graphicFrameLocks xmlns:a="http://schemas.openxmlformats.org/drawingml/2006/main" noChangeAspect="1"/>
             </wp:cNvGraphicFramePr>
@@ -2575,7 +1587,7 @@
                   <pic:spPr>
                     <a:xfrm>
                       <a:off x="0" y="0"/>
-                      <a:ext cx="6122035" cy="5497195"/>
+                      <a:ext cx="6122035" cy="3065780"/>
                     </a:xfrm>
                     <a:prstGeom prst="rect">
                       <a:avLst/>
@@ -2608,40 +1620,39 @@
           <w:sz w:val="24"/>
           <w:szCs w:val="24"/>
         </w:rPr>
-        <w:t xml:space="preserve">Рисунок 9 — </w:t>
-      </w:r>
-      <w:r>
-        <w:rPr>
-          <w:rFonts w:eastAsia="SimSun"/>
-          <w:b/>
-          <w:bCs/>
-          <w:sz w:val="24"/>
-          <w:szCs w:val="24"/>
-        </w:rPr>
-        <w:t>Скачивание датасета и изменение названий колонок</w:t>
+        <w:t xml:space="preserve">Рисунок 10 — </w:t>
+      </w:r>
+      <w:r>
+        <w:rPr>
+          <w:rFonts w:eastAsia="SimSun"/>
+          <w:b/>
+          <w:bCs/>
+          <w:sz w:val="24"/>
+          <w:szCs w:val="24"/>
+        </w:rPr>
+        <w:t>Просмотр матрицы корреляции</w:t>
       </w:r>
     </w:p>
     <w:p>
       <w:pPr>
         <w:spacing w:line="360" w:lineRule="auto"/>
-        <w:jc w:val="center"/>
-        <w:rPr>
-          <w:rFonts w:eastAsia="SimSun"/>
-          <w:b/>
-          <w:bCs/>
-          <w:sz w:val="24"/>
-          <w:szCs w:val="24"/>
+        <w:jc w:val="both"/>
+        <w:rPr>
+          <w:rFonts w:eastAsia="SimSun"/>
+          <w:sz w:val="28"/>
+          <w:szCs w:val="28"/>
         </w:rPr>
       </w:pPr>
       <w:r>
         <w:rPr>
           <w:noProof/>
         </w:rPr>
+        <w:lastRenderedPageBreak/>
         <w:drawing>
-          <wp:inline distT="0" distB="0" distL="0" distR="0" wp14:anchorId="3EA58B4F" wp14:editId="6142FB53">
-            <wp:extent cx="6122035" cy="3065780"/>
-            <wp:effectExtent l="0" t="0" r="0" b="1270"/>
-            <wp:docPr id="21" name="Рисунок 21"/>
+          <wp:inline distT="0" distB="0" distL="0" distR="0" wp14:anchorId="3E484BE9" wp14:editId="04D08270">
+            <wp:extent cx="6122035" cy="5769610"/>
+            <wp:effectExtent l="0" t="0" r="0" b="2540"/>
+            <wp:docPr id="22" name="Рисунок 22"/>
             <wp:cNvGraphicFramePr>
               <a:graphicFrameLocks xmlns:a="http://schemas.openxmlformats.org/drawingml/2006/main" noChangeAspect="1"/>
             </wp:cNvGraphicFramePr>
@@ -2661,7 +1672,7 @@
                   <pic:spPr>
                     <a:xfrm>
                       <a:off x="0" y="0"/>
-                      <a:ext cx="6122035" cy="3065780"/>
+                      <a:ext cx="6122035" cy="5769610"/>
                     </a:xfrm>
                     <a:prstGeom prst="rect">
                       <a:avLst/>
@@ -2694,27 +1705,41 @@
           <w:sz w:val="24"/>
           <w:szCs w:val="24"/>
         </w:rPr>
-        <w:t xml:space="preserve">Рисунок 10 — </w:t>
-      </w:r>
-      <w:r>
-        <w:rPr>
-          <w:rFonts w:eastAsia="SimSun"/>
-          <w:b/>
-          <w:bCs/>
-          <w:sz w:val="24"/>
-          <w:szCs w:val="24"/>
-        </w:rPr>
-        <w:t>Просмотр матрицы корреляции</w:t>
-      </w:r>
+        <w:t xml:space="preserve">Рисунок 11 — </w:t>
+      </w:r>
+      <w:r>
+        <w:rPr>
+          <w:rFonts w:eastAsia="SimSun"/>
+          <w:b/>
+          <w:bCs/>
+          <w:sz w:val="24"/>
+          <w:szCs w:val="24"/>
+        </w:rPr>
+        <w:t xml:space="preserve">Проверка </w:t>
+      </w:r>
+      <w:proofErr w:type="spellStart"/>
+      <w:r>
+        <w:rPr>
+          <w:rFonts w:eastAsia="SimSun"/>
+          <w:b/>
+          <w:bCs/>
+          <w:sz w:val="24"/>
+          <w:szCs w:val="24"/>
+        </w:rPr>
+        <w:t>датасета</w:t>
+      </w:r>
+      <w:proofErr w:type="spellEnd"/>
     </w:p>
     <w:p>
       <w:pPr>
         <w:spacing w:line="360" w:lineRule="auto"/>
-        <w:jc w:val="both"/>
-        <w:rPr>
-          <w:rFonts w:eastAsia="SimSun"/>
-          <w:sz w:val="28"/>
-          <w:szCs w:val="28"/>
+        <w:jc w:val="center"/>
+        <w:rPr>
+          <w:rFonts w:eastAsia="SimSun"/>
+          <w:b/>
+          <w:bCs/>
+          <w:sz w:val="24"/>
+          <w:szCs w:val="24"/>
         </w:rPr>
       </w:pPr>
       <w:r>
@@ -2723,10 +1748,10 @@
         </w:rPr>
         <w:lastRenderedPageBreak/>
         <w:drawing>
-          <wp:inline distT="0" distB="0" distL="0" distR="0" wp14:anchorId="3E484BE9" wp14:editId="04D08270">
-            <wp:extent cx="6122035" cy="5769610"/>
-            <wp:effectExtent l="0" t="0" r="0" b="2540"/>
-            <wp:docPr id="22" name="Рисунок 22"/>
+          <wp:inline distT="0" distB="0" distL="0" distR="0" wp14:anchorId="526B797B" wp14:editId="002044F2">
+            <wp:extent cx="4733925" cy="6543675"/>
+            <wp:effectExtent l="0" t="0" r="9525" b="9525"/>
+            <wp:docPr id="23" name="Рисунок 23"/>
             <wp:cNvGraphicFramePr>
               <a:graphicFrameLocks xmlns:a="http://schemas.openxmlformats.org/drawingml/2006/main" noChangeAspect="1"/>
             </wp:cNvGraphicFramePr>
@@ -2746,7 +1771,7 @@
                   <pic:spPr>
                     <a:xfrm>
                       <a:off x="0" y="0"/>
-                      <a:ext cx="6122035" cy="5769610"/>
+                      <a:ext cx="4733925" cy="6543675"/>
                     </a:xfrm>
                     <a:prstGeom prst="rect">
                       <a:avLst/>
@@ -2779,27 +1804,17 @@
           <w:sz w:val="24"/>
           <w:szCs w:val="24"/>
         </w:rPr>
-        <w:t xml:space="preserve">Рисунок 11 — </w:t>
-      </w:r>
-      <w:r>
-        <w:rPr>
-          <w:rFonts w:eastAsia="SimSun"/>
-          <w:b/>
-          <w:bCs/>
-          <w:sz w:val="24"/>
-          <w:szCs w:val="24"/>
-        </w:rPr>
-        <w:t xml:space="preserve">Проверка </w:t>
-      </w:r>
-      <w:r>
-        <w:rPr>
-          <w:rFonts w:eastAsia="SimSun"/>
-          <w:b/>
-          <w:bCs/>
-          <w:sz w:val="24"/>
-          <w:szCs w:val="24"/>
-        </w:rPr>
-        <w:t>датасета</w:t>
+        <w:t xml:space="preserve">Рисунок 12 — </w:t>
+      </w:r>
+      <w:r>
+        <w:rPr>
+          <w:rFonts w:eastAsia="SimSun"/>
+          <w:b/>
+          <w:bCs/>
+          <w:sz w:val="24"/>
+          <w:szCs w:val="24"/>
+        </w:rPr>
+        <w:t>Заполнение пустых строк</w:t>
       </w:r>
     </w:p>
     <w:p>
@@ -2820,10 +1835,10 @@
         </w:rPr>
         <w:lastRenderedPageBreak/>
         <w:drawing>
-          <wp:inline distT="0" distB="0" distL="0" distR="0" wp14:anchorId="526B797B" wp14:editId="002044F2">
-            <wp:extent cx="4733925" cy="6543675"/>
+          <wp:inline distT="0" distB="0" distL="0" distR="0" wp14:anchorId="14D90A08" wp14:editId="6562A1A2">
+            <wp:extent cx="5305425" cy="4505325"/>
             <wp:effectExtent l="0" t="0" r="9525" b="9525"/>
-            <wp:docPr id="23" name="Рисунок 23"/>
+            <wp:docPr id="24" name="Рисунок 24"/>
             <wp:cNvGraphicFramePr>
               <a:graphicFrameLocks xmlns:a="http://schemas.openxmlformats.org/drawingml/2006/main" noChangeAspect="1"/>
             </wp:cNvGraphicFramePr>
@@ -2843,7 +1858,7 @@
                   <pic:spPr>
                     <a:xfrm>
                       <a:off x="0" y="0"/>
-                      <a:ext cx="4733925" cy="6543675"/>
+                      <a:ext cx="5305425" cy="4505325"/>
                     </a:xfrm>
                     <a:prstGeom prst="rect">
                       <a:avLst/>
@@ -2876,17 +1891,17 @@
           <w:sz w:val="24"/>
           <w:szCs w:val="24"/>
         </w:rPr>
-        <w:t xml:space="preserve">Рисунок 12 — </w:t>
-      </w:r>
-      <w:r>
-        <w:rPr>
-          <w:rFonts w:eastAsia="SimSun"/>
-          <w:b/>
-          <w:bCs/>
-          <w:sz w:val="24"/>
-          <w:szCs w:val="24"/>
-        </w:rPr>
-        <w:t>Заполнение пустых строк</w:t>
+        <w:t xml:space="preserve">Рисунок 13 — </w:t>
+      </w:r>
+      <w:r>
+        <w:rPr>
+          <w:rFonts w:eastAsia="SimSun"/>
+          <w:b/>
+          <w:bCs/>
+          <w:sz w:val="24"/>
+          <w:szCs w:val="24"/>
+        </w:rPr>
+        <w:t>Построение диаграммы рассеивания</w:t>
       </w:r>
     </w:p>
     <w:p>
@@ -2905,12 +1920,11 @@
         <w:rPr>
           <w:noProof/>
         </w:rPr>
-        <w:lastRenderedPageBreak/>
         <w:drawing>
-          <wp:inline distT="0" distB="0" distL="0" distR="0" wp14:anchorId="14D90A08" wp14:editId="6562A1A2">
-            <wp:extent cx="5305425" cy="4505325"/>
-            <wp:effectExtent l="0" t="0" r="9525" b="9525"/>
-            <wp:docPr id="24" name="Рисунок 24"/>
+          <wp:inline distT="0" distB="0" distL="0" distR="0" wp14:anchorId="29A5825E" wp14:editId="4D872BC9">
+            <wp:extent cx="5314950" cy="3038475"/>
+            <wp:effectExtent l="0" t="0" r="0" b="9525"/>
+            <wp:docPr id="25" name="Рисунок 25"/>
             <wp:cNvGraphicFramePr>
               <a:graphicFrameLocks xmlns:a="http://schemas.openxmlformats.org/drawingml/2006/main" noChangeAspect="1"/>
             </wp:cNvGraphicFramePr>
@@ -2930,7 +1944,7 @@
                   <pic:spPr>
                     <a:xfrm>
                       <a:off x="0" y="0"/>
-                      <a:ext cx="5305425" cy="4505325"/>
+                      <a:ext cx="5314950" cy="3038475"/>
                     </a:xfrm>
                     <a:prstGeom prst="rect">
                       <a:avLst/>
@@ -2963,17 +1977,38 @@
           <w:sz w:val="24"/>
           <w:szCs w:val="24"/>
         </w:rPr>
-        <w:t xml:space="preserve">Рисунок 13 — </w:t>
-      </w:r>
-      <w:r>
-        <w:rPr>
-          <w:rFonts w:eastAsia="SimSun"/>
-          <w:b/>
-          <w:bCs/>
-          <w:sz w:val="24"/>
-          <w:szCs w:val="24"/>
-        </w:rPr>
-        <w:t>Построение диаграммы рассеивания</w:t>
+        <w:t xml:space="preserve">Рисунок 14 — Вычисление и вывод наклона и </w:t>
+      </w:r>
+      <w:r>
+        <w:rPr>
+          <w:rFonts w:eastAsia="SimSun"/>
+          <w:b/>
+          <w:bCs/>
+          <w:sz w:val="24"/>
+          <w:szCs w:val="24"/>
+          <w:lang w:val="en-US"/>
+        </w:rPr>
+        <w:t>y</w:t>
+      </w:r>
+      <w:r>
+        <w:rPr>
+          <w:rFonts w:eastAsia="SimSun"/>
+          <w:b/>
+          <w:bCs/>
+          <w:sz w:val="24"/>
+          <w:szCs w:val="24"/>
+        </w:rPr>
+        <w:t>-</w:t>
+      </w:r>
+      <w:r>
+        <w:rPr>
+          <w:rFonts w:eastAsia="SimSun"/>
+          <w:b/>
+          <w:bCs/>
+          <w:sz w:val="24"/>
+          <w:szCs w:val="24"/>
+        </w:rPr>
+        <w:t>перехвата</w:t>
       </w:r>
     </w:p>
     <w:p>
@@ -2992,11 +2027,12 @@
         <w:rPr>
           <w:noProof/>
         </w:rPr>
+        <w:lastRenderedPageBreak/>
         <w:drawing>
-          <wp:inline distT="0" distB="0" distL="0" distR="0" wp14:anchorId="29A5825E" wp14:editId="4D872BC9">
-            <wp:extent cx="5314950" cy="3038475"/>
-            <wp:effectExtent l="0" t="0" r="0" b="9525"/>
-            <wp:docPr id="25" name="Рисунок 25"/>
+          <wp:inline distT="0" distB="0" distL="0" distR="0" wp14:anchorId="785C187D" wp14:editId="00246861">
+            <wp:extent cx="5610225" cy="7124700"/>
+            <wp:effectExtent l="0" t="0" r="9525" b="0"/>
+            <wp:docPr id="26" name="Рисунок 26"/>
             <wp:cNvGraphicFramePr>
               <a:graphicFrameLocks xmlns:a="http://schemas.openxmlformats.org/drawingml/2006/main" noChangeAspect="1"/>
             </wp:cNvGraphicFramePr>
@@ -3016,114 +2052,6 @@
                   <pic:spPr>
                     <a:xfrm>
                       <a:off x="0" y="0"/>
-                      <a:ext cx="5314950" cy="3038475"/>
-                    </a:xfrm>
-                    <a:prstGeom prst="rect">
-                      <a:avLst/>
-                    </a:prstGeom>
-                  </pic:spPr>
-                </pic:pic>
-              </a:graphicData>
-            </a:graphic>
-          </wp:inline>
-        </w:drawing>
-      </w:r>
-    </w:p>
-    <w:p>
-      <w:pPr>
-        <w:spacing w:line="360" w:lineRule="auto"/>
-        <w:jc w:val="center"/>
-        <w:rPr>
-          <w:rFonts w:eastAsia="SimSun"/>
-          <w:b/>
-          <w:bCs/>
-          <w:sz w:val="24"/>
-          <w:szCs w:val="24"/>
-        </w:rPr>
-      </w:pPr>
-      <w:r>
-        <w:rPr>
-          <w:rFonts w:eastAsia="SimSun"/>
-          <w:b/>
-          <w:bCs/>
-          <w:sz w:val="24"/>
-          <w:szCs w:val="24"/>
-        </w:rPr>
-        <w:t xml:space="preserve">Рисунок 14 — Вычисление и вывод наклона и </w:t>
-      </w:r>
-      <w:r>
-        <w:rPr>
-          <w:rFonts w:eastAsia="SimSun"/>
-          <w:b/>
-          <w:bCs/>
-          <w:sz w:val="24"/>
-          <w:szCs w:val="24"/>
-          <w:lang w:val="en-US"/>
-        </w:rPr>
-        <w:t>y</w:t>
-      </w:r>
-      <w:r>
-        <w:rPr>
-          <w:rFonts w:eastAsia="SimSun"/>
-          <w:b/>
-          <w:bCs/>
-          <w:sz w:val="24"/>
-          <w:szCs w:val="24"/>
-        </w:rPr>
-        <w:t>-</w:t>
-      </w:r>
-      <w:r>
-        <w:rPr>
-          <w:rFonts w:eastAsia="SimSun"/>
-          <w:b/>
-          <w:bCs/>
-          <w:sz w:val="24"/>
-          <w:szCs w:val="24"/>
-        </w:rPr>
-        <w:t>перехвата</w:t>
-      </w:r>
-    </w:p>
-    <w:p>
-      <w:pPr>
-        <w:spacing w:line="360" w:lineRule="auto"/>
-        <w:jc w:val="center"/>
-        <w:rPr>
-          <w:rFonts w:eastAsia="SimSun"/>
-          <w:b/>
-          <w:bCs/>
-          <w:sz w:val="24"/>
-          <w:szCs w:val="24"/>
-        </w:rPr>
-      </w:pPr>
-      <w:r>
-        <w:rPr>
-          <w:noProof/>
-        </w:rPr>
-        <w:lastRenderedPageBreak/>
-        <w:drawing>
-          <wp:inline distT="0" distB="0" distL="0" distR="0" wp14:anchorId="785C187D" wp14:editId="00246861">
-            <wp:extent cx="5610225" cy="7124700"/>
-            <wp:effectExtent l="0" t="0" r="9525" b="0"/>
-            <wp:docPr id="26" name="Рисунок 26"/>
-            <wp:cNvGraphicFramePr>
-              <a:graphicFrameLocks xmlns:a="http://schemas.openxmlformats.org/drawingml/2006/main" noChangeAspect="1"/>
-            </wp:cNvGraphicFramePr>
-            <a:graphic xmlns:a="http://schemas.openxmlformats.org/drawingml/2006/main">
-              <a:graphicData uri="http://schemas.openxmlformats.org/drawingml/2006/picture">
-                <pic:pic xmlns:pic="http://schemas.openxmlformats.org/drawingml/2006/picture">
-                  <pic:nvPicPr>
-                    <pic:cNvPr id="1" name=""/>
-                    <pic:cNvPicPr/>
-                  </pic:nvPicPr>
-                  <pic:blipFill>
-                    <a:blip r:embed="rId22"/>
-                    <a:stretch>
-                      <a:fillRect/>
-                    </a:stretch>
-                  </pic:blipFill>
-                  <pic:spPr>
-                    <a:xfrm>
-                      <a:off x="0" y="0"/>
                       <a:ext cx="5610225" cy="7124700"/>
                     </a:xfrm>
                     <a:prstGeom prst="rect">
@@ -3170,7 +2098,7 @@
           <w:rFonts w:eastAsia="SimSun"/>
         </w:rPr>
       </w:pPr>
-      <w:bookmarkStart w:id="49" w:name="_Toc100768031"/>
+      <w:bookmarkStart w:id="0" w:name="_Toc100768031"/>
       <w:r>
         <w:rPr>
           <w:rFonts w:eastAsia="SimSun"/>
@@ -3178,7 +2106,7 @@
         <w:lastRenderedPageBreak/>
         <w:t>ВЫВОДЫ</w:t>
       </w:r>
-      <w:bookmarkEnd w:id="49"/>
+      <w:bookmarkEnd w:id="0"/>
     </w:p>
     <w:p>
       <w:pPr>
@@ -3249,6 +2177,7 @@
         </w:rPr>
         <w:t xml:space="preserve">, </w:t>
       </w:r>
+      <w:proofErr w:type="spellStart"/>
       <w:r>
         <w:rPr>
           <w:rFonts w:eastAsia="SimSun"/>
@@ -3259,6 +2188,7 @@
         </w:rPr>
         <w:t>sklearn</w:t>
       </w:r>
+      <w:proofErr w:type="spellEnd"/>
       <w:r>
         <w:rPr>
           <w:rFonts w:eastAsia="SimSun"/>
@@ -3287,8 +2217,8 @@
         </w:rPr>
         <w:t xml:space="preserve">. </w:t>
       </w:r>
-      <w:bookmarkStart w:id="50" w:name="_Toc70868016"/>
-      <w:bookmarkStart w:id="51" w:name="_Toc97637652"/>
+      <w:bookmarkStart w:id="1" w:name="_Toc70868016"/>
+      <w:bookmarkStart w:id="2" w:name="_Toc97637652"/>
       <w:r>
         <w:rPr>
           <w:rFonts w:eastAsia="SimSun"/>
@@ -3298,6 +2228,7 @@
         </w:rPr>
         <w:t xml:space="preserve">Освоена тема линейной регрессии, корреляции данных, метода наименьших квадратов. Вычислена линейная регрессия вручную и с использованием библиотеки </w:t>
       </w:r>
+      <w:proofErr w:type="spellStart"/>
       <w:r>
         <w:rPr>
           <w:rFonts w:eastAsia="SimSun"/>
@@ -3306,7 +2237,17 @@
           <w:szCs w:val="28"/>
           <w:lang w:val="en-US"/>
         </w:rPr>
-        <w:t>sklearn.</w:t>
+        <w:t>sklearn</w:t>
+      </w:r>
+      <w:proofErr w:type="spellEnd"/>
+      <w:r>
+        <w:rPr>
+          <w:rFonts w:eastAsia="SimSun"/>
+          <w:b w:val="0"/>
+          <w:bCs w:val="0"/>
+          <w:szCs w:val="28"/>
+        </w:rPr>
+        <w:t>.</w:t>
       </w:r>
     </w:p>
     <w:p>
@@ -3319,8 +2260,8 @@
       <w:r>
         <w:t>СПИСОК ИСПОЛЬЗОВАННЫХ ИСТОЧНИКОВ</w:t>
       </w:r>
-      <w:bookmarkEnd w:id="50"/>
-      <w:bookmarkEnd w:id="51"/>
+      <w:bookmarkEnd w:id="1"/>
+      <w:bookmarkEnd w:id="2"/>
     </w:p>
     <w:p>
       <w:pPr>
@@ -3357,7 +2298,7 @@
         </w:rPr>
         <w:t xml:space="preserve">] - </w:t>
       </w:r>
-      <w:hyperlink r:id="rId23" w:history="1">
+      <w:hyperlink r:id="rId22" w:history="1">
         <w:r>
           <w:rPr>
             <w:rStyle w:val="ab"/>
@@ -3389,13 +2330,23 @@
           <w:szCs w:val="28"/>
         </w:rPr>
       </w:pPr>
-      <w:r>
-        <w:rPr>
-          <w:sz w:val="28"/>
-          <w:szCs w:val="28"/>
-          <w:lang w:val="en-US"/>
-        </w:rPr>
-        <w:t>Jupyter Documentation [</w:t>
+      <w:proofErr w:type="spellStart"/>
+      <w:r>
+        <w:rPr>
+          <w:sz w:val="28"/>
+          <w:szCs w:val="28"/>
+          <w:lang w:val="en-US"/>
+        </w:rPr>
+        <w:t>Jupyter</w:t>
+      </w:r>
+      <w:proofErr w:type="spellEnd"/>
+      <w:r>
+        <w:rPr>
+          <w:sz w:val="28"/>
+          <w:szCs w:val="28"/>
+          <w:lang w:val="en-US"/>
+        </w:rPr>
+        <w:t xml:space="preserve"> Documentation [</w:t>
       </w:r>
       <w:r>
         <w:rPr>
@@ -3412,7 +2363,7 @@
         </w:rPr>
         <w:t xml:space="preserve">] - </w:t>
       </w:r>
-      <w:hyperlink r:id="rId24" w:history="1">
+      <w:hyperlink r:id="rId23" w:history="1">
         <w:r>
           <w:rPr>
             <w:rStyle w:val="ab"/>
@@ -3467,7 +2418,7 @@
         </w:rPr>
         <w:t xml:space="preserve">] - </w:t>
       </w:r>
-      <w:hyperlink r:id="rId25" w:history="1">
+      <w:hyperlink r:id="rId24" w:history="1">
         <w:r>
           <w:rPr>
             <w:rStyle w:val="ab"/>
@@ -3543,7 +2494,7 @@
         </w:rPr>
         <w:t xml:space="preserve">] - </w:t>
       </w:r>
-      <w:hyperlink r:id="rId26" w:history="1">
+      <w:hyperlink r:id="rId25" w:history="1">
         <w:r>
           <w:rPr>
             <w:rStyle w:val="ab"/>
@@ -3609,13 +2560,23 @@
           <w:szCs w:val="28"/>
         </w:rPr>
       </w:pPr>
-      <w:r>
-        <w:rPr>
-          <w:sz w:val="28"/>
-          <w:szCs w:val="28"/>
-          <w:lang w:val="en-US"/>
-        </w:rPr>
-        <w:t>Plotly Documentation [</w:t>
+      <w:proofErr w:type="spellStart"/>
+      <w:r>
+        <w:rPr>
+          <w:sz w:val="28"/>
+          <w:szCs w:val="28"/>
+          <w:lang w:val="en-US"/>
+        </w:rPr>
+        <w:t>Plotly</w:t>
+      </w:r>
+      <w:proofErr w:type="spellEnd"/>
+      <w:r>
+        <w:rPr>
+          <w:sz w:val="28"/>
+          <w:szCs w:val="28"/>
+          <w:lang w:val="en-US"/>
+        </w:rPr>
+        <w:t xml:space="preserve"> Documentation [</w:t>
       </w:r>
       <w:r>
         <w:rPr>
@@ -3632,7 +2593,7 @@
         </w:rPr>
         <w:t xml:space="preserve">] - </w:t>
       </w:r>
-      <w:hyperlink r:id="rId27" w:history="1">
+      <w:hyperlink r:id="rId26" w:history="1">
         <w:r>
           <w:rPr>
             <w:rStyle w:val="ab"/>
@@ -3656,6 +2617,7 @@
           <w:szCs w:val="28"/>
         </w:rPr>
       </w:pPr>
+      <w:proofErr w:type="spellStart"/>
       <w:r>
         <w:rPr>
           <w:sz w:val="28"/>
@@ -3664,6 +2626,7 @@
         </w:rPr>
         <w:t>Numpy</w:t>
       </w:r>
+      <w:proofErr w:type="spellEnd"/>
       <w:r>
         <w:rPr>
           <w:sz w:val="28"/>
@@ -3700,7 +2663,7 @@
         </w:rPr>
         <w:t xml:space="preserve">] - </w:t>
       </w:r>
-      <w:hyperlink r:id="rId28" w:history="1">
+      <w:hyperlink r:id="rId27" w:history="1">
         <w:r>
           <w:rPr>
             <w:rStyle w:val="ab"/>
@@ -3718,6 +2681,7 @@
           </w:rPr>
           <w:t>://</w:t>
         </w:r>
+        <w:proofErr w:type="spellStart"/>
         <w:r>
           <w:rPr>
             <w:rStyle w:val="ab"/>
@@ -3727,6 +2691,7 @@
           </w:rPr>
           <w:t>numpy</w:t>
         </w:r>
+        <w:proofErr w:type="spellEnd"/>
         <w:r>
           <w:rPr>
             <w:rStyle w:val="ab"/>
@@ -3813,7 +2778,7 @@
         </w:rPr>
         <w:t xml:space="preserve">] - </w:t>
       </w:r>
-      <w:hyperlink r:id="rId29" w:history="1">
+      <w:hyperlink r:id="rId28" w:history="1">
         <w:r>
           <w:rPr>
             <w:rStyle w:val="ab"/>
@@ -3838,10 +2803,10 @@
     <w:p/>
     <w:p/>
     <w:sectPr>
-      <w:headerReference w:type="even" r:id="rId30"/>
-      <w:headerReference w:type="default" r:id="rId31"/>
-      <w:footerReference w:type="default" r:id="rId32"/>
-      <w:headerReference w:type="first" r:id="rId33"/>
+      <w:headerReference w:type="even" r:id="rId29"/>
+      <w:headerReference w:type="default" r:id="rId30"/>
+      <w:footerReference w:type="default" r:id="rId31"/>
+      <w:headerReference w:type="first" r:id="rId32"/>
       <w:pgSz w:w="11909" w:h="16834" w:code="9"/>
       <w:pgMar w:top="1134" w:right="567" w:bottom="1134" w:left="1701" w:header="720" w:footer="720" w:gutter="0"/>
       <w:pgNumType w:start="1"/>

</xml_diff>

<commit_message>
Fixed mistakes in Practice 8
</commit_message>
<xml_diff>
--- a/Datasets/Bitcoin, housePrices (Linear Regression)/Practice 8.docx
+++ b/Datasets/Bitcoin, housePrices (Linear Regression)/Practice 8.docx
@@ -2,6 +2,1222 @@
 <file path=word/document.xml><?xml version="1.0" encoding="utf-8"?>
 <w:document xmlns:wpc="http://schemas.microsoft.com/office/word/2010/wordprocessingCanvas" xmlns:cx="http://schemas.microsoft.com/office/drawing/2014/chartex" xmlns:cx1="http://schemas.microsoft.com/office/drawing/2015/9/8/chartex" xmlns:cx2="http://schemas.microsoft.com/office/drawing/2015/10/21/chartex" xmlns:cx3="http://schemas.microsoft.com/office/drawing/2016/5/9/chartex" xmlns:cx4="http://schemas.microsoft.com/office/drawing/2016/5/10/chartex" xmlns:cx5="http://schemas.microsoft.com/office/drawing/2016/5/11/chartex" xmlns:cx6="http://schemas.microsoft.com/office/drawing/2016/5/12/chartex" xmlns:cx7="http://schemas.microsoft.com/office/drawing/2016/5/13/chartex" xmlns:cx8="http://schemas.microsoft.com/office/drawing/2016/5/14/chartex" xmlns:mc="http://schemas.openxmlformats.org/markup-compatibility/2006" xmlns:aink="http://schemas.microsoft.com/office/drawing/2016/ink" xmlns:am3d="http://schemas.microsoft.com/office/drawing/2017/model3d" xmlns:o="urn:schemas-microsoft-com:office:office" xmlns:r="http://schemas.openxmlformats.org/officeDocument/2006/relationships" xmlns:m="http://schemas.openxmlformats.org/officeDocument/2006/math" xmlns:v="urn:schemas-microsoft-com:vml" xmlns:wp14="http://schemas.microsoft.com/office/word/2010/wordprocessingDrawing" xmlns:wp="http://schemas.openxmlformats.org/drawingml/2006/wordprocessingDrawing" xmlns:w10="urn:schemas-microsoft-com:office:word" xmlns:w="http://schemas.openxmlformats.org/wordprocessingml/2006/main" xmlns:w14="http://schemas.microsoft.com/office/word/2010/wordml" xmlns:w15="http://schemas.microsoft.com/office/word/2012/wordml" xmlns:w16cex="http://schemas.microsoft.com/office/word/2018/wordml/cex" xmlns:w16cid="http://schemas.microsoft.com/office/word/2016/wordml/cid" xmlns:w16="http://schemas.microsoft.com/office/word/2018/wordml" xmlns:w16se="http://schemas.microsoft.com/office/word/2015/wordml/symex" xmlns:wpg="http://schemas.microsoft.com/office/word/2010/wordprocessingGroup" xmlns:wpi="http://schemas.microsoft.com/office/word/2010/wordprocessingInk" xmlns:wne="http://schemas.microsoft.com/office/word/2006/wordml" xmlns:wps="http://schemas.microsoft.com/office/word/2010/wordprocessingShape" mc:Ignorable="w14 w15 w16se w16cid w16 w16cex wp14">
   <w:body>
+    <w:tbl>
+      <w:tblPr>
+        <w:tblW w:w="10245" w:type="dxa"/>
+        <w:jc w:val="center"/>
+        <w:tblLayout w:type="fixed"/>
+        <w:tblCellMar>
+          <w:left w:w="0" w:type="dxa"/>
+          <w:right w:w="0" w:type="dxa"/>
+        </w:tblCellMar>
+        <w:tblLook w:val="0000" w:firstRow="0" w:lastRow="0" w:firstColumn="0" w:lastColumn="0" w:noHBand="0" w:noVBand="0"/>
+      </w:tblPr>
+      <w:tblGrid>
+        <w:gridCol w:w="356"/>
+        <w:gridCol w:w="9487"/>
+        <w:gridCol w:w="402"/>
+      </w:tblGrid>
+      <w:tr>
+        <w:trPr>
+          <w:gridAfter w:val="1"/>
+          <w:wAfter w:w="402" w:type="dxa"/>
+          <w:cantSplit/>
+          <w:trHeight w:val="180"/>
+          <w:jc w:val="center"/>
+        </w:trPr>
+        <w:tc>
+          <w:tcPr>
+            <w:tcW w:w="9843" w:type="dxa"/>
+            <w:gridSpan w:val="2"/>
+          </w:tcPr>
+          <w:p>
+            <w:pPr>
+              <w:jc w:val="center"/>
+              <w:rPr>
+                <w:caps/>
+              </w:rPr>
+            </w:pPr>
+            <w:bookmarkStart w:id="0" w:name="_Hlk68953007"/>
+            <w:bookmarkEnd w:id="0"/>
+            <w:r>
+              <w:rPr>
+                <w:noProof/>
+              </w:rPr>
+              <w:drawing>
+                <wp:inline distT="0" distB="0" distL="0" distR="0" wp14:anchorId="21A57D3D" wp14:editId="64C25371">
+                  <wp:extent cx="1005840" cy="1005840"/>
+                  <wp:effectExtent l="0" t="0" r="3810" b="3810"/>
+                  <wp:docPr id="4" name="Рисунок 4"/>
+                  <wp:cNvGraphicFramePr>
+                    <a:graphicFrameLocks xmlns:a="http://schemas.openxmlformats.org/drawingml/2006/main" noChangeAspect="1"/>
+                  </wp:cNvGraphicFramePr>
+                  <a:graphic xmlns:a="http://schemas.openxmlformats.org/drawingml/2006/main">
+                    <a:graphicData uri="http://schemas.openxmlformats.org/drawingml/2006/picture">
+                      <pic:pic xmlns:pic="http://schemas.openxmlformats.org/drawingml/2006/picture">
+                        <pic:nvPicPr>
+                          <pic:cNvPr id="0" name="Picture 3"/>
+                          <pic:cNvPicPr>
+                            <a:picLocks noChangeAspect="1" noChangeArrowheads="1"/>
+                          </pic:cNvPicPr>
+                        </pic:nvPicPr>
+                        <pic:blipFill>
+                          <a:blip r:embed="rId7" cstate="print">
+                            <a:extLst>
+                              <a:ext uri="{28A0092B-C50C-407E-A947-70E740481C1C}">
+                                <a14:useLocalDpi xmlns:a14="http://schemas.microsoft.com/office/drawing/2010/main" val="0"/>
+                              </a:ext>
+                            </a:extLst>
+                          </a:blip>
+                          <a:srcRect/>
+                          <a:stretch>
+                            <a:fillRect/>
+                          </a:stretch>
+                        </pic:blipFill>
+                        <pic:spPr bwMode="auto">
+                          <a:xfrm>
+                            <a:off x="0" y="0"/>
+                            <a:ext cx="1005840" cy="1005840"/>
+                          </a:xfrm>
+                          <a:prstGeom prst="rect">
+                            <a:avLst/>
+                          </a:prstGeom>
+                          <a:noFill/>
+                          <a:ln>
+                            <a:noFill/>
+                          </a:ln>
+                        </pic:spPr>
+                      </pic:pic>
+                    </a:graphicData>
+                  </a:graphic>
+                </wp:inline>
+              </w:drawing>
+            </w:r>
+          </w:p>
+        </w:tc>
+      </w:tr>
+      <w:tr>
+        <w:trPr>
+          <w:gridAfter w:val="1"/>
+          <w:wAfter w:w="402" w:type="dxa"/>
+          <w:cantSplit/>
+          <w:trHeight w:val="180"/>
+          <w:jc w:val="center"/>
+        </w:trPr>
+        <w:tc>
+          <w:tcPr>
+            <w:tcW w:w="9843" w:type="dxa"/>
+            <w:gridSpan w:val="2"/>
+          </w:tcPr>
+          <w:p>
+            <w:pPr>
+              <w:spacing w:line="240" w:lineRule="atLeast"/>
+              <w:jc w:val="center"/>
+              <w:rPr>
+                <w:caps/>
+              </w:rPr>
+            </w:pPr>
+            <w:r>
+              <w:rPr>
+                <w:caps/>
+              </w:rPr>
+              <w:t>МИНистерство Науки и высшего образования российской федерации</w:t>
+            </w:r>
+          </w:p>
+        </w:tc>
+      </w:tr>
+      <w:tr>
+        <w:trPr>
+          <w:gridAfter w:val="1"/>
+          <w:wAfter w:w="402" w:type="dxa"/>
+          <w:cantSplit/>
+          <w:trHeight w:val="18"/>
+          <w:jc w:val="center"/>
+        </w:trPr>
+        <w:tc>
+          <w:tcPr>
+            <w:tcW w:w="9843" w:type="dxa"/>
+            <w:gridSpan w:val="2"/>
+          </w:tcPr>
+          <w:p>
+            <w:pPr>
+              <w:pStyle w:val="1"/>
+              <w:spacing w:before="0" w:after="0"/>
+              <w:jc w:val="center"/>
+              <w:rPr>
+                <w:rFonts w:cs="Times New Roman"/>
+                <w:b w:val="0"/>
+                <w:sz w:val="24"/>
+              </w:rPr>
+            </w:pPr>
+            <w:bookmarkStart w:id="1" w:name="_Toc529380737"/>
+            <w:bookmarkStart w:id="2" w:name="_Toc68955910"/>
+            <w:bookmarkStart w:id="3" w:name="_Toc70444009"/>
+            <w:bookmarkStart w:id="4" w:name="_Toc70867997"/>
+            <w:bookmarkStart w:id="5" w:name="_Toc85541074"/>
+            <w:bookmarkStart w:id="6" w:name="_Toc85541174"/>
+            <w:bookmarkStart w:id="7" w:name="_Toc96156665"/>
+            <w:bookmarkStart w:id="8" w:name="_Toc96171648"/>
+            <w:bookmarkStart w:id="9" w:name="_Toc96684233"/>
+            <w:bookmarkStart w:id="10" w:name="_Toc96687477"/>
+            <w:bookmarkStart w:id="11" w:name="_Toc96687769"/>
+            <w:bookmarkStart w:id="12" w:name="_Toc97637608"/>
+            <w:r>
+              <w:rPr>
+                <w:rFonts w:cs="Times New Roman"/>
+                <w:b w:val="0"/>
+                <w:sz w:val="24"/>
+              </w:rPr>
+              <w:t>Федеральное государственное бюджетное образовательное учреждение</w:t>
+            </w:r>
+            <w:bookmarkEnd w:id="1"/>
+            <w:bookmarkEnd w:id="2"/>
+            <w:bookmarkEnd w:id="3"/>
+            <w:bookmarkEnd w:id="4"/>
+            <w:bookmarkEnd w:id="5"/>
+            <w:bookmarkEnd w:id="6"/>
+            <w:bookmarkEnd w:id="7"/>
+            <w:bookmarkEnd w:id="8"/>
+            <w:bookmarkEnd w:id="9"/>
+            <w:bookmarkEnd w:id="10"/>
+            <w:bookmarkEnd w:id="11"/>
+            <w:bookmarkEnd w:id="12"/>
+          </w:p>
+          <w:p>
+            <w:pPr>
+              <w:pStyle w:val="1"/>
+              <w:spacing w:before="0" w:after="0"/>
+              <w:jc w:val="center"/>
+              <w:rPr>
+                <w:rFonts w:cs="Times New Roman"/>
+                <w:b w:val="0"/>
+                <w:sz w:val="24"/>
+              </w:rPr>
+            </w:pPr>
+            <w:bookmarkStart w:id="13" w:name="_Toc529380738"/>
+            <w:bookmarkStart w:id="14" w:name="_Toc68955911"/>
+            <w:bookmarkStart w:id="15" w:name="_Toc70444010"/>
+            <w:bookmarkStart w:id="16" w:name="_Toc70867998"/>
+            <w:bookmarkStart w:id="17" w:name="_Toc85541075"/>
+            <w:bookmarkStart w:id="18" w:name="_Toc85541175"/>
+            <w:bookmarkStart w:id="19" w:name="_Toc96156666"/>
+            <w:bookmarkStart w:id="20" w:name="_Toc96171649"/>
+            <w:bookmarkStart w:id="21" w:name="_Toc96684234"/>
+            <w:bookmarkStart w:id="22" w:name="_Toc96687478"/>
+            <w:bookmarkStart w:id="23" w:name="_Toc96687770"/>
+            <w:bookmarkStart w:id="24" w:name="_Toc97637609"/>
+            <w:r>
+              <w:rPr>
+                <w:rFonts w:cs="Times New Roman"/>
+                <w:b w:val="0"/>
+                <w:sz w:val="24"/>
+              </w:rPr>
+              <w:t>высшего образования</w:t>
+            </w:r>
+            <w:bookmarkEnd w:id="13"/>
+            <w:bookmarkEnd w:id="14"/>
+            <w:bookmarkEnd w:id="15"/>
+            <w:bookmarkEnd w:id="16"/>
+            <w:bookmarkEnd w:id="17"/>
+            <w:bookmarkEnd w:id="18"/>
+            <w:bookmarkEnd w:id="19"/>
+            <w:bookmarkEnd w:id="20"/>
+            <w:bookmarkEnd w:id="21"/>
+            <w:bookmarkEnd w:id="22"/>
+            <w:bookmarkEnd w:id="23"/>
+            <w:bookmarkEnd w:id="24"/>
+          </w:p>
+          <w:p>
+            <w:pPr>
+              <w:pStyle w:val="1"/>
+              <w:spacing w:before="0" w:after="0"/>
+              <w:jc w:val="center"/>
+              <w:rPr>
+                <w:rFonts w:cs="Times New Roman"/>
+                <w:sz w:val="24"/>
+              </w:rPr>
+            </w:pPr>
+            <w:bookmarkStart w:id="25" w:name="_Toc529380739"/>
+            <w:bookmarkStart w:id="26" w:name="_Toc68955912"/>
+            <w:bookmarkStart w:id="27" w:name="_Toc70444011"/>
+            <w:bookmarkStart w:id="28" w:name="_Toc70867999"/>
+            <w:bookmarkStart w:id="29" w:name="_Toc85541076"/>
+            <w:bookmarkStart w:id="30" w:name="_Toc85541176"/>
+            <w:bookmarkStart w:id="31" w:name="_Toc96156667"/>
+            <w:bookmarkStart w:id="32" w:name="_Toc96171650"/>
+            <w:bookmarkStart w:id="33" w:name="_Toc96684235"/>
+            <w:bookmarkStart w:id="34" w:name="_Toc96687479"/>
+            <w:bookmarkStart w:id="35" w:name="_Toc96687771"/>
+            <w:bookmarkStart w:id="36" w:name="_Toc97637610"/>
+            <w:r>
+              <w:rPr>
+                <w:rFonts w:cs="Times New Roman"/>
+                <w:sz w:val="24"/>
+              </w:rPr>
+              <w:t>"МИРЭА - Российский технологический университет"</w:t>
+            </w:r>
+            <w:bookmarkEnd w:id="25"/>
+            <w:bookmarkEnd w:id="26"/>
+            <w:bookmarkEnd w:id="27"/>
+            <w:bookmarkEnd w:id="28"/>
+            <w:bookmarkEnd w:id="29"/>
+            <w:bookmarkEnd w:id="30"/>
+            <w:bookmarkEnd w:id="31"/>
+            <w:bookmarkEnd w:id="32"/>
+            <w:bookmarkEnd w:id="33"/>
+            <w:bookmarkEnd w:id="34"/>
+            <w:bookmarkEnd w:id="35"/>
+            <w:bookmarkEnd w:id="36"/>
+          </w:p>
+          <w:p>
+            <w:pPr>
+              <w:pStyle w:val="1"/>
+              <w:jc w:val="center"/>
+              <w:rPr>
+                <w:rFonts w:cs="Times New Roman"/>
+              </w:rPr>
+            </w:pPr>
+            <w:bookmarkStart w:id="37" w:name="_Toc529380740"/>
+            <w:bookmarkStart w:id="38" w:name="_Toc68955913"/>
+            <w:bookmarkStart w:id="39" w:name="_Toc70444012"/>
+            <w:bookmarkStart w:id="40" w:name="_Toc70868000"/>
+            <w:bookmarkStart w:id="41" w:name="_Toc85541077"/>
+            <w:bookmarkStart w:id="42" w:name="_Toc85541177"/>
+            <w:bookmarkStart w:id="43" w:name="_Toc96156668"/>
+            <w:bookmarkStart w:id="44" w:name="_Toc96171651"/>
+            <w:bookmarkStart w:id="45" w:name="_Toc96684236"/>
+            <w:bookmarkStart w:id="46" w:name="_Toc96687480"/>
+            <w:bookmarkStart w:id="47" w:name="_Toc96687772"/>
+            <w:bookmarkStart w:id="48" w:name="_Toc97637611"/>
+            <w:r>
+              <w:rPr>
+                <w:rFonts w:cs="Times New Roman"/>
+              </w:rPr>
+              <w:t>РТУ МИРЭА</w:t>
+            </w:r>
+            <w:bookmarkEnd w:id="37"/>
+            <w:bookmarkEnd w:id="38"/>
+            <w:bookmarkEnd w:id="39"/>
+            <w:bookmarkEnd w:id="40"/>
+            <w:bookmarkEnd w:id="41"/>
+            <w:bookmarkEnd w:id="42"/>
+            <w:bookmarkEnd w:id="43"/>
+            <w:bookmarkEnd w:id="44"/>
+            <w:bookmarkEnd w:id="45"/>
+            <w:bookmarkEnd w:id="46"/>
+            <w:bookmarkEnd w:id="47"/>
+            <w:bookmarkEnd w:id="48"/>
+          </w:p>
+          <w:p>
+            <w:r>
+              <w:rPr>
+                <w:noProof/>
+              </w:rPr>
+              <mc:AlternateContent>
+                <mc:Choice Requires="wpc">
+                  <w:drawing>
+                    <wp:inline distT="0" distB="0" distL="0" distR="0" wp14:anchorId="0E07FE6E" wp14:editId="63B87669">
+                      <wp:extent cx="5829300" cy="342900"/>
+                      <wp:effectExtent l="3810" t="0" r="24765" b="2540"/>
+                      <wp:docPr id="8" name="Полотно 8"/>
+                      <wp:cNvGraphicFramePr>
+                        <a:graphicFrameLocks xmlns:a="http://schemas.openxmlformats.org/drawingml/2006/main" noChangeAspect="1"/>
+                      </wp:cNvGraphicFramePr>
+                      <a:graphic xmlns:a="http://schemas.openxmlformats.org/drawingml/2006/main">
+                        <a:graphicData uri="http://schemas.microsoft.com/office/word/2010/wordprocessingCanvas">
+                          <wpc:wpc>
+                            <wpc:bg>
+                              <a:noFill/>
+                            </wpc:bg>
+                            <wpc:whole/>
+                            <wps:wsp>
+                              <wps:cNvPr id="1" name="Line 10"/>
+                              <wps:cNvCnPr>
+                                <a:cxnSpLocks noChangeShapeType="1"/>
+                              </wps:cNvCnPr>
+                              <wps:spPr bwMode="auto">
+                                <a:xfrm flipV="1">
+                                  <a:off x="228649" y="114027"/>
+                                  <a:ext cx="5600651" cy="1641"/>
+                                </a:xfrm>
+                                <a:prstGeom prst="line">
+                                  <a:avLst/>
+                                </a:prstGeom>
+                                <a:noFill/>
+                                <a:ln w="38100" cmpd="dbl">
+                                  <a:solidFill>
+                                    <a:srgbClr val="000000"/>
+                                  </a:solidFill>
+                                  <a:round/>
+                                  <a:headEnd/>
+                                  <a:tailEnd/>
+                                </a:ln>
+                                <a:extLst>
+                                  <a:ext uri="{909E8E84-426E-40DD-AFC4-6F175D3DCCD1}">
+                                    <a14:hiddenFill xmlns:a14="http://schemas.microsoft.com/office/drawing/2010/main">
+                                      <a:noFill/>
+                                    </a14:hiddenFill>
+                                  </a:ext>
+                                </a:extLst>
+                              </wps:spPr>
+                              <wps:bodyPr/>
+                            </wps:wsp>
+                          </wpc:wpc>
+                        </a:graphicData>
+                      </a:graphic>
+                    </wp:inline>
+                  </w:drawing>
+                </mc:Choice>
+                <mc:Fallback>
+                  <w:pict>
+                    <v:group w14:anchorId="2C6A182B" id="Полотно 8" o:spid="_x0000_s1026" editas="canvas" style="width:459pt;height:27pt;mso-position-horizontal-relative:char;mso-position-vertical-relative:line" coordsize="58293,3429" o:gfxdata="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">
+                      <v:shapetype id="_x0000_t75" coordsize="21600,21600" o:spt="75" o:preferrelative="t" path="m@4@5l@4@11@9@11@9@5xe" filled="f" stroked="f">
+                        <v:stroke joinstyle="miter"/>
+                        <v:formulas>
+                          <v:f eqn="if lineDrawn pixelLineWidth 0"/>
+                          <v:f eqn="sum @0 1 0"/>
+                          <v:f eqn="sum 0 0 @1"/>
+                          <v:f eqn="prod @2 1 2"/>
+                          <v:f eqn="prod @3 21600 pixelWidth"/>
+                          <v:f eqn="prod @3 21600 pixelHeight"/>
+                          <v:f eqn="sum @0 0 1"/>
+                          <v:f eqn="prod @6 1 2"/>
+                          <v:f eqn="prod @7 21600 pixelWidth"/>
+                          <v:f eqn="sum @8 21600 0"/>
+                          <v:f eqn="prod @7 21600 pixelHeight"/>
+                          <v:f eqn="sum @10 21600 0"/>
+                        </v:formulas>
+                        <v:path o:extrusionok="f" gradientshapeok="t" o:connecttype="rect"/>
+                        <o:lock v:ext="edit" aspectratio="t"/>
+                      </v:shapetype>
+                      <v:shape id="_x0000_s1027" type="#_x0000_t75" style="position:absolute;width:58293;height:3429;visibility:visible;mso-wrap-style:square">
+                        <v:fill o:detectmouseclick="t"/>
+                        <v:path o:connecttype="none"/>
+                      </v:shape>
+                      <v:line id="Line 10" o:spid="_x0000_s1028" style="position:absolute;flip:y;visibility:visible;mso-wrap-style:square" from="2286,1140" to="58293,1156" o:connectortype="straight" o:gfxdata="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" strokeweight="3pt">
+                        <v:stroke linestyle="thinThin"/>
+                      </v:line>
+                      <w10:anchorlock/>
+                    </v:group>
+                  </w:pict>
+                </mc:Fallback>
+              </mc:AlternateContent>
+            </w:r>
+          </w:p>
+        </w:tc>
+      </w:tr>
+      <w:tr>
+        <w:tblPrEx>
+          <w:jc w:val="left"/>
+          <w:tblCellMar>
+            <w:left w:w="108" w:type="dxa"/>
+            <w:right w:w="108" w:type="dxa"/>
+          </w:tblCellMar>
+          <w:tblLook w:val="01E0" w:firstRow="1" w:lastRow="1" w:firstColumn="1" w:lastColumn="1" w:noHBand="0" w:noVBand="0"/>
+        </w:tblPrEx>
+        <w:trPr>
+          <w:gridBefore w:val="1"/>
+          <w:wBefore w:w="356" w:type="dxa"/>
+        </w:trPr>
+        <w:tc>
+          <w:tcPr>
+            <w:tcW w:w="9889" w:type="dxa"/>
+            <w:gridSpan w:val="2"/>
+          </w:tcPr>
+          <w:p>
+            <w:pPr>
+              <w:jc w:val="center"/>
+              <w:rPr>
+                <w:sz w:val="24"/>
+                <w:szCs w:val="24"/>
+              </w:rPr>
+            </w:pPr>
+            <w:r>
+              <w:rPr>
+                <w:sz w:val="24"/>
+                <w:szCs w:val="24"/>
+              </w:rPr>
+              <w:t>Институт информационных технологий (ИТ)</w:t>
+            </w:r>
+          </w:p>
+        </w:tc>
+      </w:tr>
+      <w:tr>
+        <w:tblPrEx>
+          <w:jc w:val="left"/>
+          <w:tblCellMar>
+            <w:left w:w="108" w:type="dxa"/>
+            <w:right w:w="108" w:type="dxa"/>
+          </w:tblCellMar>
+          <w:tblLook w:val="01E0" w:firstRow="1" w:lastRow="1" w:firstColumn="1" w:lastColumn="1" w:noHBand="0" w:noVBand="0"/>
+        </w:tblPrEx>
+        <w:trPr>
+          <w:gridBefore w:val="1"/>
+          <w:wBefore w:w="356" w:type="dxa"/>
+          <w:trHeight w:val="283"/>
+        </w:trPr>
+        <w:tc>
+          <w:tcPr>
+            <w:tcW w:w="9889" w:type="dxa"/>
+            <w:gridSpan w:val="2"/>
+          </w:tcPr>
+          <w:p>
+            <w:pPr>
+              <w:jc w:val="center"/>
+            </w:pPr>
+            <w:r>
+              <w:rPr>
+                <w:sz w:val="24"/>
+                <w:szCs w:val="24"/>
+              </w:rPr>
+              <w:t xml:space="preserve">Кафедра </w:t>
+            </w:r>
+            <w:r>
+              <w:rPr>
+                <w:sz w:val="24"/>
+                <w:szCs w:val="24"/>
+              </w:rPr>
+              <w:t>прикладной математики</w:t>
+            </w:r>
+            <w:r>
+              <w:rPr>
+                <w:sz w:val="24"/>
+                <w:szCs w:val="24"/>
+              </w:rPr>
+              <w:t xml:space="preserve"> (П</w:t>
+            </w:r>
+            <w:r>
+              <w:rPr>
+                <w:sz w:val="24"/>
+                <w:szCs w:val="24"/>
+              </w:rPr>
+              <w:t>М</w:t>
+            </w:r>
+            <w:r>
+              <w:rPr>
+                <w:sz w:val="24"/>
+                <w:szCs w:val="24"/>
+              </w:rPr>
+              <w:t>)</w:t>
+            </w:r>
+          </w:p>
+        </w:tc>
+      </w:tr>
+    </w:tbl>
+    <w:p>
+      <w:pPr>
+        <w:shd w:val="clear" w:color="auto" w:fill="FFFFFF"/>
+        <w:rPr>
+          <w:b/>
+          <w:sz w:val="32"/>
+          <w:szCs w:val="32"/>
+        </w:rPr>
+      </w:pPr>
+    </w:p>
+    <w:p>
+      <w:pPr>
+        <w:shd w:val="clear" w:color="auto" w:fill="FFFFFF"/>
+        <w:jc w:val="center"/>
+        <w:rPr>
+          <w:b/>
+          <w:sz w:val="32"/>
+          <w:szCs w:val="32"/>
+        </w:rPr>
+      </w:pPr>
+    </w:p>
+    <w:tbl>
+      <w:tblPr>
+        <w:tblW w:w="4873" w:type="pct"/>
+        <w:tblLayout w:type="fixed"/>
+        <w:tblLook w:val="00A0" w:firstRow="1" w:lastRow="0" w:firstColumn="1" w:lastColumn="0" w:noHBand="0" w:noVBand="0"/>
+      </w:tblPr>
+      <w:tblGrid>
+        <w:gridCol w:w="7177"/>
+        <w:gridCol w:w="2219"/>
+      </w:tblGrid>
+      <w:tr>
+        <w:tc>
+          <w:tcPr>
+            <w:tcW w:w="5000" w:type="pct"/>
+            <w:gridSpan w:val="2"/>
+          </w:tcPr>
+          <w:p>
+            <w:pPr>
+              <w:shd w:val="clear" w:color="auto" w:fill="FFFFFF"/>
+              <w:jc w:val="center"/>
+              <w:rPr>
+                <w:b/>
+                <w:sz w:val="28"/>
+                <w:szCs w:val="28"/>
+              </w:rPr>
+            </w:pPr>
+            <w:r>
+              <w:rPr>
+                <w:b/>
+                <w:sz w:val="28"/>
+                <w:szCs w:val="28"/>
+              </w:rPr>
+              <w:t xml:space="preserve">ОТЧЕТ </w:t>
+            </w:r>
+          </w:p>
+          <w:p>
+            <w:pPr>
+              <w:shd w:val="clear" w:color="auto" w:fill="FFFFFF"/>
+              <w:jc w:val="center"/>
+              <w:rPr>
+                <w:b/>
+                <w:sz w:val="28"/>
+                <w:szCs w:val="28"/>
+              </w:rPr>
+            </w:pPr>
+            <w:r>
+              <w:rPr>
+                <w:b/>
+                <w:sz w:val="28"/>
+                <w:szCs w:val="28"/>
+              </w:rPr>
+              <w:t xml:space="preserve">ПО </w:t>
+            </w:r>
+            <w:r>
+              <w:rPr>
+                <w:b/>
+                <w:sz w:val="28"/>
+                <w:szCs w:val="28"/>
+              </w:rPr>
+              <w:t>ПРАКТИЧЕСКИМ</w:t>
+            </w:r>
+            <w:r>
+              <w:rPr>
+                <w:b/>
+                <w:sz w:val="28"/>
+                <w:szCs w:val="28"/>
+              </w:rPr>
+              <w:t xml:space="preserve"> РАБОТ</w:t>
+            </w:r>
+            <w:r>
+              <w:rPr>
+                <w:b/>
+                <w:sz w:val="28"/>
+                <w:szCs w:val="28"/>
+              </w:rPr>
+              <w:t>АМ</w:t>
+            </w:r>
+          </w:p>
+        </w:tc>
+      </w:tr>
+      <w:tr>
+        <w:tc>
+          <w:tcPr>
+            <w:tcW w:w="5000" w:type="pct"/>
+            <w:gridSpan w:val="2"/>
+          </w:tcPr>
+          <w:p>
+            <w:pPr>
+              <w:shd w:val="clear" w:color="auto" w:fill="FFFFFF"/>
+              <w:jc w:val="center"/>
+              <w:rPr>
+                <w:b/>
+                <w:sz w:val="28"/>
+                <w:szCs w:val="28"/>
+              </w:rPr>
+            </w:pPr>
+            <w:r>
+              <w:rPr>
+                <w:b/>
+                <w:spacing w:val="-5"/>
+                <w:sz w:val="28"/>
+                <w:szCs w:val="28"/>
+              </w:rPr>
+              <w:t>по дисциплине</w:t>
+            </w:r>
+          </w:p>
+        </w:tc>
+      </w:tr>
+      <w:tr>
+        <w:tc>
+          <w:tcPr>
+            <w:tcW w:w="5000" w:type="pct"/>
+            <w:gridSpan w:val="2"/>
+          </w:tcPr>
+          <w:p>
+            <w:pPr>
+              <w:shd w:val="clear" w:color="auto" w:fill="FFFFFF"/>
+              <w:jc w:val="center"/>
+              <w:rPr>
+                <w:bCs/>
+                <w:spacing w:val="-5"/>
+                <w:sz w:val="28"/>
+                <w:szCs w:val="28"/>
+              </w:rPr>
+            </w:pPr>
+            <w:r>
+              <w:rPr>
+                <w:bCs/>
+                <w:spacing w:val="-5"/>
+                <w:sz w:val="32"/>
+                <w:szCs w:val="32"/>
+              </w:rPr>
+              <w:t>«Технологии и инструментарий анализа больших данных»</w:t>
+            </w:r>
+          </w:p>
+          <w:p>
+            <w:pPr>
+              <w:rPr>
+                <w:color w:val="FF0000"/>
+                <w:sz w:val="28"/>
+                <w:szCs w:val="28"/>
+              </w:rPr>
+            </w:pPr>
+          </w:p>
+        </w:tc>
+      </w:tr>
+      <w:tr>
+        <w:tc>
+          <w:tcPr>
+            <w:tcW w:w="5000" w:type="pct"/>
+            <w:gridSpan w:val="2"/>
+          </w:tcPr>
+          <w:p>
+            <w:pPr>
+              <w:shd w:val="clear" w:color="auto" w:fill="FFFFFF"/>
+              <w:rPr>
+                <w:b/>
+              </w:rPr>
+            </w:pPr>
+          </w:p>
+        </w:tc>
+      </w:tr>
+      <w:tr>
+        <w:tc>
+          <w:tcPr>
+            <w:tcW w:w="3819" w:type="pct"/>
+          </w:tcPr>
+          <w:p>
+            <w:pPr>
+              <w:rPr>
+                <w:sz w:val="24"/>
+                <w:szCs w:val="24"/>
+              </w:rPr>
+            </w:pPr>
+          </w:p>
+          <w:p>
+            <w:pPr>
+              <w:rPr>
+                <w:sz w:val="24"/>
+                <w:szCs w:val="24"/>
+              </w:rPr>
+            </w:pPr>
+          </w:p>
+          <w:p>
+            <w:pPr>
+              <w:rPr>
+                <w:sz w:val="24"/>
+                <w:szCs w:val="24"/>
+              </w:rPr>
+            </w:pPr>
+          </w:p>
+          <w:p>
+            <w:pPr>
+              <w:rPr>
+                <w:sz w:val="24"/>
+                <w:szCs w:val="24"/>
+              </w:rPr>
+            </w:pPr>
+            <w:r>
+              <w:rPr>
+                <w:sz w:val="24"/>
+                <w:szCs w:val="24"/>
+              </w:rPr>
+              <w:t>Выполнил</w:t>
+            </w:r>
+            <w:r>
+              <w:rPr>
+                <w:sz w:val="24"/>
+                <w:szCs w:val="24"/>
+              </w:rPr>
+              <w:t>и</w:t>
+            </w:r>
+            <w:r>
+              <w:rPr>
+                <w:sz w:val="24"/>
+                <w:szCs w:val="24"/>
+              </w:rPr>
+              <w:t xml:space="preserve"> студент</w:t>
+            </w:r>
+            <w:r>
+              <w:rPr>
+                <w:sz w:val="24"/>
+                <w:szCs w:val="24"/>
+              </w:rPr>
+              <w:t>ы</w:t>
+            </w:r>
+            <w:r>
+              <w:rPr>
+                <w:sz w:val="24"/>
+                <w:szCs w:val="24"/>
+              </w:rPr>
+              <w:t xml:space="preserve"> группы ИВБО-07-19                        </w:t>
+            </w:r>
+          </w:p>
+          <w:p>
+            <w:pPr>
+              <w:shd w:val="clear" w:color="auto" w:fill="FFFFFF"/>
+              <w:rPr>
+                <w:b/>
+                <w:color w:val="FF0000"/>
+              </w:rPr>
+            </w:pPr>
+            <w:r>
+              <w:t xml:space="preserve">                                    </w:t>
+            </w:r>
+          </w:p>
+        </w:tc>
+        <w:tc>
+          <w:tcPr>
+            <w:tcW w:w="1181" w:type="pct"/>
+          </w:tcPr>
+          <w:p>
+            <w:pPr>
+              <w:shd w:val="clear" w:color="auto" w:fill="FFFFFF"/>
+              <w:jc w:val="center"/>
+              <w:rPr>
+                <w:sz w:val="24"/>
+                <w:szCs w:val="24"/>
+              </w:rPr>
+            </w:pPr>
+          </w:p>
+          <w:p>
+            <w:pPr>
+              <w:shd w:val="clear" w:color="auto" w:fill="FFFFFF"/>
+              <w:jc w:val="center"/>
+              <w:rPr>
+                <w:sz w:val="24"/>
+                <w:szCs w:val="24"/>
+              </w:rPr>
+            </w:pPr>
+          </w:p>
+          <w:p>
+            <w:pPr>
+              <w:shd w:val="clear" w:color="auto" w:fill="FFFFFF"/>
+              <w:rPr>
+                <w:color w:val="000000"/>
+                <w:sz w:val="24"/>
+                <w:szCs w:val="24"/>
+              </w:rPr>
+            </w:pPr>
+            <w:r>
+              <w:rPr>
+                <w:color w:val="000000"/>
+                <w:sz w:val="24"/>
+                <w:szCs w:val="24"/>
+              </w:rPr>
+              <w:t xml:space="preserve">  </w:t>
+            </w:r>
+          </w:p>
+          <w:p>
+            <w:pPr>
+              <w:shd w:val="clear" w:color="auto" w:fill="FFFFFF"/>
+              <w:rPr>
+                <w:color w:val="000000"/>
+                <w:sz w:val="24"/>
+                <w:szCs w:val="24"/>
+              </w:rPr>
+            </w:pPr>
+            <w:r>
+              <w:rPr>
+                <w:color w:val="000000"/>
+                <w:sz w:val="24"/>
+                <w:szCs w:val="24"/>
+              </w:rPr>
+              <w:t>Гридасов Е.А.</w:t>
+            </w:r>
+          </w:p>
+          <w:p>
+            <w:pPr>
+              <w:shd w:val="clear" w:color="auto" w:fill="FFFFFF"/>
+              <w:rPr>
+                <w:color w:val="000000"/>
+                <w:sz w:val="24"/>
+                <w:szCs w:val="24"/>
+              </w:rPr>
+            </w:pPr>
+          </w:p>
+          <w:p>
+            <w:pPr>
+              <w:shd w:val="clear" w:color="auto" w:fill="FFFFFF"/>
+              <w:rPr>
+                <w:b/>
+                <w:color w:val="000000"/>
+                <w:sz w:val="24"/>
+                <w:szCs w:val="24"/>
+              </w:rPr>
+            </w:pPr>
+          </w:p>
+          <w:p>
+            <w:pPr>
+              <w:shd w:val="clear" w:color="auto" w:fill="FFFFFF"/>
+              <w:rPr>
+                <w:b/>
+                <w:color w:val="000000"/>
+                <w:sz w:val="24"/>
+                <w:szCs w:val="24"/>
+              </w:rPr>
+            </w:pPr>
+          </w:p>
+        </w:tc>
+      </w:tr>
+      <w:tr>
+        <w:tc>
+          <w:tcPr>
+            <w:tcW w:w="3819" w:type="pct"/>
+          </w:tcPr>
+          <w:p>
+            <w:pPr>
+              <w:rPr>
+                <w:sz w:val="24"/>
+                <w:szCs w:val="24"/>
+              </w:rPr>
+            </w:pPr>
+            <w:r>
+              <w:rPr>
+                <w:sz w:val="24"/>
+                <w:szCs w:val="24"/>
+              </w:rPr>
+              <w:t>Принял</w:t>
+            </w:r>
+            <w:r>
+              <w:rPr>
+                <w:sz w:val="24"/>
+                <w:szCs w:val="24"/>
+              </w:rPr>
+              <w:t xml:space="preserve"> ассистент кафедры ПМ</w:t>
+            </w:r>
+          </w:p>
+          <w:p>
+            <w:pPr>
+              <w:rPr>
+                <w:color w:val="000000"/>
+              </w:rPr>
+            </w:pPr>
+          </w:p>
+        </w:tc>
+        <w:tc>
+          <w:tcPr>
+            <w:tcW w:w="1181" w:type="pct"/>
+          </w:tcPr>
+          <w:p>
+            <w:pPr>
+              <w:shd w:val="clear" w:color="auto" w:fill="FFFFFF"/>
+              <w:rPr>
+                <w:color w:val="000000"/>
+                <w:sz w:val="24"/>
+                <w:szCs w:val="24"/>
+              </w:rPr>
+            </w:pPr>
+            <w:r>
+              <w:rPr>
+                <w:color w:val="000000"/>
+                <w:sz w:val="24"/>
+                <w:szCs w:val="24"/>
+              </w:rPr>
+              <w:t>Горячев А.А.</w:t>
+            </w:r>
+          </w:p>
+        </w:tc>
+      </w:tr>
+    </w:tbl>
+    <w:p>
+      <w:pPr>
+        <w:shd w:val="clear" w:color="auto" w:fill="FFFFFF"/>
+        <w:rPr>
+          <w:b/>
+          <w:sz w:val="34"/>
+          <w:szCs w:val="34"/>
+          <w:lang w:val="en-US"/>
+        </w:rPr>
+      </w:pPr>
+    </w:p>
+    <w:p>
+      <w:pPr>
+        <w:shd w:val="clear" w:color="auto" w:fill="FFFFFF"/>
+        <w:rPr>
+          <w:b/>
+          <w:sz w:val="34"/>
+          <w:szCs w:val="34"/>
+          <w:lang w:val="en-US"/>
+        </w:rPr>
+      </w:pPr>
+    </w:p>
+    <w:tbl>
+      <w:tblPr>
+        <w:tblW w:w="0" w:type="auto"/>
+        <w:tblLook w:val="00A0" w:firstRow="1" w:lastRow="0" w:firstColumn="1" w:lastColumn="0" w:noHBand="0" w:noVBand="0"/>
+      </w:tblPr>
+      <w:tblGrid>
+        <w:gridCol w:w="3510"/>
+        <w:gridCol w:w="3402"/>
+        <w:gridCol w:w="2658"/>
+      </w:tblGrid>
+      <w:tr>
+        <w:tc>
+          <w:tcPr>
+            <w:tcW w:w="3510" w:type="dxa"/>
+            <w:vAlign w:val="center"/>
+          </w:tcPr>
+          <w:p>
+            <w:pPr>
+              <w:jc w:val="center"/>
+            </w:pPr>
+            <w:r>
+              <w:t>Практическ</w:t>
+            </w:r>
+            <w:r>
+              <w:t>ая</w:t>
+            </w:r>
+            <w:r>
+              <w:t xml:space="preserve"> работ</w:t>
+            </w:r>
+            <w:r>
+              <w:t>а</w:t>
+            </w:r>
+            <w:r>
+              <w:t xml:space="preserve"> выполнен</w:t>
+            </w:r>
+            <w:r>
+              <w:t>а</w:t>
+            </w:r>
+          </w:p>
+        </w:tc>
+        <w:tc>
+          <w:tcPr>
+            <w:tcW w:w="3402" w:type="dxa"/>
+            <w:vAlign w:val="center"/>
+          </w:tcPr>
+          <w:p>
+            <w:pPr>
+              <w:jc w:val="center"/>
+            </w:pPr>
+            <w:r>
+              <w:t>«__»_________202</w:t>
+            </w:r>
+            <w:r>
+              <w:t>2</w:t>
+            </w:r>
+            <w:r>
+              <w:t xml:space="preserve"> г.</w:t>
+            </w:r>
+          </w:p>
+        </w:tc>
+        <w:tc>
+          <w:tcPr>
+            <w:tcW w:w="2658" w:type="dxa"/>
+          </w:tcPr>
+          <w:p>
+            <w:pPr>
+              <w:rPr>
+                <w:i/>
+              </w:rPr>
+            </w:pPr>
+          </w:p>
+          <w:p>
+            <w:pPr>
+              <w:jc w:val="center"/>
+              <w:rPr>
+                <w:i/>
+                <w:color w:val="FF0000"/>
+              </w:rPr>
+            </w:pPr>
+          </w:p>
+        </w:tc>
+      </w:tr>
+      <w:tr>
+        <w:tc>
+          <w:tcPr>
+            <w:tcW w:w="3510" w:type="dxa"/>
+          </w:tcPr>
+          <w:p>
+            <w:pPr>
+              <w:jc w:val="center"/>
+            </w:pPr>
+          </w:p>
+        </w:tc>
+        <w:tc>
+          <w:tcPr>
+            <w:tcW w:w="3402" w:type="dxa"/>
+          </w:tcPr>
+          <w:p>
+            <w:pPr>
+              <w:jc w:val="center"/>
+              <w:rPr>
+                <w:i/>
+              </w:rPr>
+            </w:pPr>
+          </w:p>
+        </w:tc>
+        <w:tc>
+          <w:tcPr>
+            <w:tcW w:w="2658" w:type="dxa"/>
+          </w:tcPr>
+          <w:p>
+            <w:pPr>
+              <w:jc w:val="center"/>
+            </w:pPr>
+          </w:p>
+        </w:tc>
+      </w:tr>
+      <w:tr>
+        <w:tc>
+          <w:tcPr>
+            <w:tcW w:w="3510" w:type="dxa"/>
+            <w:vAlign w:val="center"/>
+          </w:tcPr>
+          <w:p>
+            <w:pPr>
+              <w:jc w:val="center"/>
+            </w:pPr>
+          </w:p>
+          <w:p>
+            <w:pPr>
+              <w:jc w:val="center"/>
+            </w:pPr>
+            <w:r>
+              <w:t>«Зачтено»</w:t>
+            </w:r>
+          </w:p>
+        </w:tc>
+        <w:tc>
+          <w:tcPr>
+            <w:tcW w:w="3402" w:type="dxa"/>
+            <w:vAlign w:val="center"/>
+          </w:tcPr>
+          <w:p>
+            <w:pPr>
+              <w:jc w:val="center"/>
+            </w:pPr>
+          </w:p>
+          <w:p>
+            <w:pPr>
+              <w:jc w:val="center"/>
+            </w:pPr>
+            <w:r>
+              <w:t>«__»_________202</w:t>
+            </w:r>
+            <w:r>
+              <w:t>2</w:t>
+            </w:r>
+            <w:r>
+              <w:t xml:space="preserve"> г.</w:t>
+            </w:r>
+          </w:p>
+        </w:tc>
+        <w:tc>
+          <w:tcPr>
+            <w:tcW w:w="2658" w:type="dxa"/>
+          </w:tcPr>
+          <w:p>
+            <w:pPr>
+              <w:rPr>
+                <w:i/>
+              </w:rPr>
+            </w:pPr>
+          </w:p>
+          <w:p>
+            <w:pPr>
+              <w:jc w:val="center"/>
+              <w:rPr>
+                <w:i/>
+                <w:color w:val="FF0000"/>
+              </w:rPr>
+            </w:pPr>
+            <w:r>
+              <w:rPr>
+                <w:i/>
+              </w:rPr>
+              <w:t xml:space="preserve"> </w:t>
+            </w:r>
+          </w:p>
+        </w:tc>
+      </w:tr>
+    </w:tbl>
+    <w:p>
+      <w:pPr>
+        <w:shd w:val="clear" w:color="auto" w:fill="FFFFFF"/>
+        <w:jc w:val="center"/>
+        <w:rPr>
+          <w:sz w:val="24"/>
+          <w:szCs w:val="24"/>
+        </w:rPr>
+      </w:pPr>
+    </w:p>
+    <w:p>
+      <w:pPr>
+        <w:shd w:val="clear" w:color="auto" w:fill="FFFFFF"/>
+        <w:rPr>
+          <w:sz w:val="24"/>
+          <w:szCs w:val="24"/>
+        </w:rPr>
+      </w:pPr>
+    </w:p>
+    <w:p>
+      <w:pPr>
+        <w:shd w:val="clear" w:color="auto" w:fill="FFFFFF"/>
+        <w:rPr>
+          <w:sz w:val="24"/>
+          <w:szCs w:val="24"/>
+        </w:rPr>
+      </w:pPr>
+    </w:p>
+    <w:p>
+      <w:pPr>
+        <w:shd w:val="clear" w:color="auto" w:fill="FFFFFF"/>
+        <w:rPr>
+          <w:sz w:val="24"/>
+          <w:szCs w:val="24"/>
+        </w:rPr>
+      </w:pPr>
+    </w:p>
+    <w:p>
+      <w:pPr>
+        <w:shd w:val="clear" w:color="auto" w:fill="FFFFFF"/>
+        <w:tabs>
+          <w:tab w:val="left" w:pos="3144"/>
+          <w:tab w:val="center" w:pos="4820"/>
+        </w:tabs>
+        <w:rPr>
+          <w:sz w:val="24"/>
+          <w:szCs w:val="24"/>
+        </w:rPr>
+      </w:pPr>
+      <w:r>
+        <w:rPr>
+          <w:sz w:val="24"/>
+          <w:szCs w:val="24"/>
+        </w:rPr>
+        <w:tab/>
+      </w:r>
+      <w:r>
+        <w:rPr>
+          <w:sz w:val="24"/>
+          <w:szCs w:val="24"/>
+        </w:rPr>
+        <w:tab/>
+        <w:t>Москва 202</w:t>
+      </w:r>
+      <w:r>
+        <w:rPr>
+          <w:sz w:val="24"/>
+          <w:szCs w:val="24"/>
+        </w:rPr>
+        <w:t>2</w:t>
+      </w:r>
+      <w:r>
+        <w:rPr>
+          <w:sz w:val="24"/>
+          <w:szCs w:val="24"/>
+        </w:rPr>
+        <w:br w:type="page"/>
+      </w:r>
+    </w:p>
     <w:p>
       <w:pPr>
         <w:pStyle w:val="1"/>
@@ -16,6 +1232,7 @@
         <w:rPr>
           <w:rFonts w:eastAsia="SimSun"/>
         </w:rPr>
+        <w:lastRenderedPageBreak/>
         <w:t>ВЫПОЛНЕНИЕ ЗАДАЧ</w:t>
       </w:r>
     </w:p>
@@ -80,37 +1297,17 @@
           <w:sz w:val="28"/>
           <w:szCs w:val="28"/>
         </w:rPr>
-        <w:t xml:space="preserve"> создан </w:t>
-      </w:r>
-      <w:proofErr w:type="spellStart"/>
+        <w:t xml:space="preserve"> создан датафрейм, вычислена корреляция между переменными «Улица» и «Гараж» с помощью библиотеки </w:t>
+      </w:r>
       <w:r>
         <w:rPr>
           <w:rStyle w:val="markedcontent"/>
           <w:sz w:val="28"/>
           <w:szCs w:val="28"/>
-        </w:rPr>
-        <w:t>датафрейм</w:t>
-      </w:r>
-      <w:proofErr w:type="spellEnd"/>
-      <w:r>
-        <w:rPr>
-          <w:rStyle w:val="markedcontent"/>
-          <w:sz w:val="28"/>
-          <w:szCs w:val="28"/>
-        </w:rPr>
-        <w:t xml:space="preserve">, вычислена корреляция между переменными «Улица» и «Гараж» с помощью библиотеки </w:t>
-      </w:r>
-      <w:proofErr w:type="spellStart"/>
-      <w:r>
-        <w:rPr>
-          <w:rStyle w:val="markedcontent"/>
-          <w:sz w:val="28"/>
-          <w:szCs w:val="28"/>
           <w:lang w:val="en-US"/>
         </w:rPr>
         <w:t>numpy</w:t>
       </w:r>
-      <w:proofErr w:type="spellEnd"/>
       <w:r>
         <w:rPr>
           <w:rStyle w:val="markedcontent"/>
@@ -172,115 +1369,6 @@
             <wp:extent cx="6122035" cy="2995295"/>
             <wp:effectExtent l="0" t="0" r="0" b="0"/>
             <wp:docPr id="12" name="Рисунок 12"/>
-            <wp:cNvGraphicFramePr>
-              <a:graphicFrameLocks xmlns:a="http://schemas.openxmlformats.org/drawingml/2006/main" noChangeAspect="1"/>
-            </wp:cNvGraphicFramePr>
-            <a:graphic xmlns:a="http://schemas.openxmlformats.org/drawingml/2006/main">
-              <a:graphicData uri="http://schemas.openxmlformats.org/drawingml/2006/picture">
-                <pic:pic xmlns:pic="http://schemas.openxmlformats.org/drawingml/2006/picture">
-                  <pic:nvPicPr>
-                    <pic:cNvPr id="1" name=""/>
-                    <pic:cNvPicPr/>
-                  </pic:nvPicPr>
-                  <pic:blipFill>
-                    <a:blip r:embed="rId7"/>
-                    <a:stretch>
-                      <a:fillRect/>
-                    </a:stretch>
-                  </pic:blipFill>
-                  <pic:spPr>
-                    <a:xfrm>
-                      <a:off x="0" y="0"/>
-                      <a:ext cx="6122035" cy="2995295"/>
-                    </a:xfrm>
-                    <a:prstGeom prst="rect">
-                      <a:avLst/>
-                    </a:prstGeom>
-                  </pic:spPr>
-                </pic:pic>
-              </a:graphicData>
-            </a:graphic>
-          </wp:inline>
-        </w:drawing>
-      </w:r>
-    </w:p>
-    <w:p>
-      <w:pPr>
-        <w:spacing w:line="360" w:lineRule="auto"/>
-        <w:jc w:val="center"/>
-        <w:rPr>
-          <w:rFonts w:eastAsia="SimSun"/>
-          <w:b/>
-          <w:bCs/>
-          <w:sz w:val="24"/>
-          <w:szCs w:val="24"/>
-        </w:rPr>
-      </w:pPr>
-      <w:r>
-        <w:rPr>
-          <w:rFonts w:eastAsia="SimSun"/>
-          <w:b/>
-          <w:bCs/>
-          <w:sz w:val="24"/>
-          <w:szCs w:val="24"/>
-        </w:rPr>
-        <w:t xml:space="preserve">Рисунок 1 – </w:t>
-      </w:r>
-      <w:r>
-        <w:rPr>
-          <w:rFonts w:eastAsia="SimSun"/>
-          <w:b/>
-          <w:bCs/>
-          <w:sz w:val="24"/>
-          <w:szCs w:val="24"/>
-        </w:rPr>
-        <w:t>Создание</w:t>
-      </w:r>
-      <w:r>
-        <w:rPr>
-          <w:rFonts w:eastAsia="SimSun"/>
-          <w:b/>
-          <w:bCs/>
-          <w:sz w:val="24"/>
-          <w:szCs w:val="24"/>
-        </w:rPr>
-        <w:t xml:space="preserve"> </w:t>
-      </w:r>
-      <w:proofErr w:type="spellStart"/>
-      <w:r>
-        <w:rPr>
-          <w:rFonts w:eastAsia="SimSun"/>
-          <w:b/>
-          <w:bCs/>
-          <w:sz w:val="24"/>
-          <w:szCs w:val="24"/>
-        </w:rPr>
-        <w:t>датасета</w:t>
-      </w:r>
-      <w:proofErr w:type="spellEnd"/>
-    </w:p>
-    <w:p>
-      <w:pPr>
-        <w:spacing w:line="360" w:lineRule="auto"/>
-        <w:jc w:val="center"/>
-        <w:rPr>
-          <w:rFonts w:eastAsia="SimSun"/>
-          <w:b/>
-          <w:bCs/>
-          <w:sz w:val="24"/>
-          <w:szCs w:val="24"/>
-        </w:rPr>
-      </w:pPr>
-      <w:r>
-        <w:rPr>
-          <w:noProof/>
-        </w:rPr>
-        <w:lastRenderedPageBreak/>
-        <w:drawing>
-          <wp:inline distT="0" distB="0" distL="0" distR="0" wp14:anchorId="74FD18A4" wp14:editId="2EC00C39">
-            <wp:extent cx="6122035" cy="5553075"/>
-            <wp:effectExtent l="0" t="0" r="0" b="9525"/>
-            <wp:docPr id="13" name="Рисунок 13"/>
             <wp:cNvGraphicFramePr>
               <a:graphicFrameLocks xmlns:a="http://schemas.openxmlformats.org/drawingml/2006/main" noChangeAspect="1"/>
             </wp:cNvGraphicFramePr>
@@ -300,7 +1388,7 @@
                   <pic:spPr>
                     <a:xfrm>
                       <a:off x="0" y="0"/>
-                      <a:ext cx="6122035" cy="5553075"/>
+                      <a:ext cx="6122035" cy="2995295"/>
                     </a:xfrm>
                     <a:prstGeom prst="rect">
                       <a:avLst/>
@@ -333,181 +1421,27 @@
           <w:sz w:val="24"/>
           <w:szCs w:val="24"/>
         </w:rPr>
-        <w:t xml:space="preserve">Рисунок 2 — </w:t>
-      </w:r>
-      <w:r>
-        <w:rPr>
-          <w:rFonts w:eastAsia="SimSun"/>
-          <w:b/>
-          <w:bCs/>
-          <w:sz w:val="24"/>
-          <w:szCs w:val="24"/>
-        </w:rPr>
-        <w:t>Вычисление корреляции</w:t>
-      </w:r>
-    </w:p>
-    <w:p>
-      <w:pPr>
-        <w:spacing w:line="360" w:lineRule="auto"/>
-        <w:ind w:firstLine="709"/>
-        <w:jc w:val="both"/>
-        <w:rPr>
-          <w:rFonts w:eastAsia="SimSun"/>
-          <w:sz w:val="28"/>
-          <w:szCs w:val="28"/>
-        </w:rPr>
-      </w:pPr>
-      <w:r>
-        <w:rPr>
-          <w:rFonts w:eastAsia="SimSun"/>
-          <w:sz w:val="28"/>
-          <w:szCs w:val="28"/>
-        </w:rPr>
-        <w:t xml:space="preserve">Корреляция была вычислена с помощью </w:t>
-      </w:r>
-      <w:proofErr w:type="spellStart"/>
-      <w:r>
-        <w:rPr>
-          <w:rFonts w:eastAsia="SimSun"/>
-          <w:sz w:val="28"/>
-          <w:szCs w:val="28"/>
-          <w:lang w:val="en-US"/>
-        </w:rPr>
-        <w:t>numpy</w:t>
-      </w:r>
-      <w:proofErr w:type="spellEnd"/>
-      <w:r>
-        <w:rPr>
-          <w:rFonts w:eastAsia="SimSun"/>
-          <w:sz w:val="28"/>
-          <w:szCs w:val="28"/>
-        </w:rPr>
-        <w:t xml:space="preserve"> </w:t>
-      </w:r>
-      <w:r>
-        <w:rPr>
-          <w:rFonts w:eastAsia="SimSun"/>
-          <w:sz w:val="28"/>
-          <w:szCs w:val="28"/>
-        </w:rPr>
-        <w:t xml:space="preserve">и </w:t>
-      </w:r>
-      <w:proofErr w:type="gramStart"/>
-      <w:r>
-        <w:rPr>
-          <w:rFonts w:eastAsia="SimSun"/>
-          <w:sz w:val="28"/>
-          <w:szCs w:val="28"/>
-          <w:lang w:val="en-US"/>
-        </w:rPr>
-        <w:t>stats</w:t>
-      </w:r>
-      <w:r>
-        <w:rPr>
-          <w:rFonts w:eastAsia="SimSun"/>
-          <w:sz w:val="28"/>
-          <w:szCs w:val="28"/>
-        </w:rPr>
-        <w:t>.</w:t>
-      </w:r>
-      <w:proofErr w:type="spellStart"/>
-      <w:r>
-        <w:rPr>
-          <w:rFonts w:eastAsia="SimSun"/>
-          <w:sz w:val="28"/>
-          <w:szCs w:val="28"/>
-          <w:lang w:val="en-US"/>
-        </w:rPr>
-        <w:t>pearsonr</w:t>
-      </w:r>
-      <w:proofErr w:type="spellEnd"/>
-      <w:proofErr w:type="gramEnd"/>
-      <w:r>
-        <w:rPr>
-          <w:rFonts w:eastAsia="SimSun"/>
-          <w:sz w:val="28"/>
-          <w:szCs w:val="28"/>
-        </w:rPr>
-        <w:t>. Видно, что полученные значения равны, а по графику можем убедиться в правильности предположения, что между данными — полная отрицательная связь.</w:t>
-      </w:r>
-    </w:p>
-    <w:p>
-      <w:pPr>
-        <w:spacing w:line="360" w:lineRule="auto"/>
-        <w:ind w:firstLine="709"/>
-        <w:jc w:val="both"/>
-        <w:rPr>
-          <w:rFonts w:eastAsia="SimSun"/>
-          <w:sz w:val="28"/>
-          <w:szCs w:val="28"/>
-        </w:rPr>
-      </w:pPr>
-      <w:r>
-        <w:rPr>
-          <w:rFonts w:eastAsia="SimSun"/>
-          <w:sz w:val="28"/>
-          <w:szCs w:val="28"/>
-        </w:rPr>
-        <w:t xml:space="preserve">После нужно было загрузить файл </w:t>
-      </w:r>
-      <w:r>
-        <w:rPr>
-          <w:rFonts w:eastAsia="SimSun"/>
-          <w:sz w:val="28"/>
-          <w:szCs w:val="28"/>
-          <w:lang w:val="en-US"/>
-        </w:rPr>
-        <w:t>bitcoin</w:t>
-      </w:r>
-      <w:r>
-        <w:rPr>
-          <w:rFonts w:eastAsia="SimSun"/>
-          <w:sz w:val="28"/>
-          <w:szCs w:val="28"/>
-        </w:rPr>
-        <w:t>.</w:t>
-      </w:r>
-      <w:r>
-        <w:rPr>
-          <w:rFonts w:eastAsia="SimSun"/>
-          <w:sz w:val="28"/>
-          <w:szCs w:val="28"/>
-          <w:lang w:val="en-US"/>
-        </w:rPr>
-        <w:t>csv</w:t>
-      </w:r>
-      <w:r>
-        <w:rPr>
-          <w:rFonts w:eastAsia="SimSun"/>
-          <w:sz w:val="28"/>
-          <w:szCs w:val="28"/>
-        </w:rPr>
-        <w:t xml:space="preserve">, скрыть последние 14 дней, вывести угол наклона и </w:t>
-      </w:r>
-      <w:r>
-        <w:rPr>
-          <w:rFonts w:eastAsia="SimSun"/>
-          <w:sz w:val="28"/>
-          <w:szCs w:val="28"/>
-          <w:lang w:val="en-US"/>
-        </w:rPr>
-        <w:t>y</w:t>
-      </w:r>
-      <w:r>
-        <w:rPr>
-          <w:rFonts w:eastAsia="SimSun"/>
-          <w:sz w:val="28"/>
-          <w:szCs w:val="28"/>
-        </w:rPr>
-        <w:t>-</w:t>
-      </w:r>
-      <w:r>
-        <w:rPr>
-          <w:rFonts w:eastAsia="SimSun"/>
-          <w:sz w:val="28"/>
-          <w:szCs w:val="28"/>
-        </w:rPr>
-        <w:t>перехвата, построить диаграмму.</w:t>
+        <w:t xml:space="preserve">Рисунок 1 – </w:t>
+      </w:r>
+      <w:r>
+        <w:rPr>
+          <w:rFonts w:eastAsia="SimSun"/>
+          <w:b/>
+          <w:bCs/>
+          <w:sz w:val="24"/>
+          <w:szCs w:val="24"/>
+        </w:rPr>
+        <w:t>Создание</w:t>
+      </w:r>
+      <w:r>
+        <w:rPr>
+          <w:rFonts w:eastAsia="SimSun"/>
+          <w:b/>
+          <w:bCs/>
+          <w:sz w:val="24"/>
+          <w:szCs w:val="24"/>
+        </w:rPr>
+        <w:t xml:space="preserve"> датасета</w:t>
       </w:r>
     </w:p>
     <w:p>
@@ -528,10 +1462,10 @@
         </w:rPr>
         <w:lastRenderedPageBreak/>
         <w:drawing>
-          <wp:inline distT="0" distB="0" distL="0" distR="0" wp14:anchorId="505A12C2" wp14:editId="7535505E">
-            <wp:extent cx="6122035" cy="3134360"/>
-            <wp:effectExtent l="0" t="0" r="0" b="8890"/>
-            <wp:docPr id="14" name="Рисунок 14"/>
+          <wp:inline distT="0" distB="0" distL="0" distR="0" wp14:anchorId="74FD18A4" wp14:editId="2EC00C39">
+            <wp:extent cx="6122035" cy="5553075"/>
+            <wp:effectExtent l="0" t="0" r="0" b="9525"/>
+            <wp:docPr id="13" name="Рисунок 13"/>
             <wp:cNvGraphicFramePr>
               <a:graphicFrameLocks xmlns:a="http://schemas.openxmlformats.org/drawingml/2006/main" noChangeAspect="1"/>
             </wp:cNvGraphicFramePr>
@@ -551,7 +1485,7 @@
                   <pic:spPr>
                     <a:xfrm>
                       <a:off x="0" y="0"/>
-                      <a:ext cx="6122035" cy="3134360"/>
+                      <a:ext cx="6122035" cy="5553075"/>
                     </a:xfrm>
                     <a:prstGeom prst="rect">
                       <a:avLst/>
@@ -584,71 +1518,175 @@
           <w:sz w:val="24"/>
           <w:szCs w:val="24"/>
         </w:rPr>
-        <w:t xml:space="preserve">Рисунок 3 — </w:t>
-      </w:r>
-      <w:r>
-        <w:rPr>
-          <w:rFonts w:eastAsia="SimSun"/>
-          <w:b/>
-          <w:bCs/>
-          <w:sz w:val="24"/>
-          <w:szCs w:val="24"/>
-        </w:rPr>
-        <w:t xml:space="preserve">Загрузка </w:t>
-      </w:r>
-      <w:proofErr w:type="spellStart"/>
-      <w:r>
-        <w:rPr>
-          <w:rFonts w:eastAsia="SimSun"/>
-          <w:b/>
-          <w:bCs/>
-          <w:sz w:val="24"/>
-          <w:szCs w:val="24"/>
-        </w:rPr>
-        <w:t>датасета</w:t>
-      </w:r>
-      <w:proofErr w:type="spellEnd"/>
-      <w:r>
-        <w:rPr>
-          <w:rFonts w:eastAsia="SimSun"/>
-          <w:b/>
-          <w:bCs/>
-          <w:sz w:val="24"/>
-          <w:szCs w:val="24"/>
+        <w:t xml:space="preserve">Рисунок 2 — </w:t>
+      </w:r>
+      <w:r>
+        <w:rPr>
+          <w:rFonts w:eastAsia="SimSun"/>
+          <w:b/>
+          <w:bCs/>
+          <w:sz w:val="24"/>
+          <w:szCs w:val="24"/>
+        </w:rPr>
+        <w:t>Вычисление корреляции</w:t>
+      </w:r>
+    </w:p>
+    <w:p>
+      <w:pPr>
+        <w:spacing w:line="360" w:lineRule="auto"/>
+        <w:ind w:firstLine="709"/>
+        <w:jc w:val="both"/>
+        <w:rPr>
+          <w:rFonts w:eastAsia="SimSun"/>
+          <w:sz w:val="28"/>
+          <w:szCs w:val="28"/>
+        </w:rPr>
+      </w:pPr>
+      <w:r>
+        <w:rPr>
+          <w:rFonts w:eastAsia="SimSun"/>
+          <w:sz w:val="28"/>
+          <w:szCs w:val="28"/>
+        </w:rPr>
+        <w:t xml:space="preserve">Корреляция была вычислена с помощью </w:t>
+      </w:r>
+      <w:r>
+        <w:rPr>
+          <w:rFonts w:eastAsia="SimSun"/>
+          <w:sz w:val="28"/>
+          <w:szCs w:val="28"/>
+          <w:lang w:val="en-US"/>
+        </w:rPr>
+        <w:t>numpy</w:t>
+      </w:r>
+      <w:r>
+        <w:rPr>
+          <w:rFonts w:eastAsia="SimSun"/>
+          <w:sz w:val="28"/>
+          <w:szCs w:val="28"/>
         </w:rPr>
         <w:t xml:space="preserve"> </w:t>
       </w:r>
       <w:r>
         <w:rPr>
           <w:rFonts w:eastAsia="SimSun"/>
-          <w:b/>
-          <w:bCs/>
-          <w:sz w:val="24"/>
-          <w:szCs w:val="24"/>
+          <w:sz w:val="28"/>
+          <w:szCs w:val="28"/>
+        </w:rPr>
+        <w:t xml:space="preserve">и </w:t>
+      </w:r>
+      <w:r>
+        <w:rPr>
+          <w:rFonts w:eastAsia="SimSun"/>
+          <w:sz w:val="28"/>
+          <w:szCs w:val="28"/>
           <w:lang w:val="en-US"/>
         </w:rPr>
+        <w:t>stats</w:t>
+      </w:r>
+      <w:r>
+        <w:rPr>
+          <w:rFonts w:eastAsia="SimSun"/>
+          <w:sz w:val="28"/>
+          <w:szCs w:val="28"/>
+        </w:rPr>
+        <w:t>.</w:t>
+      </w:r>
+      <w:r>
+        <w:rPr>
+          <w:rFonts w:eastAsia="SimSun"/>
+          <w:sz w:val="28"/>
+          <w:szCs w:val="28"/>
+          <w:lang w:val="en-US"/>
+        </w:rPr>
+        <w:t>pearsonr</w:t>
+      </w:r>
+      <w:r>
+        <w:rPr>
+          <w:rFonts w:eastAsia="SimSun"/>
+          <w:sz w:val="28"/>
+          <w:szCs w:val="28"/>
+        </w:rPr>
+        <w:t>. Видно, что полученные значения равны, а по графику можем убедиться в правильности предположения, что между данными — полная отрицательная связь.</w:t>
+      </w:r>
+    </w:p>
+    <w:p>
+      <w:pPr>
+        <w:spacing w:line="360" w:lineRule="auto"/>
+        <w:ind w:firstLine="709"/>
+        <w:jc w:val="both"/>
+        <w:rPr>
+          <w:rFonts w:eastAsia="SimSun"/>
+          <w:sz w:val="28"/>
+          <w:szCs w:val="28"/>
+        </w:rPr>
+      </w:pPr>
+      <w:r>
+        <w:rPr>
+          <w:rFonts w:eastAsia="SimSun"/>
+          <w:sz w:val="28"/>
+          <w:szCs w:val="28"/>
+        </w:rPr>
+        <w:t xml:space="preserve">После нужно было загрузить файл </w:t>
+      </w:r>
+      <w:r>
+        <w:rPr>
+          <w:rFonts w:eastAsia="SimSun"/>
+          <w:sz w:val="28"/>
+          <w:szCs w:val="28"/>
+          <w:lang w:val="en-US"/>
+        </w:rPr>
         <w:t>bitcoin</w:t>
       </w:r>
       <w:r>
         <w:rPr>
           <w:rFonts w:eastAsia="SimSun"/>
-          <w:b/>
-          <w:bCs/>
-          <w:sz w:val="24"/>
-          <w:szCs w:val="24"/>
+          <w:sz w:val="28"/>
+          <w:szCs w:val="28"/>
         </w:rPr>
         <w:t>.</w:t>
       </w:r>
       <w:r>
         <w:rPr>
           <w:rFonts w:eastAsia="SimSun"/>
-          <w:b/>
-          <w:bCs/>
-          <w:sz w:val="24"/>
-          <w:szCs w:val="24"/>
+          <w:sz w:val="28"/>
+          <w:szCs w:val="28"/>
           <w:lang w:val="en-US"/>
         </w:rPr>
         <w:t>csv</w:t>
+      </w:r>
+      <w:r>
+        <w:rPr>
+          <w:rFonts w:eastAsia="SimSun"/>
+          <w:sz w:val="28"/>
+          <w:szCs w:val="28"/>
+        </w:rPr>
+        <w:t xml:space="preserve">, скрыть последние 14 дней, вывести угол наклона и </w:t>
+      </w:r>
+      <w:r>
+        <w:rPr>
+          <w:rFonts w:eastAsia="SimSun"/>
+          <w:sz w:val="28"/>
+          <w:szCs w:val="28"/>
+          <w:lang w:val="en-US"/>
+        </w:rPr>
+        <w:t>y</w:t>
+      </w:r>
+      <w:r>
+        <w:rPr>
+          <w:rFonts w:eastAsia="SimSun"/>
+          <w:sz w:val="28"/>
+          <w:szCs w:val="28"/>
+        </w:rPr>
+        <w:t>-</w:t>
+      </w:r>
+      <w:r>
+        <w:rPr>
+          <w:rFonts w:eastAsia="SimSun"/>
+          <w:sz w:val="28"/>
+          <w:szCs w:val="28"/>
+        </w:rPr>
+        <w:t>перехвата, построить диаграмму.</w:t>
       </w:r>
     </w:p>
     <w:p>
@@ -669,10 +1707,10 @@
         </w:rPr>
         <w:lastRenderedPageBreak/>
         <w:drawing>
-          <wp:inline distT="0" distB="0" distL="0" distR="0" wp14:anchorId="2C8068AC" wp14:editId="3CBA9710">
-            <wp:extent cx="6122035" cy="6605270"/>
-            <wp:effectExtent l="0" t="0" r="0" b="5080"/>
-            <wp:docPr id="15" name="Рисунок 15"/>
+          <wp:inline distT="0" distB="0" distL="0" distR="0" wp14:anchorId="505A12C2" wp14:editId="7535505E">
+            <wp:extent cx="6122035" cy="3134360"/>
+            <wp:effectExtent l="0" t="0" r="0" b="8890"/>
+            <wp:docPr id="14" name="Рисунок 14"/>
             <wp:cNvGraphicFramePr>
               <a:graphicFrameLocks xmlns:a="http://schemas.openxmlformats.org/drawingml/2006/main" noChangeAspect="1"/>
             </wp:cNvGraphicFramePr>
@@ -692,7 +1730,7 @@
                   <pic:spPr>
                     <a:xfrm>
                       <a:off x="0" y="0"/>
-                      <a:ext cx="6122035" cy="6605270"/>
+                      <a:ext cx="6122035" cy="3134360"/>
                     </a:xfrm>
                     <a:prstGeom prst="rect">
                       <a:avLst/>
@@ -725,39 +1763,49 @@
           <w:sz w:val="24"/>
           <w:szCs w:val="24"/>
         </w:rPr>
-        <w:t xml:space="preserve">Рисунок 4 — </w:t>
-      </w:r>
-      <w:r>
-        <w:rPr>
-          <w:rFonts w:eastAsia="SimSun"/>
-          <w:b/>
-          <w:bCs/>
-          <w:sz w:val="24"/>
-          <w:szCs w:val="24"/>
-        </w:rPr>
-        <w:t xml:space="preserve">Смещение значений и исправление </w:t>
-      </w:r>
-      <w:proofErr w:type="spellStart"/>
-      <w:r>
-        <w:rPr>
-          <w:rFonts w:eastAsia="SimSun"/>
-          <w:b/>
-          <w:bCs/>
-          <w:sz w:val="24"/>
-          <w:szCs w:val="24"/>
-        </w:rPr>
-        <w:t>нейминга</w:t>
-      </w:r>
-      <w:proofErr w:type="spellEnd"/>
-      <w:r>
-        <w:rPr>
-          <w:rFonts w:eastAsia="SimSun"/>
-          <w:b/>
-          <w:bCs/>
-          <w:sz w:val="24"/>
-          <w:szCs w:val="24"/>
-        </w:rPr>
-        <w:t xml:space="preserve"> индексов для удобства</w:t>
+        <w:t xml:space="preserve">Рисунок 3 — </w:t>
+      </w:r>
+      <w:r>
+        <w:rPr>
+          <w:rFonts w:eastAsia="SimSun"/>
+          <w:b/>
+          <w:bCs/>
+          <w:sz w:val="24"/>
+          <w:szCs w:val="24"/>
+        </w:rPr>
+        <w:t xml:space="preserve">Загрузка датасета </w:t>
+      </w:r>
+      <w:r>
+        <w:rPr>
+          <w:rFonts w:eastAsia="SimSun"/>
+          <w:b/>
+          <w:bCs/>
+          <w:sz w:val="24"/>
+          <w:szCs w:val="24"/>
+          <w:lang w:val="en-US"/>
+        </w:rPr>
+        <w:t>bitcoin</w:t>
+      </w:r>
+      <w:r>
+        <w:rPr>
+          <w:rFonts w:eastAsia="SimSun"/>
+          <w:b/>
+          <w:bCs/>
+          <w:sz w:val="24"/>
+          <w:szCs w:val="24"/>
+        </w:rPr>
+        <w:t>.</w:t>
+      </w:r>
+      <w:r>
+        <w:rPr>
+          <w:rFonts w:eastAsia="SimSun"/>
+          <w:b/>
+          <w:bCs/>
+          <w:sz w:val="24"/>
+          <w:szCs w:val="24"/>
+          <w:lang w:val="en-US"/>
+        </w:rPr>
+        <w:t>csv</w:t>
       </w:r>
     </w:p>
     <w:p>
@@ -778,10 +1826,10 @@
         </w:rPr>
         <w:lastRenderedPageBreak/>
         <w:drawing>
-          <wp:inline distT="0" distB="0" distL="0" distR="0" wp14:anchorId="54B0ED60" wp14:editId="055E1BE1">
-            <wp:extent cx="6122035" cy="5527040"/>
-            <wp:effectExtent l="0" t="0" r="0" b="0"/>
-            <wp:docPr id="16" name="Рисунок 16"/>
+          <wp:inline distT="0" distB="0" distL="0" distR="0" wp14:anchorId="2C8068AC" wp14:editId="3CBA9710">
+            <wp:extent cx="6122035" cy="6605270"/>
+            <wp:effectExtent l="0" t="0" r="0" b="5080"/>
+            <wp:docPr id="15" name="Рисунок 15"/>
             <wp:cNvGraphicFramePr>
               <a:graphicFrameLocks xmlns:a="http://schemas.openxmlformats.org/drawingml/2006/main" noChangeAspect="1"/>
             </wp:cNvGraphicFramePr>
@@ -801,7 +1849,7 @@
                   <pic:spPr>
                     <a:xfrm>
                       <a:off x="0" y="0"/>
-                      <a:ext cx="6122035" cy="5527040"/>
+                      <a:ext cx="6122035" cy="6605270"/>
                     </a:xfrm>
                     <a:prstGeom prst="rect">
                       <a:avLst/>
@@ -834,17 +1882,17 @@
           <w:sz w:val="24"/>
           <w:szCs w:val="24"/>
         </w:rPr>
-        <w:t xml:space="preserve">Рисунок 5 — </w:t>
-      </w:r>
-      <w:r>
-        <w:rPr>
-          <w:rFonts w:eastAsia="SimSun"/>
-          <w:b/>
-          <w:bCs/>
-          <w:sz w:val="24"/>
-          <w:szCs w:val="24"/>
-        </w:rPr>
-        <w:t>Создание данных для обучения модели</w:t>
+        <w:t xml:space="preserve">Рисунок 4 — </w:t>
+      </w:r>
+      <w:r>
+        <w:rPr>
+          <w:rFonts w:eastAsia="SimSun"/>
+          <w:b/>
+          <w:bCs/>
+          <w:sz w:val="24"/>
+          <w:szCs w:val="24"/>
+        </w:rPr>
+        <w:t>Смещение значений и исправление нейминга индексов для удобства</w:t>
       </w:r>
     </w:p>
     <w:p>
@@ -853,8 +1901,10 @@
         <w:jc w:val="center"/>
         <w:rPr>
           <w:rFonts w:eastAsia="SimSun"/>
-          <w:sz w:val="28"/>
-          <w:szCs w:val="28"/>
+          <w:b/>
+          <w:bCs/>
+          <w:sz w:val="24"/>
+          <w:szCs w:val="24"/>
         </w:rPr>
       </w:pPr>
       <w:r>
@@ -863,10 +1913,10 @@
         </w:rPr>
         <w:lastRenderedPageBreak/>
         <w:drawing>
-          <wp:inline distT="0" distB="0" distL="0" distR="0" wp14:anchorId="092E320C" wp14:editId="5291A16C">
-            <wp:extent cx="6122035" cy="3700780"/>
+          <wp:inline distT="0" distB="0" distL="0" distR="0" wp14:anchorId="54B0ED60" wp14:editId="055E1BE1">
+            <wp:extent cx="6122035" cy="5527040"/>
             <wp:effectExtent l="0" t="0" r="0" b="0"/>
-            <wp:docPr id="17" name="Рисунок 17"/>
+            <wp:docPr id="16" name="Рисунок 16"/>
             <wp:cNvGraphicFramePr>
               <a:graphicFrameLocks xmlns:a="http://schemas.openxmlformats.org/drawingml/2006/main" noChangeAspect="1"/>
             </wp:cNvGraphicFramePr>
@@ -886,7 +1936,7 @@
                   <pic:spPr>
                     <a:xfrm>
                       <a:off x="0" y="0"/>
-                      <a:ext cx="6122035" cy="3700780"/>
+                      <a:ext cx="6122035" cy="5527040"/>
                     </a:xfrm>
                     <a:prstGeom prst="rect">
                       <a:avLst/>
@@ -919,37 +1969,17 @@
           <w:sz w:val="24"/>
           <w:szCs w:val="24"/>
         </w:rPr>
-        <w:t xml:space="preserve">Рисунок 6 — </w:t>
-      </w:r>
-      <w:r>
-        <w:rPr>
-          <w:rFonts w:eastAsia="SimSun"/>
-          <w:b/>
-          <w:bCs/>
-          <w:sz w:val="24"/>
-          <w:szCs w:val="24"/>
-        </w:rPr>
-        <w:t>Обучение модели и предсказание</w:t>
-      </w:r>
-    </w:p>
-    <w:p>
-      <w:pPr>
-        <w:spacing w:line="360" w:lineRule="auto"/>
-        <w:ind w:firstLine="709"/>
-        <w:jc w:val="both"/>
-        <w:rPr>
-          <w:rFonts w:eastAsia="SimSun"/>
-          <w:sz w:val="28"/>
-          <w:szCs w:val="28"/>
-        </w:rPr>
-      </w:pPr>
-      <w:r>
-        <w:rPr>
-          <w:rFonts w:eastAsia="SimSun"/>
-          <w:sz w:val="28"/>
-          <w:szCs w:val="28"/>
-        </w:rPr>
-        <w:t>Как мы видим, значения, вычисленные на изначальных данных и данных, полученных смещением, равны.</w:t>
+        <w:t xml:space="preserve">Рисунок 5 — </w:t>
+      </w:r>
+      <w:r>
+        <w:rPr>
+          <w:rFonts w:eastAsia="SimSun"/>
+          <w:b/>
+          <w:bCs/>
+          <w:sz w:val="24"/>
+          <w:szCs w:val="24"/>
+        </w:rPr>
+        <w:t>Создание данных для обучения модели</w:t>
       </w:r>
     </w:p>
     <w:p>
@@ -964,15 +1994,157 @@
           <w:szCs w:val="24"/>
         </w:rPr>
       </w:pPr>
+    </w:p>
+    <w:p>
+      <w:pPr>
+        <w:spacing w:line="360" w:lineRule="auto"/>
+        <w:jc w:val="center"/>
+        <w:rPr>
+          <w:rFonts w:eastAsia="SimSun"/>
+          <w:b/>
+          <w:bCs/>
+          <w:sz w:val="24"/>
+          <w:szCs w:val="24"/>
+        </w:rPr>
+      </w:pPr>
+    </w:p>
+    <w:p>
+      <w:pPr>
+        <w:spacing w:line="360" w:lineRule="auto"/>
+        <w:jc w:val="center"/>
+        <w:rPr>
+          <w:rFonts w:eastAsia="SimSun"/>
+          <w:b/>
+          <w:bCs/>
+          <w:sz w:val="24"/>
+          <w:szCs w:val="24"/>
+        </w:rPr>
+      </w:pPr>
+    </w:p>
+    <w:p>
+      <w:pPr>
+        <w:spacing w:line="360" w:lineRule="auto"/>
+        <w:jc w:val="center"/>
+        <w:rPr>
+          <w:rFonts w:eastAsia="SimSun"/>
+          <w:b/>
+          <w:bCs/>
+          <w:sz w:val="24"/>
+          <w:szCs w:val="24"/>
+        </w:rPr>
+      </w:pPr>
+    </w:p>
+    <w:p>
+      <w:pPr>
+        <w:spacing w:line="360" w:lineRule="auto"/>
+        <w:jc w:val="center"/>
+        <w:rPr>
+          <w:rFonts w:eastAsia="SimSun"/>
+          <w:b/>
+          <w:bCs/>
+          <w:sz w:val="24"/>
+          <w:szCs w:val="24"/>
+        </w:rPr>
+      </w:pPr>
+    </w:p>
+    <w:p>
+      <w:pPr>
+        <w:spacing w:line="360" w:lineRule="auto"/>
+        <w:jc w:val="center"/>
+        <w:rPr>
+          <w:rFonts w:eastAsia="SimSun"/>
+          <w:b/>
+          <w:bCs/>
+          <w:sz w:val="24"/>
+          <w:szCs w:val="24"/>
+        </w:rPr>
+      </w:pPr>
+    </w:p>
+    <w:p>
+      <w:pPr>
+        <w:spacing w:line="360" w:lineRule="auto"/>
+        <w:jc w:val="center"/>
+        <w:rPr>
+          <w:rFonts w:eastAsia="SimSun"/>
+          <w:b/>
+          <w:bCs/>
+          <w:sz w:val="24"/>
+          <w:szCs w:val="24"/>
+        </w:rPr>
+      </w:pPr>
+    </w:p>
+    <w:p>
+      <w:pPr>
+        <w:spacing w:line="360" w:lineRule="auto"/>
+        <w:jc w:val="center"/>
+        <w:rPr>
+          <w:rFonts w:eastAsia="SimSun"/>
+          <w:b/>
+          <w:bCs/>
+          <w:sz w:val="24"/>
+          <w:szCs w:val="24"/>
+        </w:rPr>
+      </w:pPr>
+    </w:p>
+    <w:p>
+      <w:pPr>
+        <w:spacing w:line="360" w:lineRule="auto"/>
+        <w:jc w:val="center"/>
+        <w:rPr>
+          <w:rFonts w:eastAsia="SimSun"/>
+          <w:b/>
+          <w:bCs/>
+          <w:sz w:val="24"/>
+          <w:szCs w:val="24"/>
+        </w:rPr>
+      </w:pPr>
+    </w:p>
+    <w:p>
+      <w:pPr>
+        <w:spacing w:line="360" w:lineRule="auto"/>
+        <w:jc w:val="center"/>
+        <w:rPr>
+          <w:rFonts w:eastAsia="SimSun"/>
+          <w:b/>
+          <w:bCs/>
+          <w:sz w:val="24"/>
+          <w:szCs w:val="24"/>
+        </w:rPr>
+      </w:pPr>
+    </w:p>
+    <w:p>
+      <w:pPr>
+        <w:spacing w:line="360" w:lineRule="auto"/>
+        <w:jc w:val="center"/>
+        <w:rPr>
+          <w:rFonts w:eastAsia="SimSun"/>
+          <w:b/>
+          <w:bCs/>
+          <w:sz w:val="24"/>
+          <w:szCs w:val="24"/>
+        </w:rPr>
+      </w:pPr>
+    </w:p>
+    <w:p>
+      <w:pPr>
+        <w:spacing w:line="360" w:lineRule="auto"/>
+        <w:jc w:val="center"/>
+        <w:rPr>
+          <w:rFonts w:eastAsia="SimSun"/>
+          <w:sz w:val="28"/>
+          <w:szCs w:val="28"/>
+        </w:rPr>
+      </w:pPr>
       <w:r>
         <w:rPr>
           <w:noProof/>
         </w:rPr>
+        <w:lastRenderedPageBreak/>
         <w:drawing>
-          <wp:inline distT="0" distB="0" distL="0" distR="0" wp14:anchorId="557C26B6" wp14:editId="16E5E45E">
-            <wp:extent cx="2676525" cy="1724025"/>
-            <wp:effectExtent l="0" t="0" r="9525" b="9525"/>
-            <wp:docPr id="18" name="Рисунок 18"/>
+          <wp:inline distT="0" distB="0" distL="0" distR="0" wp14:anchorId="085192C8" wp14:editId="052F8D14">
+            <wp:extent cx="6122035" cy="532765"/>
+            <wp:effectExtent l="0" t="0" r="0" b="635"/>
+            <wp:docPr id="9" name="Рисунок 9"/>
             <wp:cNvGraphicFramePr>
               <a:graphicFrameLocks xmlns:a="http://schemas.openxmlformats.org/drawingml/2006/main" noChangeAspect="1"/>
             </wp:cNvGraphicFramePr>
@@ -992,7 +2164,7 @@
                   <pic:spPr>
                     <a:xfrm>
                       <a:off x="0" y="0"/>
-                      <a:ext cx="2676525" cy="1724025"/>
+                      <a:ext cx="6122035" cy="532765"/>
                     </a:xfrm>
                     <a:prstGeom prst="rect">
                       <a:avLst/>
@@ -1011,86 +2183,20 @@
         <w:jc w:val="center"/>
         <w:rPr>
           <w:rFonts w:eastAsia="SimSun"/>
-          <w:b/>
-          <w:bCs/>
-          <w:sz w:val="24"/>
-          <w:szCs w:val="24"/>
-        </w:rPr>
-      </w:pPr>
-      <w:r>
-        <w:rPr>
-          <w:rFonts w:eastAsia="SimSun"/>
-          <w:b/>
-          <w:bCs/>
-          <w:sz w:val="24"/>
-          <w:szCs w:val="24"/>
-        </w:rPr>
-        <w:t xml:space="preserve">Рисунок 7 — </w:t>
-      </w:r>
-      <w:r>
-        <w:rPr>
-          <w:rFonts w:eastAsia="SimSun"/>
-          <w:b/>
-          <w:bCs/>
-          <w:sz w:val="24"/>
-          <w:szCs w:val="24"/>
-        </w:rPr>
-        <w:t xml:space="preserve">Угол наклона и </w:t>
-      </w:r>
-      <w:r>
-        <w:rPr>
-          <w:rFonts w:eastAsia="SimSun"/>
-          <w:b/>
-          <w:bCs/>
-          <w:sz w:val="24"/>
-          <w:szCs w:val="24"/>
+          <w:sz w:val="28"/>
+          <w:szCs w:val="28"/>
           <w:lang w:val="en-US"/>
         </w:rPr>
-        <w:t>y</w:t>
-      </w:r>
-      <w:r>
-        <w:rPr>
-          <w:rFonts w:eastAsia="SimSun"/>
-          <w:b/>
-          <w:bCs/>
-          <w:sz w:val="24"/>
-          <w:szCs w:val="24"/>
-        </w:rPr>
-        <w:t>-</w:t>
-      </w:r>
-      <w:r>
-        <w:rPr>
-          <w:rFonts w:eastAsia="SimSun"/>
-          <w:b/>
-          <w:bCs/>
-          <w:sz w:val="24"/>
-          <w:szCs w:val="24"/>
-        </w:rPr>
-        <w:t>перехват</w:t>
-      </w:r>
-    </w:p>
-    <w:p>
-      <w:pPr>
-        <w:spacing w:line="360" w:lineRule="auto"/>
-        <w:jc w:val="center"/>
-        <w:rPr>
-          <w:rFonts w:eastAsia="SimSun"/>
-          <w:b/>
-          <w:bCs/>
-          <w:sz w:val="24"/>
-          <w:szCs w:val="24"/>
-        </w:rPr>
       </w:pPr>
       <w:r>
         <w:rPr>
           <w:noProof/>
         </w:rPr>
-        <w:lastRenderedPageBreak/>
         <w:drawing>
-          <wp:inline distT="0" distB="0" distL="0" distR="0" wp14:anchorId="4BB278C2" wp14:editId="3B3DA505">
-            <wp:extent cx="6122035" cy="5807710"/>
-            <wp:effectExtent l="0" t="0" r="0" b="2540"/>
-            <wp:docPr id="19" name="Рисунок 19"/>
+          <wp:inline distT="0" distB="0" distL="0" distR="0" wp14:anchorId="6D286191" wp14:editId="4133F568">
+            <wp:extent cx="5734050" cy="4314825"/>
+            <wp:effectExtent l="0" t="0" r="0" b="9525"/>
+            <wp:docPr id="7" name="Рисунок 7"/>
             <wp:cNvGraphicFramePr>
               <a:graphicFrameLocks xmlns:a="http://schemas.openxmlformats.org/drawingml/2006/main" noChangeAspect="1"/>
             </wp:cNvGraphicFramePr>
@@ -1110,7 +2216,7 @@
                   <pic:spPr>
                     <a:xfrm>
                       <a:off x="0" y="0"/>
-                      <a:ext cx="6122035" cy="5807710"/>
+                      <a:ext cx="5734050" cy="4314825"/>
                     </a:xfrm>
                     <a:prstGeom prst="rect">
                       <a:avLst/>
@@ -1143,57 +2249,17 @@
           <w:sz w:val="24"/>
           <w:szCs w:val="24"/>
         </w:rPr>
-        <w:t>Рисунок</w:t>
-      </w:r>
-      <w:r>
-        <w:rPr>
-          <w:rFonts w:eastAsia="SimSun"/>
-          <w:b/>
-          <w:bCs/>
-          <w:sz w:val="24"/>
-          <w:szCs w:val="24"/>
-        </w:rPr>
-        <w:t xml:space="preserve"> </w:t>
-      </w:r>
-      <w:r>
-        <w:rPr>
-          <w:rFonts w:eastAsia="SimSun"/>
-          <w:b/>
-          <w:bCs/>
-          <w:sz w:val="24"/>
-          <w:szCs w:val="24"/>
-        </w:rPr>
-        <w:t>8</w:t>
-      </w:r>
-      <w:r>
-        <w:rPr>
-          <w:rFonts w:eastAsia="SimSun"/>
-          <w:b/>
-          <w:bCs/>
-          <w:sz w:val="24"/>
-          <w:szCs w:val="24"/>
-        </w:rPr>
-        <w:t xml:space="preserve"> —</w:t>
-      </w:r>
-      <w:r>
-        <w:rPr>
-          <w:rFonts w:eastAsia="SimSun"/>
-          <w:b/>
-          <w:bCs/>
-          <w:sz w:val="24"/>
-          <w:szCs w:val="24"/>
-        </w:rPr>
-        <w:t xml:space="preserve"> </w:t>
-      </w:r>
-      <w:r>
-        <w:rPr>
-          <w:rFonts w:eastAsia="SimSun"/>
-          <w:b/>
-          <w:bCs/>
-          <w:sz w:val="24"/>
-          <w:szCs w:val="24"/>
-        </w:rPr>
-        <w:t>Построение диаграммы рассеивания с регрессией</w:t>
+        <w:t xml:space="preserve">Рисунок 6 — </w:t>
+      </w:r>
+      <w:r>
+        <w:rPr>
+          <w:rFonts w:eastAsia="SimSun"/>
+          <w:b/>
+          <w:bCs/>
+          <w:sz w:val="24"/>
+          <w:szCs w:val="24"/>
+        </w:rPr>
+        <w:t>Обучение модели и предсказание</w:t>
       </w:r>
     </w:p>
     <w:p>
@@ -1213,229 +2279,7 @@
           <w:sz w:val="28"/>
           <w:szCs w:val="28"/>
         </w:rPr>
-        <w:t xml:space="preserve">Последняя часть задания заключалась в скачивании </w:t>
-      </w:r>
-      <w:proofErr w:type="spellStart"/>
-      <w:r>
-        <w:rPr>
-          <w:rFonts w:eastAsia="SimSun"/>
-          <w:sz w:val="28"/>
-          <w:szCs w:val="28"/>
-        </w:rPr>
-        <w:t>датасета</w:t>
-      </w:r>
-      <w:proofErr w:type="spellEnd"/>
-      <w:r>
-        <w:rPr>
-          <w:rFonts w:eastAsia="SimSun"/>
-          <w:sz w:val="28"/>
-          <w:szCs w:val="28"/>
-        </w:rPr>
-        <w:t xml:space="preserve"> </w:t>
-      </w:r>
-      <w:proofErr w:type="spellStart"/>
-      <w:r>
-        <w:rPr>
-          <w:rFonts w:eastAsia="SimSun"/>
-          <w:sz w:val="28"/>
-          <w:szCs w:val="28"/>
-          <w:lang w:val="en-US"/>
-        </w:rPr>
-        <w:t>housePrice</w:t>
-      </w:r>
-      <w:proofErr w:type="spellEnd"/>
-      <w:r>
-        <w:rPr>
-          <w:rFonts w:eastAsia="SimSun"/>
-          <w:sz w:val="28"/>
-          <w:szCs w:val="28"/>
-        </w:rPr>
-        <w:t>.</w:t>
-      </w:r>
-      <w:r>
-        <w:rPr>
-          <w:rFonts w:eastAsia="SimSun"/>
-          <w:sz w:val="28"/>
-          <w:szCs w:val="28"/>
-          <w:lang w:val="en-US"/>
-        </w:rPr>
-        <w:t>csv</w:t>
-      </w:r>
-      <w:r>
-        <w:rPr>
-          <w:rFonts w:eastAsia="SimSun"/>
-          <w:sz w:val="28"/>
-          <w:szCs w:val="28"/>
-        </w:rPr>
-        <w:t xml:space="preserve">, </w:t>
-      </w:r>
-      <w:r>
-        <w:rPr>
-          <w:rFonts w:eastAsia="SimSun"/>
-          <w:sz w:val="28"/>
-          <w:szCs w:val="28"/>
-        </w:rPr>
-        <w:t xml:space="preserve">предобработка данных, реализация линейной регрессии вручную, вывод угла наклона и </w:t>
-      </w:r>
-      <w:r>
-        <w:rPr>
-          <w:rFonts w:eastAsia="SimSun"/>
-          <w:sz w:val="28"/>
-          <w:szCs w:val="28"/>
-          <w:lang w:val="en-US"/>
-        </w:rPr>
-        <w:t>y</w:t>
-      </w:r>
-      <w:r>
-        <w:rPr>
-          <w:rFonts w:eastAsia="SimSun"/>
-          <w:sz w:val="28"/>
-          <w:szCs w:val="28"/>
-        </w:rPr>
-        <w:t>-перехвата, построение диаграммы.</w:t>
-      </w:r>
-    </w:p>
-    <w:p>
-      <w:pPr>
-        <w:spacing w:line="360" w:lineRule="auto"/>
-        <w:ind w:firstLine="709"/>
-        <w:jc w:val="both"/>
-        <w:rPr>
-          <w:rFonts w:eastAsia="SimSun"/>
-          <w:sz w:val="28"/>
-          <w:szCs w:val="28"/>
-        </w:rPr>
-      </w:pPr>
-      <w:r>
-        <w:rPr>
-          <w:rFonts w:eastAsia="SimSun"/>
-          <w:sz w:val="28"/>
-          <w:szCs w:val="28"/>
-        </w:rPr>
-        <w:t xml:space="preserve">Для начала был изменен </w:t>
-      </w:r>
-      <w:proofErr w:type="spellStart"/>
-      <w:r>
-        <w:rPr>
-          <w:rFonts w:eastAsia="SimSun"/>
-          <w:sz w:val="28"/>
-          <w:szCs w:val="28"/>
-        </w:rPr>
-        <w:t>нейминг</w:t>
-      </w:r>
-      <w:proofErr w:type="spellEnd"/>
-      <w:r>
-        <w:rPr>
-          <w:rFonts w:eastAsia="SimSun"/>
-          <w:sz w:val="28"/>
-          <w:szCs w:val="28"/>
-        </w:rPr>
-        <w:t xml:space="preserve"> колонок, чтобы было легче ориентироваться в будущем.</w:t>
-      </w:r>
-    </w:p>
-    <w:p>
-      <w:pPr>
-        <w:spacing w:line="360" w:lineRule="auto"/>
-        <w:ind w:firstLine="709"/>
-        <w:jc w:val="both"/>
-        <w:rPr>
-          <w:rFonts w:eastAsia="SimSun"/>
-          <w:sz w:val="28"/>
-          <w:szCs w:val="28"/>
-        </w:rPr>
-      </w:pPr>
-      <w:r>
-        <w:rPr>
-          <w:rFonts w:eastAsia="SimSun"/>
-          <w:sz w:val="28"/>
-          <w:szCs w:val="28"/>
-        </w:rPr>
-        <w:t xml:space="preserve">При изучении было подмечено две вещи: корреляция наиболее очевидна между значениями </w:t>
-      </w:r>
-      <w:proofErr w:type="spellStart"/>
-      <w:r>
-        <w:rPr>
-          <w:rFonts w:eastAsia="SimSun"/>
-          <w:sz w:val="28"/>
-          <w:szCs w:val="28"/>
-          <w:lang w:val="en-US"/>
-        </w:rPr>
-        <w:t>usd</w:t>
-      </w:r>
-      <w:proofErr w:type="spellEnd"/>
-      <w:r>
-        <w:rPr>
-          <w:rFonts w:eastAsia="SimSun"/>
-          <w:sz w:val="28"/>
-          <w:szCs w:val="28"/>
-        </w:rPr>
-        <w:t xml:space="preserve"> </w:t>
-      </w:r>
-      <w:r>
-        <w:rPr>
-          <w:rFonts w:eastAsia="SimSun"/>
-          <w:sz w:val="28"/>
-          <w:szCs w:val="28"/>
-        </w:rPr>
-        <w:t xml:space="preserve">и </w:t>
-      </w:r>
-      <w:r>
-        <w:rPr>
-          <w:rFonts w:eastAsia="SimSun"/>
-          <w:sz w:val="28"/>
-          <w:szCs w:val="28"/>
-          <w:lang w:val="en-US"/>
-        </w:rPr>
-        <w:t>area</w:t>
-      </w:r>
-      <w:r>
-        <w:rPr>
-          <w:rFonts w:eastAsia="SimSun"/>
-          <w:sz w:val="28"/>
-          <w:szCs w:val="28"/>
-        </w:rPr>
-        <w:t xml:space="preserve"> — на них решено было построить линейную регрессию, а также то, что часть значений </w:t>
-      </w:r>
-      <w:r>
-        <w:rPr>
-          <w:rFonts w:eastAsia="SimSun"/>
-          <w:sz w:val="28"/>
-          <w:szCs w:val="28"/>
-          <w:lang w:val="en-US"/>
-        </w:rPr>
-        <w:t>area</w:t>
-      </w:r>
-      <w:r>
-        <w:rPr>
-          <w:rFonts w:eastAsia="SimSun"/>
-          <w:sz w:val="28"/>
-          <w:szCs w:val="28"/>
-        </w:rPr>
-        <w:t xml:space="preserve"> </w:t>
-      </w:r>
-      <w:r>
-        <w:rPr>
-          <w:rFonts w:eastAsia="SimSun"/>
-          <w:sz w:val="28"/>
-          <w:szCs w:val="28"/>
-        </w:rPr>
-        <w:t>–</w:t>
-      </w:r>
-      <w:r>
-        <w:rPr>
-          <w:rFonts w:eastAsia="SimSun"/>
-          <w:sz w:val="28"/>
-          <w:szCs w:val="28"/>
-        </w:rPr>
-        <w:t xml:space="preserve"> </w:t>
-      </w:r>
-      <w:r>
-        <w:rPr>
-          <w:rFonts w:eastAsia="SimSun"/>
-          <w:sz w:val="28"/>
-          <w:szCs w:val="28"/>
-        </w:rPr>
-        <w:t>пропущена. Ввиду их малого количества, было решено заменить недостающие данные на среднее значение данных колонки.</w:t>
+        <w:t>Как мы видим, значения, вычисленные на изначальных данных и данных, полученных смещением, равны.</w:t>
       </w:r>
     </w:p>
     <w:p>
@@ -1454,12 +2298,11 @@
         <w:rPr>
           <w:noProof/>
         </w:rPr>
-        <w:lastRenderedPageBreak/>
         <w:drawing>
-          <wp:inline distT="0" distB="0" distL="0" distR="0" wp14:anchorId="5CA7704C" wp14:editId="2094FCF9">
-            <wp:extent cx="6122035" cy="5497195"/>
-            <wp:effectExtent l="0" t="0" r="0" b="8255"/>
-            <wp:docPr id="20" name="Рисунок 20"/>
+          <wp:inline distT="0" distB="0" distL="0" distR="0" wp14:anchorId="4A266F76" wp14:editId="3F8EF063">
+            <wp:extent cx="4381500" cy="1714500"/>
+            <wp:effectExtent l="0" t="0" r="0" b="0"/>
+            <wp:docPr id="2" name="Рисунок 2"/>
             <wp:cNvGraphicFramePr>
               <a:graphicFrameLocks xmlns:a="http://schemas.openxmlformats.org/drawingml/2006/main" noChangeAspect="1"/>
             </wp:cNvGraphicFramePr>
@@ -1479,7 +2322,7 @@
                   <pic:spPr>
                     <a:xfrm>
                       <a:off x="0" y="0"/>
-                      <a:ext cx="6122035" cy="5497195"/>
+                      <a:ext cx="4381500" cy="1714500"/>
                     </a:xfrm>
                     <a:prstGeom prst="rect">
                       <a:avLst/>
@@ -1512,39 +2355,48 @@
           <w:sz w:val="24"/>
           <w:szCs w:val="24"/>
         </w:rPr>
-        <w:t xml:space="preserve">Рисунок 9 — </w:t>
-      </w:r>
-      <w:r>
-        <w:rPr>
-          <w:rFonts w:eastAsia="SimSun"/>
-          <w:b/>
-          <w:bCs/>
-          <w:sz w:val="24"/>
-          <w:szCs w:val="24"/>
-        </w:rPr>
-        <w:t xml:space="preserve">Скачивание </w:t>
-      </w:r>
-      <w:proofErr w:type="spellStart"/>
-      <w:r>
-        <w:rPr>
-          <w:rFonts w:eastAsia="SimSun"/>
-          <w:b/>
-          <w:bCs/>
-          <w:sz w:val="24"/>
-          <w:szCs w:val="24"/>
-        </w:rPr>
-        <w:t>датасета</w:t>
-      </w:r>
-      <w:proofErr w:type="spellEnd"/>
-      <w:r>
-        <w:rPr>
-          <w:rFonts w:eastAsia="SimSun"/>
-          <w:b/>
-          <w:bCs/>
-          <w:sz w:val="24"/>
-          <w:szCs w:val="24"/>
-        </w:rPr>
-        <w:t xml:space="preserve"> и изменение названий колонок</w:t>
+        <w:t xml:space="preserve">Рисунок 7 — </w:t>
+      </w:r>
+      <w:r>
+        <w:rPr>
+          <w:rFonts w:eastAsia="SimSun"/>
+          <w:b/>
+          <w:bCs/>
+          <w:sz w:val="24"/>
+          <w:szCs w:val="24"/>
+        </w:rPr>
+        <w:t xml:space="preserve">Угол наклона и </w:t>
+      </w:r>
+      <w:r>
+        <w:rPr>
+          <w:rFonts w:eastAsia="SimSun"/>
+          <w:b/>
+          <w:bCs/>
+          <w:sz w:val="24"/>
+          <w:szCs w:val="24"/>
+          <w:lang w:val="en-US"/>
+        </w:rPr>
+        <w:t>y</w:t>
+      </w:r>
+      <w:r>
+        <w:rPr>
+          <w:rFonts w:eastAsia="SimSun"/>
+          <w:b/>
+          <w:bCs/>
+          <w:sz w:val="24"/>
+          <w:szCs w:val="24"/>
+        </w:rPr>
+        <w:t>-</w:t>
+      </w:r>
+      <w:r>
+        <w:rPr>
+          <w:rFonts w:eastAsia="SimSun"/>
+          <w:b/>
+          <w:bCs/>
+          <w:sz w:val="24"/>
+          <w:szCs w:val="24"/>
+        </w:rPr>
+        <w:t>перехват</w:t>
       </w:r>
     </w:p>
     <w:p>
@@ -1563,11 +2415,12 @@
         <w:rPr>
           <w:noProof/>
         </w:rPr>
+        <w:lastRenderedPageBreak/>
         <w:drawing>
-          <wp:inline distT="0" distB="0" distL="0" distR="0" wp14:anchorId="3EA58B4F" wp14:editId="6142FB53">
-            <wp:extent cx="6122035" cy="3065780"/>
-            <wp:effectExtent l="0" t="0" r="0" b="1270"/>
-            <wp:docPr id="21" name="Рисунок 21"/>
+          <wp:inline distT="0" distB="0" distL="0" distR="0" wp14:anchorId="45175461" wp14:editId="6D3D6719">
+            <wp:extent cx="6122035" cy="1558925"/>
+            <wp:effectExtent l="0" t="0" r="0" b="3175"/>
+            <wp:docPr id="11" name="Рисунок 11"/>
             <wp:cNvGraphicFramePr>
               <a:graphicFrameLocks xmlns:a="http://schemas.openxmlformats.org/drawingml/2006/main" noChangeAspect="1"/>
             </wp:cNvGraphicFramePr>
@@ -1587,7 +2440,7 @@
                   <pic:spPr>
                     <a:xfrm>
                       <a:off x="0" y="0"/>
-                      <a:ext cx="6122035" cy="3065780"/>
+                      <a:ext cx="6122035" cy="1558925"/>
                     </a:xfrm>
                     <a:prstGeom prst="rect">
                       <a:avLst/>
@@ -1614,45 +2467,13 @@
       </w:pPr>
       <w:r>
         <w:rPr>
-          <w:rFonts w:eastAsia="SimSun"/>
-          <w:b/>
-          <w:bCs/>
-          <w:sz w:val="24"/>
-          <w:szCs w:val="24"/>
-        </w:rPr>
-        <w:t xml:space="preserve">Рисунок 10 — </w:t>
-      </w:r>
-      <w:r>
-        <w:rPr>
-          <w:rFonts w:eastAsia="SimSun"/>
-          <w:b/>
-          <w:bCs/>
-          <w:sz w:val="24"/>
-          <w:szCs w:val="24"/>
-        </w:rPr>
-        <w:t>Просмотр матрицы корреляции</w:t>
-      </w:r>
-    </w:p>
-    <w:p>
-      <w:pPr>
-        <w:spacing w:line="360" w:lineRule="auto"/>
-        <w:jc w:val="both"/>
-        <w:rPr>
-          <w:rFonts w:eastAsia="SimSun"/>
-          <w:sz w:val="28"/>
-          <w:szCs w:val="28"/>
-        </w:rPr>
-      </w:pPr>
-      <w:r>
-        <w:rPr>
           <w:noProof/>
         </w:rPr>
-        <w:lastRenderedPageBreak/>
         <w:drawing>
-          <wp:inline distT="0" distB="0" distL="0" distR="0" wp14:anchorId="3E484BE9" wp14:editId="04D08270">
-            <wp:extent cx="6122035" cy="5769610"/>
-            <wp:effectExtent l="0" t="0" r="0" b="2540"/>
-            <wp:docPr id="22" name="Рисунок 22"/>
+          <wp:inline distT="0" distB="0" distL="0" distR="0" wp14:anchorId="63D88DD9" wp14:editId="1EAAA273">
+            <wp:extent cx="6122035" cy="3616325"/>
+            <wp:effectExtent l="0" t="0" r="0" b="3175"/>
+            <wp:docPr id="27" name="Рисунок 27"/>
             <wp:cNvGraphicFramePr>
               <a:graphicFrameLocks xmlns:a="http://schemas.openxmlformats.org/drawingml/2006/main" noChangeAspect="1"/>
             </wp:cNvGraphicFramePr>
@@ -1672,7 +2493,7 @@
                   <pic:spPr>
                     <a:xfrm>
                       <a:off x="0" y="0"/>
-                      <a:ext cx="6122035" cy="5769610"/>
+                      <a:ext cx="6122035" cy="3616325"/>
                     </a:xfrm>
                     <a:prstGeom prst="rect">
                       <a:avLst/>
@@ -1705,30 +2526,260 @@
           <w:sz w:val="24"/>
           <w:szCs w:val="24"/>
         </w:rPr>
-        <w:t xml:space="preserve">Рисунок 11 — </w:t>
-      </w:r>
-      <w:r>
-        <w:rPr>
-          <w:rFonts w:eastAsia="SimSun"/>
-          <w:b/>
-          <w:bCs/>
-          <w:sz w:val="24"/>
-          <w:szCs w:val="24"/>
-        </w:rPr>
-        <w:t xml:space="preserve">Проверка </w:t>
-      </w:r>
-      <w:proofErr w:type="spellStart"/>
-      <w:r>
-        <w:rPr>
-          <w:rFonts w:eastAsia="SimSun"/>
-          <w:b/>
-          <w:bCs/>
-          <w:sz w:val="24"/>
-          <w:szCs w:val="24"/>
-        </w:rPr>
-        <w:t>датасета</w:t>
-      </w:r>
-      <w:proofErr w:type="spellEnd"/>
+        <w:t>Рисунок</w:t>
+      </w:r>
+      <w:r>
+        <w:rPr>
+          <w:rFonts w:eastAsia="SimSun"/>
+          <w:b/>
+          <w:bCs/>
+          <w:sz w:val="24"/>
+          <w:szCs w:val="24"/>
+        </w:rPr>
+        <w:t xml:space="preserve"> </w:t>
+      </w:r>
+      <w:r>
+        <w:rPr>
+          <w:rFonts w:eastAsia="SimSun"/>
+          <w:b/>
+          <w:bCs/>
+          <w:sz w:val="24"/>
+          <w:szCs w:val="24"/>
+        </w:rPr>
+        <w:t>8</w:t>
+      </w:r>
+      <w:r>
+        <w:rPr>
+          <w:rFonts w:eastAsia="SimSun"/>
+          <w:b/>
+          <w:bCs/>
+          <w:sz w:val="24"/>
+          <w:szCs w:val="24"/>
+        </w:rPr>
+        <w:t xml:space="preserve"> —</w:t>
+      </w:r>
+      <w:r>
+        <w:rPr>
+          <w:rFonts w:eastAsia="SimSun"/>
+          <w:b/>
+          <w:bCs/>
+          <w:sz w:val="24"/>
+          <w:szCs w:val="24"/>
+        </w:rPr>
+        <w:t xml:space="preserve"> </w:t>
+      </w:r>
+      <w:r>
+        <w:rPr>
+          <w:rFonts w:eastAsia="SimSun"/>
+          <w:b/>
+          <w:bCs/>
+          <w:sz w:val="24"/>
+          <w:szCs w:val="24"/>
+        </w:rPr>
+        <w:t>Построение диаграммы рассеивания с регрессией</w:t>
+      </w:r>
+    </w:p>
+    <w:p>
+      <w:pPr>
+        <w:spacing w:line="360" w:lineRule="auto"/>
+        <w:ind w:firstLine="709"/>
+        <w:jc w:val="both"/>
+        <w:rPr>
+          <w:rFonts w:eastAsia="SimSun"/>
+          <w:sz w:val="28"/>
+          <w:szCs w:val="28"/>
+        </w:rPr>
+      </w:pPr>
+      <w:r>
+        <w:rPr>
+          <w:rFonts w:eastAsia="SimSun"/>
+          <w:sz w:val="28"/>
+          <w:szCs w:val="28"/>
+        </w:rPr>
+        <w:t xml:space="preserve">Последняя часть задания заключалась в скачивании датасета </w:t>
+      </w:r>
+      <w:r>
+        <w:rPr>
+          <w:rFonts w:eastAsia="SimSun"/>
+          <w:sz w:val="28"/>
+          <w:szCs w:val="28"/>
+          <w:lang w:val="en-US"/>
+        </w:rPr>
+        <w:t>housePrice</w:t>
+      </w:r>
+      <w:r>
+        <w:rPr>
+          <w:rFonts w:eastAsia="SimSun"/>
+          <w:sz w:val="28"/>
+          <w:szCs w:val="28"/>
+        </w:rPr>
+        <w:t>.</w:t>
+      </w:r>
+      <w:r>
+        <w:rPr>
+          <w:rFonts w:eastAsia="SimSun"/>
+          <w:sz w:val="28"/>
+          <w:szCs w:val="28"/>
+          <w:lang w:val="en-US"/>
+        </w:rPr>
+        <w:t>csv</w:t>
+      </w:r>
+      <w:r>
+        <w:rPr>
+          <w:rFonts w:eastAsia="SimSun"/>
+          <w:sz w:val="28"/>
+          <w:szCs w:val="28"/>
+        </w:rPr>
+        <w:t xml:space="preserve">, </w:t>
+      </w:r>
+      <w:r>
+        <w:rPr>
+          <w:rFonts w:eastAsia="SimSun"/>
+          <w:sz w:val="28"/>
+          <w:szCs w:val="28"/>
+        </w:rPr>
+        <w:t xml:space="preserve">предобработка данных, реализация линейной регрессии вручную, вывод угла наклона и </w:t>
+      </w:r>
+      <w:r>
+        <w:rPr>
+          <w:rFonts w:eastAsia="SimSun"/>
+          <w:sz w:val="28"/>
+          <w:szCs w:val="28"/>
+          <w:lang w:val="en-US"/>
+        </w:rPr>
+        <w:t>y</w:t>
+      </w:r>
+      <w:r>
+        <w:rPr>
+          <w:rFonts w:eastAsia="SimSun"/>
+          <w:sz w:val="28"/>
+          <w:szCs w:val="28"/>
+        </w:rPr>
+        <w:t>-перехвата, построение диаграммы.</w:t>
+      </w:r>
+    </w:p>
+    <w:p>
+      <w:pPr>
+        <w:spacing w:line="360" w:lineRule="auto"/>
+        <w:ind w:firstLine="709"/>
+        <w:jc w:val="both"/>
+        <w:rPr>
+          <w:rFonts w:eastAsia="SimSun"/>
+          <w:sz w:val="28"/>
+          <w:szCs w:val="28"/>
+        </w:rPr>
+      </w:pPr>
+      <w:r>
+        <w:rPr>
+          <w:rFonts w:eastAsia="SimSun"/>
+          <w:sz w:val="28"/>
+          <w:szCs w:val="28"/>
+        </w:rPr>
+        <w:t>Для начала был изменен нейминг колонок, чтобы было легче ориентироваться в будущем.</w:t>
+      </w:r>
+    </w:p>
+    <w:p>
+      <w:pPr>
+        <w:spacing w:line="360" w:lineRule="auto"/>
+        <w:ind w:firstLine="709"/>
+        <w:jc w:val="both"/>
+        <w:rPr>
+          <w:rFonts w:eastAsia="SimSun"/>
+          <w:sz w:val="28"/>
+          <w:szCs w:val="28"/>
+        </w:rPr>
+      </w:pPr>
+      <w:r>
+        <w:rPr>
+          <w:rFonts w:eastAsia="SimSun"/>
+          <w:sz w:val="28"/>
+          <w:szCs w:val="28"/>
+        </w:rPr>
+        <w:t xml:space="preserve">При изучении было подмечено две вещи: корреляция наиболее очевидна между значениями </w:t>
+      </w:r>
+      <w:r>
+        <w:rPr>
+          <w:rFonts w:eastAsia="SimSun"/>
+          <w:sz w:val="28"/>
+          <w:szCs w:val="28"/>
+          <w:lang w:val="en-US"/>
+        </w:rPr>
+        <w:t>usd</w:t>
+      </w:r>
+      <w:r>
+        <w:rPr>
+          <w:rFonts w:eastAsia="SimSun"/>
+          <w:sz w:val="28"/>
+          <w:szCs w:val="28"/>
+        </w:rPr>
+        <w:t xml:space="preserve"> </w:t>
+      </w:r>
+      <w:r>
+        <w:rPr>
+          <w:rFonts w:eastAsia="SimSun"/>
+          <w:sz w:val="28"/>
+          <w:szCs w:val="28"/>
+        </w:rPr>
+        <w:t xml:space="preserve">и </w:t>
+      </w:r>
+      <w:r>
+        <w:rPr>
+          <w:rFonts w:eastAsia="SimSun"/>
+          <w:sz w:val="28"/>
+          <w:szCs w:val="28"/>
+          <w:lang w:val="en-US"/>
+        </w:rPr>
+        <w:t>area</w:t>
+      </w:r>
+      <w:r>
+        <w:rPr>
+          <w:rFonts w:eastAsia="SimSun"/>
+          <w:sz w:val="28"/>
+          <w:szCs w:val="28"/>
+        </w:rPr>
+        <w:t xml:space="preserve"> — на них решено было построить линейную регрессию, а также то, что часть значений </w:t>
+      </w:r>
+      <w:r>
+        <w:rPr>
+          <w:rFonts w:eastAsia="SimSun"/>
+          <w:sz w:val="28"/>
+          <w:szCs w:val="28"/>
+          <w:lang w:val="en-US"/>
+        </w:rPr>
+        <w:t>area</w:t>
+      </w:r>
+      <w:r>
+        <w:rPr>
+          <w:rFonts w:eastAsia="SimSun"/>
+          <w:sz w:val="28"/>
+          <w:szCs w:val="28"/>
+        </w:rPr>
+        <w:t xml:space="preserve"> </w:t>
+      </w:r>
+      <w:r>
+        <w:rPr>
+          <w:rFonts w:eastAsia="SimSun"/>
+          <w:sz w:val="28"/>
+          <w:szCs w:val="28"/>
+        </w:rPr>
+        <w:t>–</w:t>
+      </w:r>
+      <w:r>
+        <w:rPr>
+          <w:rFonts w:eastAsia="SimSun"/>
+          <w:sz w:val="28"/>
+          <w:szCs w:val="28"/>
+        </w:rPr>
+        <w:t xml:space="preserve"> </w:t>
+      </w:r>
+      <w:r>
+        <w:rPr>
+          <w:rFonts w:eastAsia="SimSun"/>
+          <w:sz w:val="28"/>
+          <w:szCs w:val="28"/>
+        </w:rPr>
+        <w:t>пропущена. Ввиду их малого количества, было решено заменить недостающие данные на среднее значение данных колонки.</w:t>
+      </w:r>
     </w:p>
     <w:p>
       <w:pPr>
@@ -1748,10 +2799,10 @@
         </w:rPr>
         <w:lastRenderedPageBreak/>
         <w:drawing>
-          <wp:inline distT="0" distB="0" distL="0" distR="0" wp14:anchorId="526B797B" wp14:editId="002044F2">
-            <wp:extent cx="4733925" cy="6543675"/>
-            <wp:effectExtent l="0" t="0" r="9525" b="9525"/>
-            <wp:docPr id="23" name="Рисунок 23"/>
+          <wp:inline distT="0" distB="0" distL="0" distR="0" wp14:anchorId="5CA7704C" wp14:editId="2094FCF9">
+            <wp:extent cx="6122035" cy="5497195"/>
+            <wp:effectExtent l="0" t="0" r="0" b="8255"/>
+            <wp:docPr id="20" name="Рисунок 20"/>
             <wp:cNvGraphicFramePr>
               <a:graphicFrameLocks xmlns:a="http://schemas.openxmlformats.org/drawingml/2006/main" noChangeAspect="1"/>
             </wp:cNvGraphicFramePr>
@@ -1771,7 +2822,7 @@
                   <pic:spPr>
                     <a:xfrm>
                       <a:off x="0" y="0"/>
-                      <a:ext cx="4733925" cy="6543675"/>
+                      <a:ext cx="6122035" cy="5497195"/>
                     </a:xfrm>
                     <a:prstGeom prst="rect">
                       <a:avLst/>
@@ -1804,17 +2855,17 @@
           <w:sz w:val="24"/>
           <w:szCs w:val="24"/>
         </w:rPr>
-        <w:t xml:space="preserve">Рисунок 12 — </w:t>
-      </w:r>
-      <w:r>
-        <w:rPr>
-          <w:rFonts w:eastAsia="SimSun"/>
-          <w:b/>
-          <w:bCs/>
-          <w:sz w:val="24"/>
-          <w:szCs w:val="24"/>
-        </w:rPr>
-        <w:t>Заполнение пустых строк</w:t>
+        <w:t xml:space="preserve">Рисунок 9 — </w:t>
+      </w:r>
+      <w:r>
+        <w:rPr>
+          <w:rFonts w:eastAsia="SimSun"/>
+          <w:b/>
+          <w:bCs/>
+          <w:sz w:val="24"/>
+          <w:szCs w:val="24"/>
+        </w:rPr>
+        <w:t>Скачивание датасета и изменение названий колонок</w:t>
       </w:r>
     </w:p>
     <w:p>
@@ -1833,12 +2884,11 @@
         <w:rPr>
           <w:noProof/>
         </w:rPr>
-        <w:lastRenderedPageBreak/>
         <w:drawing>
-          <wp:inline distT="0" distB="0" distL="0" distR="0" wp14:anchorId="14D90A08" wp14:editId="6562A1A2">
-            <wp:extent cx="5305425" cy="4505325"/>
-            <wp:effectExtent l="0" t="0" r="9525" b="9525"/>
-            <wp:docPr id="24" name="Рисунок 24"/>
+          <wp:inline distT="0" distB="0" distL="0" distR="0" wp14:anchorId="3EA58B4F" wp14:editId="6142FB53">
+            <wp:extent cx="6122035" cy="3065780"/>
+            <wp:effectExtent l="0" t="0" r="0" b="1270"/>
+            <wp:docPr id="21" name="Рисунок 21"/>
             <wp:cNvGraphicFramePr>
               <a:graphicFrameLocks xmlns:a="http://schemas.openxmlformats.org/drawingml/2006/main" noChangeAspect="1"/>
             </wp:cNvGraphicFramePr>
@@ -1858,7 +2908,7 @@
                   <pic:spPr>
                     <a:xfrm>
                       <a:off x="0" y="0"/>
-                      <a:ext cx="5305425" cy="4505325"/>
+                      <a:ext cx="6122035" cy="3065780"/>
                     </a:xfrm>
                     <a:prstGeom prst="rect">
                       <a:avLst/>
@@ -1891,40 +2941,39 @@
           <w:sz w:val="24"/>
           <w:szCs w:val="24"/>
         </w:rPr>
-        <w:t xml:space="preserve">Рисунок 13 — </w:t>
-      </w:r>
-      <w:r>
-        <w:rPr>
-          <w:rFonts w:eastAsia="SimSun"/>
-          <w:b/>
-          <w:bCs/>
-          <w:sz w:val="24"/>
-          <w:szCs w:val="24"/>
-        </w:rPr>
-        <w:t>Построение диаграммы рассеивания</w:t>
+        <w:t xml:space="preserve">Рисунок 10 — </w:t>
+      </w:r>
+      <w:r>
+        <w:rPr>
+          <w:rFonts w:eastAsia="SimSun"/>
+          <w:b/>
+          <w:bCs/>
+          <w:sz w:val="24"/>
+          <w:szCs w:val="24"/>
+        </w:rPr>
+        <w:t>Просмотр матрицы корреляции</w:t>
       </w:r>
     </w:p>
     <w:p>
       <w:pPr>
         <w:spacing w:line="360" w:lineRule="auto"/>
-        <w:jc w:val="center"/>
-        <w:rPr>
-          <w:rFonts w:eastAsia="SimSun"/>
-          <w:b/>
-          <w:bCs/>
-          <w:sz w:val="24"/>
-          <w:szCs w:val="24"/>
+        <w:jc w:val="both"/>
+        <w:rPr>
+          <w:rFonts w:eastAsia="SimSun"/>
+          <w:sz w:val="28"/>
+          <w:szCs w:val="28"/>
         </w:rPr>
       </w:pPr>
       <w:r>
         <w:rPr>
           <w:noProof/>
         </w:rPr>
+        <w:lastRenderedPageBreak/>
         <w:drawing>
-          <wp:inline distT="0" distB="0" distL="0" distR="0" wp14:anchorId="29A5825E" wp14:editId="4D872BC9">
-            <wp:extent cx="5314950" cy="3038475"/>
-            <wp:effectExtent l="0" t="0" r="0" b="9525"/>
-            <wp:docPr id="25" name="Рисунок 25"/>
+          <wp:inline distT="0" distB="0" distL="0" distR="0" wp14:anchorId="3E484BE9" wp14:editId="04D08270">
+            <wp:extent cx="6122035" cy="5769610"/>
+            <wp:effectExtent l="0" t="0" r="0" b="2540"/>
+            <wp:docPr id="22" name="Рисунок 22"/>
             <wp:cNvGraphicFramePr>
               <a:graphicFrameLocks xmlns:a="http://schemas.openxmlformats.org/drawingml/2006/main" noChangeAspect="1"/>
             </wp:cNvGraphicFramePr>
@@ -1944,7 +2993,7 @@
                   <pic:spPr>
                     <a:xfrm>
                       <a:off x="0" y="0"/>
-                      <a:ext cx="5314950" cy="3038475"/>
+                      <a:ext cx="6122035" cy="5769610"/>
                     </a:xfrm>
                     <a:prstGeom prst="rect">
                       <a:avLst/>
@@ -1977,38 +3026,27 @@
           <w:sz w:val="24"/>
           <w:szCs w:val="24"/>
         </w:rPr>
-        <w:t xml:space="preserve">Рисунок 14 — Вычисление и вывод наклона и </w:t>
-      </w:r>
-      <w:r>
-        <w:rPr>
-          <w:rFonts w:eastAsia="SimSun"/>
-          <w:b/>
-          <w:bCs/>
-          <w:sz w:val="24"/>
-          <w:szCs w:val="24"/>
-          <w:lang w:val="en-US"/>
-        </w:rPr>
-        <w:t>y</w:t>
-      </w:r>
-      <w:r>
-        <w:rPr>
-          <w:rFonts w:eastAsia="SimSun"/>
-          <w:b/>
-          <w:bCs/>
-          <w:sz w:val="24"/>
-          <w:szCs w:val="24"/>
-        </w:rPr>
-        <w:t>-</w:t>
-      </w:r>
-      <w:r>
-        <w:rPr>
-          <w:rFonts w:eastAsia="SimSun"/>
-          <w:b/>
-          <w:bCs/>
-          <w:sz w:val="24"/>
-          <w:szCs w:val="24"/>
-        </w:rPr>
-        <w:t>перехвата</w:t>
+        <w:t xml:space="preserve">Рисунок 11 — </w:t>
+      </w:r>
+      <w:r>
+        <w:rPr>
+          <w:rFonts w:eastAsia="SimSun"/>
+          <w:b/>
+          <w:bCs/>
+          <w:sz w:val="24"/>
+          <w:szCs w:val="24"/>
+        </w:rPr>
+        <w:t xml:space="preserve">Проверка </w:t>
+      </w:r>
+      <w:r>
+        <w:rPr>
+          <w:rFonts w:eastAsia="SimSun"/>
+          <w:b/>
+          <w:bCs/>
+          <w:sz w:val="24"/>
+          <w:szCs w:val="24"/>
+        </w:rPr>
+        <w:t>датасета</w:t>
       </w:r>
     </w:p>
     <w:p>
@@ -2029,10 +3067,10 @@
         </w:rPr>
         <w:lastRenderedPageBreak/>
         <w:drawing>
-          <wp:inline distT="0" distB="0" distL="0" distR="0" wp14:anchorId="785C187D" wp14:editId="00246861">
-            <wp:extent cx="5610225" cy="7124700"/>
-            <wp:effectExtent l="0" t="0" r="9525" b="0"/>
-            <wp:docPr id="26" name="Рисунок 26"/>
+          <wp:inline distT="0" distB="0" distL="0" distR="0" wp14:anchorId="526B797B" wp14:editId="002044F2">
+            <wp:extent cx="4733925" cy="6543675"/>
+            <wp:effectExtent l="0" t="0" r="9525" b="9525"/>
+            <wp:docPr id="23" name="Рисунок 23"/>
             <wp:cNvGraphicFramePr>
               <a:graphicFrameLocks xmlns:a="http://schemas.openxmlformats.org/drawingml/2006/main" noChangeAspect="1"/>
             </wp:cNvGraphicFramePr>
@@ -2052,6 +3090,287 @@
                   <pic:spPr>
                     <a:xfrm>
                       <a:off x="0" y="0"/>
+                      <a:ext cx="4733925" cy="6543675"/>
+                    </a:xfrm>
+                    <a:prstGeom prst="rect">
+                      <a:avLst/>
+                    </a:prstGeom>
+                  </pic:spPr>
+                </pic:pic>
+              </a:graphicData>
+            </a:graphic>
+          </wp:inline>
+        </w:drawing>
+      </w:r>
+    </w:p>
+    <w:p>
+      <w:pPr>
+        <w:spacing w:line="360" w:lineRule="auto"/>
+        <w:jc w:val="center"/>
+        <w:rPr>
+          <w:rFonts w:eastAsia="SimSun"/>
+          <w:b/>
+          <w:bCs/>
+          <w:sz w:val="24"/>
+          <w:szCs w:val="24"/>
+        </w:rPr>
+      </w:pPr>
+      <w:r>
+        <w:rPr>
+          <w:rFonts w:eastAsia="SimSun"/>
+          <w:b/>
+          <w:bCs/>
+          <w:sz w:val="24"/>
+          <w:szCs w:val="24"/>
+        </w:rPr>
+        <w:t xml:space="preserve">Рисунок 12 — </w:t>
+      </w:r>
+      <w:r>
+        <w:rPr>
+          <w:rFonts w:eastAsia="SimSun"/>
+          <w:b/>
+          <w:bCs/>
+          <w:sz w:val="24"/>
+          <w:szCs w:val="24"/>
+        </w:rPr>
+        <w:t>Заполнение пустых строк</w:t>
+      </w:r>
+    </w:p>
+    <w:p>
+      <w:pPr>
+        <w:spacing w:line="360" w:lineRule="auto"/>
+        <w:jc w:val="center"/>
+        <w:rPr>
+          <w:rFonts w:eastAsia="SimSun"/>
+          <w:b/>
+          <w:bCs/>
+          <w:sz w:val="24"/>
+          <w:szCs w:val="24"/>
+        </w:rPr>
+      </w:pPr>
+      <w:r>
+        <w:rPr>
+          <w:noProof/>
+        </w:rPr>
+        <w:lastRenderedPageBreak/>
+        <w:drawing>
+          <wp:inline distT="0" distB="0" distL="0" distR="0" wp14:anchorId="14D90A08" wp14:editId="6562A1A2">
+            <wp:extent cx="5305425" cy="4505325"/>
+            <wp:effectExtent l="0" t="0" r="9525" b="9525"/>
+            <wp:docPr id="24" name="Рисунок 24"/>
+            <wp:cNvGraphicFramePr>
+              <a:graphicFrameLocks xmlns:a="http://schemas.openxmlformats.org/drawingml/2006/main" noChangeAspect="1"/>
+            </wp:cNvGraphicFramePr>
+            <a:graphic xmlns:a="http://schemas.openxmlformats.org/drawingml/2006/main">
+              <a:graphicData uri="http://schemas.openxmlformats.org/drawingml/2006/picture">
+                <pic:pic xmlns:pic="http://schemas.openxmlformats.org/drawingml/2006/picture">
+                  <pic:nvPicPr>
+                    <pic:cNvPr id="1" name=""/>
+                    <pic:cNvPicPr/>
+                  </pic:nvPicPr>
+                  <pic:blipFill>
+                    <a:blip r:embed="rId22"/>
+                    <a:stretch>
+                      <a:fillRect/>
+                    </a:stretch>
+                  </pic:blipFill>
+                  <pic:spPr>
+                    <a:xfrm>
+                      <a:off x="0" y="0"/>
+                      <a:ext cx="5305425" cy="4505325"/>
+                    </a:xfrm>
+                    <a:prstGeom prst="rect">
+                      <a:avLst/>
+                    </a:prstGeom>
+                  </pic:spPr>
+                </pic:pic>
+              </a:graphicData>
+            </a:graphic>
+          </wp:inline>
+        </w:drawing>
+      </w:r>
+    </w:p>
+    <w:p>
+      <w:pPr>
+        <w:spacing w:line="360" w:lineRule="auto"/>
+        <w:jc w:val="center"/>
+        <w:rPr>
+          <w:rFonts w:eastAsia="SimSun"/>
+          <w:b/>
+          <w:bCs/>
+          <w:sz w:val="24"/>
+          <w:szCs w:val="24"/>
+        </w:rPr>
+      </w:pPr>
+      <w:r>
+        <w:rPr>
+          <w:rFonts w:eastAsia="SimSun"/>
+          <w:b/>
+          <w:bCs/>
+          <w:sz w:val="24"/>
+          <w:szCs w:val="24"/>
+        </w:rPr>
+        <w:t xml:space="preserve">Рисунок 13 — </w:t>
+      </w:r>
+      <w:r>
+        <w:rPr>
+          <w:rFonts w:eastAsia="SimSun"/>
+          <w:b/>
+          <w:bCs/>
+          <w:sz w:val="24"/>
+          <w:szCs w:val="24"/>
+        </w:rPr>
+        <w:t>Построение диаграммы рассеивания</w:t>
+      </w:r>
+    </w:p>
+    <w:p>
+      <w:pPr>
+        <w:spacing w:line="360" w:lineRule="auto"/>
+        <w:jc w:val="center"/>
+        <w:rPr>
+          <w:rFonts w:eastAsia="SimSun"/>
+          <w:b/>
+          <w:bCs/>
+          <w:sz w:val="24"/>
+          <w:szCs w:val="24"/>
+        </w:rPr>
+      </w:pPr>
+      <w:r>
+        <w:rPr>
+          <w:noProof/>
+        </w:rPr>
+        <w:drawing>
+          <wp:inline distT="0" distB="0" distL="0" distR="0" wp14:anchorId="29A5825E" wp14:editId="4D872BC9">
+            <wp:extent cx="5314950" cy="3038475"/>
+            <wp:effectExtent l="0" t="0" r="0" b="9525"/>
+            <wp:docPr id="25" name="Рисунок 25"/>
+            <wp:cNvGraphicFramePr>
+              <a:graphicFrameLocks xmlns:a="http://schemas.openxmlformats.org/drawingml/2006/main" noChangeAspect="1"/>
+            </wp:cNvGraphicFramePr>
+            <a:graphic xmlns:a="http://schemas.openxmlformats.org/drawingml/2006/main">
+              <a:graphicData uri="http://schemas.openxmlformats.org/drawingml/2006/picture">
+                <pic:pic xmlns:pic="http://schemas.openxmlformats.org/drawingml/2006/picture">
+                  <pic:nvPicPr>
+                    <pic:cNvPr id="1" name=""/>
+                    <pic:cNvPicPr/>
+                  </pic:nvPicPr>
+                  <pic:blipFill>
+                    <a:blip r:embed="rId23"/>
+                    <a:stretch>
+                      <a:fillRect/>
+                    </a:stretch>
+                  </pic:blipFill>
+                  <pic:spPr>
+                    <a:xfrm>
+                      <a:off x="0" y="0"/>
+                      <a:ext cx="5314950" cy="3038475"/>
+                    </a:xfrm>
+                    <a:prstGeom prst="rect">
+                      <a:avLst/>
+                    </a:prstGeom>
+                  </pic:spPr>
+                </pic:pic>
+              </a:graphicData>
+            </a:graphic>
+          </wp:inline>
+        </w:drawing>
+      </w:r>
+    </w:p>
+    <w:p>
+      <w:pPr>
+        <w:spacing w:line="360" w:lineRule="auto"/>
+        <w:jc w:val="center"/>
+        <w:rPr>
+          <w:rFonts w:eastAsia="SimSun"/>
+          <w:b/>
+          <w:bCs/>
+          <w:sz w:val="24"/>
+          <w:szCs w:val="24"/>
+        </w:rPr>
+      </w:pPr>
+      <w:r>
+        <w:rPr>
+          <w:rFonts w:eastAsia="SimSun"/>
+          <w:b/>
+          <w:bCs/>
+          <w:sz w:val="24"/>
+          <w:szCs w:val="24"/>
+        </w:rPr>
+        <w:t xml:space="preserve">Рисунок 14 — Вычисление и вывод наклона и </w:t>
+      </w:r>
+      <w:r>
+        <w:rPr>
+          <w:rFonts w:eastAsia="SimSun"/>
+          <w:b/>
+          <w:bCs/>
+          <w:sz w:val="24"/>
+          <w:szCs w:val="24"/>
+          <w:lang w:val="en-US"/>
+        </w:rPr>
+        <w:t>y</w:t>
+      </w:r>
+      <w:r>
+        <w:rPr>
+          <w:rFonts w:eastAsia="SimSun"/>
+          <w:b/>
+          <w:bCs/>
+          <w:sz w:val="24"/>
+          <w:szCs w:val="24"/>
+        </w:rPr>
+        <w:t>-</w:t>
+      </w:r>
+      <w:r>
+        <w:rPr>
+          <w:rFonts w:eastAsia="SimSun"/>
+          <w:b/>
+          <w:bCs/>
+          <w:sz w:val="24"/>
+          <w:szCs w:val="24"/>
+        </w:rPr>
+        <w:t>перехвата</w:t>
+      </w:r>
+    </w:p>
+    <w:p>
+      <w:pPr>
+        <w:spacing w:line="360" w:lineRule="auto"/>
+        <w:jc w:val="center"/>
+        <w:rPr>
+          <w:rFonts w:eastAsia="SimSun"/>
+          <w:b/>
+          <w:bCs/>
+          <w:sz w:val="24"/>
+          <w:szCs w:val="24"/>
+        </w:rPr>
+      </w:pPr>
+      <w:r>
+        <w:rPr>
+          <w:noProof/>
+        </w:rPr>
+        <w:lastRenderedPageBreak/>
+        <w:drawing>
+          <wp:inline distT="0" distB="0" distL="0" distR="0" wp14:anchorId="785C187D" wp14:editId="00246861">
+            <wp:extent cx="5610225" cy="7124700"/>
+            <wp:effectExtent l="0" t="0" r="9525" b="0"/>
+            <wp:docPr id="26" name="Рисунок 26"/>
+            <wp:cNvGraphicFramePr>
+              <a:graphicFrameLocks xmlns:a="http://schemas.openxmlformats.org/drawingml/2006/main" noChangeAspect="1"/>
+            </wp:cNvGraphicFramePr>
+            <a:graphic xmlns:a="http://schemas.openxmlformats.org/drawingml/2006/main">
+              <a:graphicData uri="http://schemas.openxmlformats.org/drawingml/2006/picture">
+                <pic:pic xmlns:pic="http://schemas.openxmlformats.org/drawingml/2006/picture">
+                  <pic:nvPicPr>
+                    <pic:cNvPr id="1" name=""/>
+                    <pic:cNvPicPr/>
+                  </pic:nvPicPr>
+                  <pic:blipFill>
+                    <a:blip r:embed="rId24"/>
+                    <a:stretch>
+                      <a:fillRect/>
+                    </a:stretch>
+                  </pic:blipFill>
+                  <pic:spPr>
+                    <a:xfrm>
+                      <a:off x="0" y="0"/>
                       <a:ext cx="5610225" cy="7124700"/>
                     </a:xfrm>
                     <a:prstGeom prst="rect">
@@ -2098,7 +3417,7 @@
           <w:rFonts w:eastAsia="SimSun"/>
         </w:rPr>
       </w:pPr>
-      <w:bookmarkStart w:id="0" w:name="_Toc100768031"/>
+      <w:bookmarkStart w:id="49" w:name="_Toc100768031"/>
       <w:r>
         <w:rPr>
           <w:rFonts w:eastAsia="SimSun"/>
@@ -2106,7 +3425,7 @@
         <w:lastRenderedPageBreak/>
         <w:t>ВЫВОДЫ</w:t>
       </w:r>
-      <w:bookmarkEnd w:id="0"/>
+      <w:bookmarkEnd w:id="49"/>
     </w:p>
     <w:p>
       <w:pPr>
@@ -2177,7 +3496,6 @@
         </w:rPr>
         <w:t xml:space="preserve">, </w:t>
       </w:r>
-      <w:proofErr w:type="spellStart"/>
       <w:r>
         <w:rPr>
           <w:rFonts w:eastAsia="SimSun"/>
@@ -2188,7 +3506,6 @@
         </w:rPr>
         <w:t>sklearn</w:t>
       </w:r>
-      <w:proofErr w:type="spellEnd"/>
       <w:r>
         <w:rPr>
           <w:rFonts w:eastAsia="SimSun"/>
@@ -2217,8 +3534,8 @@
         </w:rPr>
         <w:t xml:space="preserve">. </w:t>
       </w:r>
-      <w:bookmarkStart w:id="1" w:name="_Toc70868016"/>
-      <w:bookmarkStart w:id="2" w:name="_Toc97637652"/>
+      <w:bookmarkStart w:id="50" w:name="_Toc70868016"/>
+      <w:bookmarkStart w:id="51" w:name="_Toc97637652"/>
       <w:r>
         <w:rPr>
           <w:rFonts w:eastAsia="SimSun"/>
@@ -2228,7 +3545,6 @@
         </w:rPr>
         <w:t xml:space="preserve">Освоена тема линейной регрессии, корреляции данных, метода наименьших квадратов. Вычислена линейная регрессия вручную и с использованием библиотеки </w:t>
       </w:r>
-      <w:proofErr w:type="spellStart"/>
       <w:r>
         <w:rPr>
           <w:rFonts w:eastAsia="SimSun"/>
@@ -2239,7 +3555,6 @@
         </w:rPr>
         <w:t>sklearn</w:t>
       </w:r>
-      <w:proofErr w:type="spellEnd"/>
       <w:r>
         <w:rPr>
           <w:rFonts w:eastAsia="SimSun"/>
@@ -2260,8 +3575,8 @@
       <w:r>
         <w:t>СПИСОК ИСПОЛЬЗОВАННЫХ ИСТОЧНИКОВ</w:t>
       </w:r>
-      <w:bookmarkEnd w:id="1"/>
-      <w:bookmarkEnd w:id="2"/>
+      <w:bookmarkEnd w:id="50"/>
+      <w:bookmarkEnd w:id="51"/>
     </w:p>
     <w:p>
       <w:pPr>
@@ -2298,7 +3613,7 @@
         </w:rPr>
         <w:t xml:space="preserve">] - </w:t>
       </w:r>
-      <w:hyperlink r:id="rId22" w:history="1">
+      <w:hyperlink r:id="rId25" w:history="1">
         <w:r>
           <w:rPr>
             <w:rStyle w:val="ab"/>
@@ -2330,40 +3645,30 @@
           <w:szCs w:val="28"/>
         </w:rPr>
       </w:pPr>
-      <w:proofErr w:type="spellStart"/>
       <w:r>
         <w:rPr>
           <w:sz w:val="28"/>
           <w:szCs w:val="28"/>
           <w:lang w:val="en-US"/>
         </w:rPr>
-        <w:t>Jupyter</w:t>
-      </w:r>
-      <w:proofErr w:type="spellEnd"/>
+        <w:t>Jupyter Documentation [</w:t>
+      </w:r>
+      <w:r>
+        <w:rPr>
+          <w:sz w:val="28"/>
+          <w:szCs w:val="28"/>
+        </w:rPr>
+        <w:t>Электронный ресурс</w:t>
+      </w:r>
       <w:r>
         <w:rPr>
           <w:sz w:val="28"/>
           <w:szCs w:val="28"/>
           <w:lang w:val="en-US"/>
         </w:rPr>
-        <w:t xml:space="preserve"> Documentation [</w:t>
-      </w:r>
-      <w:r>
-        <w:rPr>
-          <w:sz w:val="28"/>
-          <w:szCs w:val="28"/>
-        </w:rPr>
-        <w:t>Электронный ресурс</w:t>
-      </w:r>
-      <w:r>
-        <w:rPr>
-          <w:sz w:val="28"/>
-          <w:szCs w:val="28"/>
-          <w:lang w:val="en-US"/>
-        </w:rPr>
         <w:t xml:space="preserve">] - </w:t>
       </w:r>
-      <w:hyperlink r:id="rId23" w:history="1">
+      <w:hyperlink r:id="rId26" w:history="1">
         <w:r>
           <w:rPr>
             <w:rStyle w:val="ab"/>
@@ -2418,7 +3723,7 @@
         </w:rPr>
         <w:t xml:space="preserve">] - </w:t>
       </w:r>
-      <w:hyperlink r:id="rId24" w:history="1">
+      <w:hyperlink r:id="rId27" w:history="1">
         <w:r>
           <w:rPr>
             <w:rStyle w:val="ab"/>
@@ -2494,7 +3799,7 @@
         </w:rPr>
         <w:t xml:space="preserve">] - </w:t>
       </w:r>
-      <w:hyperlink r:id="rId25" w:history="1">
+      <w:hyperlink r:id="rId28" w:history="1">
         <w:r>
           <w:rPr>
             <w:rStyle w:val="ab"/>
@@ -2560,40 +3865,30 @@
           <w:szCs w:val="28"/>
         </w:rPr>
       </w:pPr>
-      <w:proofErr w:type="spellStart"/>
       <w:r>
         <w:rPr>
           <w:sz w:val="28"/>
           <w:szCs w:val="28"/>
           <w:lang w:val="en-US"/>
         </w:rPr>
-        <w:t>Plotly</w:t>
-      </w:r>
-      <w:proofErr w:type="spellEnd"/>
+        <w:t>Plotly Documentation [</w:t>
+      </w:r>
+      <w:r>
+        <w:rPr>
+          <w:sz w:val="28"/>
+          <w:szCs w:val="28"/>
+        </w:rPr>
+        <w:t>Электронный ресурс</w:t>
+      </w:r>
       <w:r>
         <w:rPr>
           <w:sz w:val="28"/>
           <w:szCs w:val="28"/>
           <w:lang w:val="en-US"/>
         </w:rPr>
-        <w:t xml:space="preserve"> Documentation [</w:t>
-      </w:r>
-      <w:r>
-        <w:rPr>
-          <w:sz w:val="28"/>
-          <w:szCs w:val="28"/>
-        </w:rPr>
-        <w:t>Электронный ресурс</w:t>
-      </w:r>
-      <w:r>
-        <w:rPr>
-          <w:sz w:val="28"/>
-          <w:szCs w:val="28"/>
-          <w:lang w:val="en-US"/>
-        </w:rPr>
         <w:t xml:space="preserve">] - </w:t>
       </w:r>
-      <w:hyperlink r:id="rId26" w:history="1">
+      <w:hyperlink r:id="rId29" w:history="1">
         <w:r>
           <w:rPr>
             <w:rStyle w:val="ab"/>
@@ -2617,7 +3912,6 @@
           <w:szCs w:val="28"/>
         </w:rPr>
       </w:pPr>
-      <w:proofErr w:type="spellStart"/>
       <w:r>
         <w:rPr>
           <w:sz w:val="28"/>
@@ -2626,7 +3920,6 @@
         </w:rPr>
         <w:t>Numpy</w:t>
       </w:r>
-      <w:proofErr w:type="spellEnd"/>
       <w:r>
         <w:rPr>
           <w:sz w:val="28"/>
@@ -2663,7 +3956,7 @@
         </w:rPr>
         <w:t xml:space="preserve">] - </w:t>
       </w:r>
-      <w:hyperlink r:id="rId27" w:history="1">
+      <w:hyperlink r:id="rId30" w:history="1">
         <w:r>
           <w:rPr>
             <w:rStyle w:val="ab"/>
@@ -2681,7 +3974,6 @@
           </w:rPr>
           <w:t>://</w:t>
         </w:r>
-        <w:proofErr w:type="spellStart"/>
         <w:r>
           <w:rPr>
             <w:rStyle w:val="ab"/>
@@ -2691,7 +3983,6 @@
           </w:rPr>
           <w:t>numpy</w:t>
         </w:r>
-        <w:proofErr w:type="spellEnd"/>
         <w:r>
           <w:rPr>
             <w:rStyle w:val="ab"/>
@@ -2778,7 +4069,7 @@
         </w:rPr>
         <w:t xml:space="preserve">] - </w:t>
       </w:r>
-      <w:hyperlink r:id="rId28" w:history="1">
+      <w:hyperlink r:id="rId31" w:history="1">
         <w:r>
           <w:rPr>
             <w:rStyle w:val="ab"/>
@@ -2803,10 +4094,10 @@
     <w:p/>
     <w:p/>
     <w:sectPr>
-      <w:headerReference w:type="even" r:id="rId29"/>
-      <w:headerReference w:type="default" r:id="rId30"/>
-      <w:footerReference w:type="default" r:id="rId31"/>
-      <w:headerReference w:type="first" r:id="rId32"/>
+      <w:headerReference w:type="even" r:id="rId32"/>
+      <w:headerReference w:type="default" r:id="rId33"/>
+      <w:footerReference w:type="default" r:id="rId34"/>
+      <w:headerReference w:type="first" r:id="rId35"/>
       <w:pgSz w:w="11909" w:h="16834" w:code="9"/>
       <w:pgMar w:top="1134" w:right="567" w:bottom="1134" w:left="1701" w:header="720" w:footer="720" w:gutter="0"/>
       <w:pgNumType w:start="1"/>

</xml_diff>